<commit_message>
Small changes in fields and methods
</commit_message>
<xml_diff>
--- a/Design.docx
+++ b/Design.docx
@@ -2271,17 +2271,7 @@
           <w:sz w:val="20"/>
           <w:szCs w:val="20"/>
         </w:rPr>
-        <w:t xml:space="preserve"> </w:t>
-      </w:r>
-      <w:r>
-        <w:rPr>
-          <w:rStyle w:val="normaltextrun"/>
-          <w:rFonts w:ascii="Arial" w:hAnsi="Arial" w:cs="Arial"/>
-          <w:iCs/>
-          <w:sz w:val="20"/>
-          <w:szCs w:val="20"/>
-        </w:rPr>
-        <w:t>after a finished game</w:t>
+        <w:t xml:space="preserve"> after a finished game</w:t>
       </w:r>
       <w:r>
         <w:rPr>
@@ -4097,14 +4087,7 @@
                 <w:rStyle w:val="normaltextrun"/>
                 <w:iCs/>
               </w:rPr>
-              <w:t>If missed i</w:t>
-            </w:r>
-            <w:r>
-              <w:rPr>
-                <w:rStyle w:val="normaltextrun"/>
-                <w:iCs/>
-              </w:rPr>
-              <w:t>ncrement Round</w:t>
+              <w:t>If missed increment Round</w:t>
             </w:r>
           </w:p>
         </w:tc>
@@ -4817,21 +4800,7 @@
                 <w:rStyle w:val="normaltextrun"/>
                 <w:iCs/>
               </w:rPr>
-              <w:t>A</w:t>
-            </w:r>
-            <w:r>
-              <w:rPr>
-                <w:rStyle w:val="normaltextrun"/>
-                <w:iCs/>
-              </w:rPr>
-              <w:t>2</w:t>
-            </w:r>
-            <w:r>
-              <w:rPr>
-                <w:rStyle w:val="normaltextrun"/>
-                <w:iCs/>
-              </w:rPr>
-              <w:t xml:space="preserve"> Firing a Shot alternative</w:t>
+              <w:t>A2 Firing a Shot alternative</w:t>
             </w:r>
             <w:r>
               <w:rPr>
@@ -4961,14 +4930,7 @@
                 <w:rStyle w:val="normaltextrun"/>
                 <w:iCs/>
               </w:rPr>
-              <w:t xml:space="preserve">Choose </w:t>
-            </w:r>
-            <w:r>
-              <w:rPr>
-                <w:rStyle w:val="normaltextrun"/>
-                <w:iCs/>
-              </w:rPr>
-              <w:t>not a square</w:t>
+              <w:t>Choose not a square</w:t>
             </w:r>
             <w:r>
               <w:rPr>
@@ -5091,14 +5053,7 @@
                 <w:rStyle w:val="normaltextrun"/>
                 <w:iCs/>
               </w:rPr>
-              <w:t xml:space="preserve">Registers that the </w:t>
-            </w:r>
-            <w:r>
-              <w:rPr>
-                <w:rStyle w:val="normaltextrun"/>
-                <w:iCs/>
-              </w:rPr>
-              <w:t>user did nor chose a square</w:t>
+              <w:t>Registers that the user did nor chose a square</w:t>
             </w:r>
             <w:r>
               <w:rPr>
@@ -9746,13 +9701,7 @@
         <w:rPr>
           <w:rStyle w:val="normaltextrun"/>
         </w:rPr>
-        <w:t>Menu</w:t>
-      </w:r>
-      <w:r>
-        <w:rPr>
-          <w:rStyle w:val="normaltextrun"/>
-        </w:rPr>
-        <w:t xml:space="preserve"> – Handle all the interactions between the user</w:t>
+        <w:t>Menu – Handle all the interactions between the user</w:t>
       </w:r>
       <w:r>
         <w:rPr>
@@ -10011,20 +9960,6 @@
         </w:rPr>
         <w:t xml:space="preserve">Methods: </w:t>
       </w:r>
-      <w:proofErr w:type="gramStart"/>
-      <w:r>
-        <w:rPr>
-          <w:rStyle w:val="normaltextrun"/>
-        </w:rPr>
-        <w:t>play(</w:t>
-      </w:r>
-      <w:proofErr w:type="gramEnd"/>
-      <w:r>
-        <w:rPr>
-          <w:rStyle w:val="normaltextrun"/>
-        </w:rPr>
-        <w:t xml:space="preserve">), </w:t>
-      </w:r>
       <w:proofErr w:type="spellStart"/>
       <w:r>
         <w:rPr>
@@ -10097,26 +10032,8 @@
         </w:rPr>
         <w:t>, fire()</w:t>
       </w:r>
-      <w:r>
-        <w:rPr>
-          <w:rStyle w:val="normaltextrun"/>
-        </w:rPr>
-        <w:t xml:space="preserve">, </w:t>
-      </w:r>
-      <w:proofErr w:type="spellStart"/>
-      <w:r>
-        <w:rPr>
-          <w:rStyle w:val="normaltextrun"/>
-        </w:rPr>
-        <w:t>getCommand</w:t>
-      </w:r>
-      <w:proofErr w:type="spellEnd"/>
-      <w:r>
-        <w:rPr>
-          <w:rStyle w:val="normaltextrun"/>
-        </w:rPr>
-        <w:t>()</w:t>
-      </w:r>
+      <w:bookmarkStart w:id="0" w:name="_GoBack"/>
+      <w:bookmarkEnd w:id="0"/>
     </w:p>
     <w:p>
       <w:pPr>
@@ -10205,13 +10122,7 @@
         <w:rPr>
           <w:rStyle w:val="normaltextrun"/>
         </w:rPr>
-        <w:t>)</w:t>
-      </w:r>
-      <w:r>
-        <w:rPr>
-          <w:rStyle w:val="normaltextrun"/>
-        </w:rPr>
-        <w:t xml:space="preserve">, </w:t>
+        <w:t xml:space="preserve">), </w:t>
       </w:r>
       <w:proofErr w:type="spellStart"/>
       <w:r>
@@ -10225,13 +10136,7 @@
         <w:rPr>
           <w:rStyle w:val="normaltextrun"/>
         </w:rPr>
-        <w:t>()</w:t>
-      </w:r>
-      <w:r>
-        <w:rPr>
-          <w:rStyle w:val="normaltextrun"/>
-        </w:rPr>
-        <w:t xml:space="preserve">, </w:t>
+        <w:t xml:space="preserve">(), </w:t>
       </w:r>
       <w:proofErr w:type="spellStart"/>
       <w:r>
@@ -10245,13 +10150,7 @@
         <w:rPr>
           <w:rStyle w:val="normaltextrun"/>
         </w:rPr>
-        <w:t>()</w:t>
-      </w:r>
-      <w:r>
-        <w:rPr>
-          <w:rStyle w:val="normaltextrun"/>
-        </w:rPr>
-        <w:t xml:space="preserve">, </w:t>
+        <w:t xml:space="preserve">(), </w:t>
       </w:r>
       <w:proofErr w:type="spellStart"/>
       <w:r>
@@ -10265,13 +10164,7 @@
         <w:rPr>
           <w:rStyle w:val="normaltextrun"/>
         </w:rPr>
-        <w:t>()</w:t>
-      </w:r>
-      <w:r>
-        <w:rPr>
-          <w:rStyle w:val="normaltextrun"/>
-        </w:rPr>
-        <w:t xml:space="preserve">, </w:t>
+        <w:t xml:space="preserve">(), </w:t>
       </w:r>
       <w:proofErr w:type="spellStart"/>
       <w:r>
@@ -10285,13 +10178,7 @@
         <w:rPr>
           <w:rStyle w:val="normaltextrun"/>
         </w:rPr>
-        <w:t>()</w:t>
-      </w:r>
-      <w:r>
-        <w:rPr>
-          <w:rStyle w:val="normaltextrun"/>
-        </w:rPr>
-        <w:t xml:space="preserve">, </w:t>
+        <w:t xml:space="preserve">(), </w:t>
       </w:r>
       <w:proofErr w:type="spellStart"/>
       <w:r>
@@ -10320,43 +10207,7 @@
         <w:rPr>
           <w:rStyle w:val="normaltextrun"/>
         </w:rPr>
-        <w:t xml:space="preserve">AI – </w:t>
-      </w:r>
-      <w:r>
-        <w:rPr>
-          <w:rStyle w:val="normaltextrun"/>
-        </w:rPr>
-        <w:t>children</w:t>
-      </w:r>
-      <w:r>
-        <w:rPr>
-          <w:rStyle w:val="normaltextrun"/>
-        </w:rPr>
-        <w:t xml:space="preserve"> of </w:t>
-      </w:r>
-      <w:r>
-        <w:rPr>
-          <w:rStyle w:val="normaltextrun"/>
-        </w:rPr>
-        <w:t xml:space="preserve">the </w:t>
-      </w:r>
-      <w:r>
-        <w:rPr>
-          <w:rStyle w:val="normaltextrun"/>
-        </w:rPr>
-        <w:t>Player</w:t>
-      </w:r>
-      <w:r>
-        <w:rPr>
-          <w:rStyle w:val="normaltextrun"/>
-        </w:rPr>
-        <w:t xml:space="preserve"> class</w:t>
-      </w:r>
-      <w:r>
-        <w:rPr>
-          <w:rStyle w:val="normaltextrun"/>
-        </w:rPr>
-        <w:t>, controlled by the computer</w:t>
+        <w:t>AI – children of the Player class, controlled by the computer</w:t>
       </w:r>
     </w:p>
     <w:p>
@@ -10657,27 +10508,7 @@
         <w:rPr>
           <w:rStyle w:val="normaltextrun"/>
         </w:rPr>
-        <w:t>Position</w:t>
-      </w:r>
-      <w:r>
-        <w:rPr>
-          <w:rStyle w:val="normaltextrun"/>
-        </w:rPr>
-        <w:t xml:space="preserve"> – </w:t>
-      </w:r>
-      <w:r>
-        <w:rPr>
-          <w:rStyle w:val="normaltextrun"/>
-        </w:rPr>
-        <w:t xml:space="preserve">Helper class for Field, ensures that fields can only have valid positions (e.g. </w:t>
-      </w:r>
-      <w:bookmarkStart w:id="0" w:name="_GoBack"/>
-      <w:bookmarkEnd w:id="0"/>
-      <w:r>
-        <w:rPr>
-          <w:rStyle w:val="normaltextrun"/>
-        </w:rPr>
-        <w:t>A4)</w:t>
+        <w:t>Position – Helper class for Field, ensures that fields can only have valid positions (e.g. A4)</w:t>
       </w:r>
       <w:r>
         <w:rPr>
@@ -10696,13 +10527,7 @@
         <w:rPr>
           <w:rStyle w:val="normaltextrun"/>
         </w:rPr>
-        <w:t xml:space="preserve">- Fields: </w:t>
-      </w:r>
-      <w:r>
-        <w:rPr>
-          <w:rStyle w:val="normaltextrun"/>
-        </w:rPr>
-        <w:t>position</w:t>
+        <w:t>- Fields: position</w:t>
       </w:r>
     </w:p>
     <w:p>
@@ -15400,7 +15225,7 @@
 </file>
 
 <file path=customXml/itemProps1.xml><?xml version="1.0" encoding="utf-8"?>
-<ds:datastoreItem xmlns:ds="http://schemas.openxmlformats.org/officeDocument/2006/customXml" ds:itemID="{B1ECFA27-9B37-4E12-BE1F-B0BC6CCDE8D0}">
+<ds:datastoreItem xmlns:ds="http://schemas.openxmlformats.org/officeDocument/2006/customXml" ds:itemID="{82790AA2-D731-477C-A374-42C2DEE30EEF}">
   <ds:schemaRefs>
     <ds:schemaRef ds:uri="http://schemas.openxmlformats.org/officeDocument/2006/bibliography"/>
   </ds:schemaRefs>

</xml_diff>

<commit_message>
Improve class diagrams and activity diagrams
</commit_message>
<xml_diff>
--- a/Design.docx
+++ b/Design.docx
@@ -9740,6 +9740,20 @@
         </w:rPr>
         <w:t>game</w:t>
       </w:r>
+      <w:r>
+        <w:rPr>
+          <w:rStyle w:val="normaltextrun"/>
+        </w:rPr>
+        <w:t xml:space="preserve">, </w:t>
+      </w:r>
+      <w:proofErr w:type="spellStart"/>
+      <w:r>
+        <w:rPr>
+          <w:rStyle w:val="normaltextrun"/>
+        </w:rPr>
+        <w:t>hasSavedGame</w:t>
+      </w:r>
+      <w:proofErr w:type="spellEnd"/>
     </w:p>
     <w:p>
       <w:pPr>
@@ -9881,7 +9895,19 @@
         <w:rPr>
           <w:rStyle w:val="normaltextrun"/>
         </w:rPr>
-        <w:t>e interactions between player</w:t>
+        <w:t>e interactions between</w:t>
+      </w:r>
+      <w:r>
+        <w:rPr>
+          <w:rStyle w:val="normaltextrun"/>
+        </w:rPr>
+        <w:t xml:space="preserve"> the</w:t>
+      </w:r>
+      <w:r>
+        <w:rPr>
+          <w:rStyle w:val="normaltextrun"/>
+        </w:rPr>
+        <w:t xml:space="preserve"> player</w:t>
       </w:r>
       <w:r>
         <w:rPr>
@@ -9906,7 +9932,19 @@
         <w:rPr>
           <w:rStyle w:val="normaltextrun"/>
         </w:rPr>
-        <w:t xml:space="preserve"> Fields: player</w:t>
+        <w:t xml:space="preserve"> Fields: </w:t>
+      </w:r>
+      <w:r>
+        <w:rPr>
+          <w:rStyle w:val="normaltextrun"/>
+        </w:rPr>
+        <w:t xml:space="preserve">menu, in, </w:t>
+      </w:r>
+      <w:r>
+        <w:rPr>
+          <w:rStyle w:val="normaltextrun"/>
+        </w:rPr>
+        <w:t>player</w:t>
       </w:r>
       <w:r>
         <w:rPr>
@@ -9937,7 +9975,7 @@
         <w:rPr>
           <w:rStyle w:val="normaltextrun"/>
         </w:rPr>
-        <w:t>activePlayer</w:t>
+        <w:t>passivePlayer</w:t>
       </w:r>
       <w:proofErr w:type="spellEnd"/>
     </w:p>
@@ -9958,7 +9996,33 @@
         <w:rPr>
           <w:rStyle w:val="normaltextrun"/>
         </w:rPr>
-        <w:t xml:space="preserve">Methods: </w:t>
+        <w:t>Methods:</w:t>
+      </w:r>
+      <w:r>
+        <w:rPr>
+          <w:rStyle w:val="normaltextrun"/>
+        </w:rPr>
+        <w:t xml:space="preserve"> </w:t>
+      </w:r>
+      <w:proofErr w:type="gramStart"/>
+      <w:r>
+        <w:rPr>
+          <w:rStyle w:val="normaltextrun"/>
+        </w:rPr>
+        <w:t>play(</w:t>
+      </w:r>
+      <w:proofErr w:type="gramEnd"/>
+      <w:r>
+        <w:rPr>
+          <w:rStyle w:val="normaltextrun"/>
+        </w:rPr>
+        <w:t>),</w:t>
+      </w:r>
+      <w:r>
+        <w:rPr>
+          <w:rStyle w:val="normaltextrun"/>
+        </w:rPr>
+        <w:t xml:space="preserve"> </w:t>
       </w:r>
       <w:proofErr w:type="spellStart"/>
       <w:r>
@@ -10032,8 +10096,26 @@
         </w:rPr>
         <w:t>, fire()</w:t>
       </w:r>
-      <w:bookmarkStart w:id="0" w:name="_GoBack"/>
-      <w:bookmarkEnd w:id="0"/>
+      <w:r>
+        <w:rPr>
+          <w:rStyle w:val="normaltextrun"/>
+        </w:rPr>
+        <w:t xml:space="preserve">, </w:t>
+      </w:r>
+      <w:proofErr w:type="spellStart"/>
+      <w:r>
+        <w:rPr>
+          <w:rStyle w:val="normaltextrun"/>
+        </w:rPr>
+        <w:t>switchPlayer</w:t>
+      </w:r>
+      <w:proofErr w:type="spellEnd"/>
+      <w:r>
+        <w:rPr>
+          <w:rStyle w:val="normaltextrun"/>
+        </w:rPr>
+        <w:t>()</w:t>
+      </w:r>
     </w:p>
     <w:p>
       <w:pPr>
@@ -10129,13 +10211,33 @@
         <w:rPr>
           <w:rStyle w:val="normaltextrun"/>
         </w:rPr>
-        <w:t>addHit</w:t>
+        <w:t>takeFire</w:t>
       </w:r>
       <w:proofErr w:type="spellEnd"/>
       <w:r>
         <w:rPr>
           <w:rStyle w:val="normaltextrun"/>
         </w:rPr>
+        <w:t>(),</w:t>
+      </w:r>
+      <w:r>
+        <w:rPr>
+          <w:rStyle w:val="normaltextrun"/>
+        </w:rPr>
+        <w:t xml:space="preserve"> </w:t>
+      </w:r>
+      <w:proofErr w:type="spellStart"/>
+      <w:r>
+        <w:rPr>
+          <w:rStyle w:val="normaltextrun"/>
+        </w:rPr>
+        <w:t>getHits</w:t>
+      </w:r>
+      <w:proofErr w:type="spellEnd"/>
+      <w:r>
+        <w:rPr>
+          <w:rStyle w:val="normaltextrun"/>
+        </w:rPr>
         <w:t xml:space="preserve">(), </w:t>
       </w:r>
       <w:proofErr w:type="spellStart"/>
@@ -10143,7 +10245,7 @@
         <w:rPr>
           <w:rStyle w:val="normaltextrun"/>
         </w:rPr>
-        <w:t>addMiss</w:t>
+        <w:t>getMisses</w:t>
       </w:r>
       <w:proofErr w:type="spellEnd"/>
       <w:r>
@@ -10157,42 +10259,20 @@
         <w:rPr>
           <w:rStyle w:val="normaltextrun"/>
         </w:rPr>
-        <w:t>getHits</w:t>
+        <w:t>placeShips</w:t>
       </w:r>
       <w:proofErr w:type="spellEnd"/>
       <w:r>
         <w:rPr>
           <w:rStyle w:val="normaltextrun"/>
         </w:rPr>
-        <w:t xml:space="preserve">(), </w:t>
-      </w:r>
-      <w:proofErr w:type="spellStart"/>
-      <w:r>
-        <w:rPr>
-          <w:rStyle w:val="normaltextrun"/>
-        </w:rPr>
-        <w:t>getMisses</w:t>
-      </w:r>
-      <w:proofErr w:type="spellEnd"/>
-      <w:r>
-        <w:rPr>
-          <w:rStyle w:val="normaltextrun"/>
-        </w:rPr>
-        <w:t xml:space="preserve">(), </w:t>
-      </w:r>
-      <w:proofErr w:type="spellStart"/>
-      <w:r>
-        <w:rPr>
-          <w:rStyle w:val="normaltextrun"/>
-        </w:rPr>
-        <w:t>placeShips</w:t>
-      </w:r>
-      <w:proofErr w:type="spellEnd"/>
-      <w:r>
-        <w:rPr>
-          <w:rStyle w:val="normaltextrun"/>
-        </w:rPr>
         <w:t>()</w:t>
+      </w:r>
+      <w:r>
+        <w:rPr>
+          <w:rStyle w:val="normaltextrun"/>
+        </w:rPr>
+        <w:t>, fire()</w:t>
       </w:r>
     </w:p>
     <w:p>
@@ -10250,13 +10330,13 @@
         <w:rPr>
           <w:rStyle w:val="normaltextrun"/>
         </w:rPr>
-        <w:t>),</w:t>
-      </w:r>
-      <w:r>
-        <w:rPr>
-          <w:rStyle w:val="normaltextrun"/>
-        </w:rPr>
-        <w:t xml:space="preserve"> fire()</w:t>
+        <w:t>)</w:t>
+      </w:r>
+      <w:r>
+        <w:rPr>
+          <w:rStyle w:val="normaltextrun"/>
+        </w:rPr>
+        <w:t>, fire()</w:t>
       </w:r>
     </w:p>
     <w:p>
@@ -10468,7 +10548,7 @@
         <w:rPr>
           <w:rStyle w:val="normaltextrun"/>
         </w:rPr>
-        <w:t>getHit</w:t>
+        <w:t>takeFire</w:t>
       </w:r>
       <w:proofErr w:type="spellEnd"/>
       <w:r>
@@ -10865,35 +10945,22 @@
       </w:pPr>
       <w:r>
         <w:rPr>
-          <w:rStyle w:val="normaltextrun"/>
-          <w:b/>
-          <w:bCs/>
-          <w:iCs/>
+          <w:noProof/>
         </w:rPr>
         <w:lastRenderedPageBreak/>
-        <w:t>Class Diagram</w:t>
-      </w:r>
-    </w:p>
-    <w:p>
-      <w:pPr>
-        <w:pStyle w:val="paragraph"/>
-        <w:textAlignment w:val="baseline"/>
-        <w:sectPr>
-          <w:pgSz w:w="16838" w:h="11906" w:orient="landscape"/>
-          <w:pgMar w:top="851" w:right="1440" w:bottom="1800" w:left="1440" w:header="708" w:footer="708" w:gutter="0"/>
-          <w:cols w:space="708"/>
-          <w:docGrid w:linePitch="360"/>
-        </w:sectPr>
-      </w:pPr>
-      <w:r>
-        <w:rPr>
-          <w:noProof/>
-        </w:rPr>
         <w:drawing>
-          <wp:inline distT="0" distB="0" distL="0" distR="0" wp14:anchorId="394C2ABC" wp14:editId="1C41BD14">
-            <wp:extent cx="8773769" cy="5362575"/>
-            <wp:effectExtent l="0" t="0" r="0" b="0"/>
-            <wp:docPr id="6" name="Picture 6"/>
+          <wp:anchor distT="0" distB="0" distL="114300" distR="114300" simplePos="0" relativeHeight="251660288" behindDoc="0" locked="0" layoutInCell="1" allowOverlap="1" wp14:anchorId="12DC3BF1" wp14:editId="0A0E447E">
+            <wp:simplePos x="0" y="0"/>
+            <wp:positionH relativeFrom="column">
+              <wp:posOffset>-167005</wp:posOffset>
+            </wp:positionH>
+            <wp:positionV relativeFrom="page">
+              <wp:posOffset>890270</wp:posOffset>
+            </wp:positionV>
+            <wp:extent cx="9230360" cy="5483225"/>
+            <wp:effectExtent l="0" t="0" r="8890" b="3175"/>
+            <wp:wrapTopAndBottom/>
+            <wp:docPr id="3" name="Picture 3"/>
             <wp:cNvGraphicFramePr>
               <a:graphicFrameLocks xmlns:a="http://schemas.openxmlformats.org/drawingml/2006/main" noChangeAspect="1"/>
             </wp:cNvGraphicFramePr>
@@ -10901,7 +10968,7 @@
               <a:graphicData uri="http://schemas.openxmlformats.org/drawingml/2006/picture">
                 <pic:pic xmlns:pic="http://schemas.openxmlformats.org/drawingml/2006/picture">
                   <pic:nvPicPr>
-                    <pic:cNvPr id="6" name="GameOfBattleships.png"/>
+                    <pic:cNvPr id="3" name="ClassDiagram.jpeg"/>
                     <pic:cNvPicPr/>
                   </pic:nvPicPr>
                   <pic:blipFill>
@@ -10919,7 +10986,7 @@
                   <pic:spPr>
                     <a:xfrm>
                       <a:off x="0" y="0"/>
-                      <a:ext cx="8838051" cy="5401865"/>
+                      <a:ext cx="9230360" cy="5483225"/>
                     </a:xfrm>
                     <a:prstGeom prst="rect">
                       <a:avLst/>
@@ -10928,15 +10995,15 @@
                 </pic:pic>
               </a:graphicData>
             </a:graphic>
-          </wp:inline>
+            <wp14:sizeRelH relativeFrom="margin">
+              <wp14:pctWidth>0</wp14:pctWidth>
+            </wp14:sizeRelH>
+            <wp14:sizeRelV relativeFrom="margin">
+              <wp14:pctHeight>0</wp14:pctHeight>
+            </wp14:sizeRelV>
+          </wp:anchor>
         </w:drawing>
       </w:r>
-    </w:p>
-    <w:p>
-      <w:pPr>
-        <w:pStyle w:val="paragraph"/>
-        <w:textAlignment w:val="baseline"/>
-      </w:pPr>
       <w:r>
         <w:rPr>
           <w:rStyle w:val="normaltextrun"/>
@@ -10944,36 +11011,51 @@
           <w:bCs/>
           <w:iCs/>
         </w:rPr>
-        <w:lastRenderedPageBreak/>
-        <w:t>Activity Diagrams / Pseudocode </w:t>
-      </w:r>
-      <w:r>
-        <w:rPr>
-          <w:rStyle w:val="eop"/>
-        </w:rPr>
-        <w:t> </w:t>
+        <w:t>Class Diagram</w:t>
       </w:r>
     </w:p>
     <w:p>
       <w:pPr>
         <w:pStyle w:val="paragraph"/>
         <w:textAlignment w:val="baseline"/>
-      </w:pPr>
-      <w:r>
-        <w:rPr>
-          <w:rFonts w:ascii="Arial" w:hAnsi="Arial" w:cs="Arial"/>
+        <w:sectPr>
+          <w:pgSz w:w="16838" w:h="11906" w:orient="landscape"/>
+          <w:pgMar w:top="851" w:right="1440" w:bottom="1800" w:left="1440" w:header="708" w:footer="708" w:gutter="0"/>
+          <w:cols w:space="708"/>
+          <w:docGrid w:linePitch="360"/>
+        </w:sectPr>
+      </w:pPr>
+      <w:bookmarkStart w:id="0" w:name="_GoBack"/>
+      <w:bookmarkEnd w:id="0"/>
+    </w:p>
+    <w:p>
+      <w:pPr>
+        <w:pStyle w:val="paragraph"/>
+        <w:textAlignment w:val="baseline"/>
+        <w:rPr>
           <w:b/>
           <w:bCs/>
+          <w:iCs/>
+        </w:rPr>
+      </w:pPr>
+      <w:r>
+        <w:rPr>
           <w:noProof/>
-          <w:kern w:val="32"/>
-          <w:sz w:val="32"/>
-          <w:szCs w:val="32"/>
-        </w:rPr>
+        </w:rPr>
+        <w:lastRenderedPageBreak/>
         <w:drawing>
-          <wp:inline distT="0" distB="0" distL="0" distR="0" wp14:anchorId="2938D960" wp14:editId="351EDDD4">
-            <wp:extent cx="1666875" cy="2590800"/>
-            <wp:effectExtent l="0" t="0" r="9525" b="0"/>
-            <wp:docPr id="2" name="Picture 2" descr="C:\Users\MiklosMayer\AppData\Local\Microsoft\Windows\INetCache\Content.MSO\73D9953B.tmp"/>
+          <wp:anchor distT="0" distB="0" distL="114300" distR="114300" simplePos="0" relativeHeight="251658240" behindDoc="0" locked="0" layoutInCell="1" allowOverlap="1" wp14:anchorId="131B09BC" wp14:editId="3114872E">
+            <wp:simplePos x="0" y="0"/>
+            <wp:positionH relativeFrom="column">
+              <wp:posOffset>-203200</wp:posOffset>
+            </wp:positionH>
+            <wp:positionV relativeFrom="page">
+              <wp:posOffset>1263650</wp:posOffset>
+            </wp:positionV>
+            <wp:extent cx="5685155" cy="5337175"/>
+            <wp:effectExtent l="0" t="0" r="0" b="0"/>
+            <wp:wrapTopAndBottom/>
+            <wp:docPr id="7" name="Picture 7"/>
             <wp:cNvGraphicFramePr>
               <a:graphicFrameLocks xmlns:a="http://schemas.openxmlformats.org/drawingml/2006/main" noChangeAspect="1"/>
             </wp:cNvGraphicFramePr>
@@ -10981,10 +11063,8 @@
               <a:graphicData uri="http://schemas.openxmlformats.org/drawingml/2006/picture">
                 <pic:pic xmlns:pic="http://schemas.openxmlformats.org/drawingml/2006/picture">
                   <pic:nvPicPr>
-                    <pic:cNvPr id="0" name="Picture 4" descr="C:\Users\MiklosMayer\AppData\Local\Microsoft\Windows\INetCache\Content.MSO\73D9953B.tmp"/>
-                    <pic:cNvPicPr>
-                      <a:picLocks noChangeAspect="1" noChangeArrowheads="1"/>
-                    </pic:cNvPicPr>
+                    <pic:cNvPr id="7" name="Menu.jpeg"/>
+                    <pic:cNvPicPr/>
                   </pic:nvPicPr>
                   <pic:blipFill>
                     <a:blip r:embed="rId9" cstate="print">
@@ -10994,45 +11074,64 @@
                         </a:ext>
                       </a:extLst>
                     </a:blip>
-                    <a:srcRect/>
                     <a:stretch>
                       <a:fillRect/>
                     </a:stretch>
                   </pic:blipFill>
-                  <pic:spPr bwMode="auto">
+                  <pic:spPr>
                     <a:xfrm>
                       <a:off x="0" y="0"/>
-                      <a:ext cx="1666875" cy="2590800"/>
+                      <a:ext cx="5685155" cy="5337175"/>
                     </a:xfrm>
                     <a:prstGeom prst="rect">
                       <a:avLst/>
                     </a:prstGeom>
-                    <a:noFill/>
-                    <a:ln>
-                      <a:noFill/>
-                    </a:ln>
                   </pic:spPr>
                 </pic:pic>
               </a:graphicData>
             </a:graphic>
-          </wp:inline>
+            <wp14:sizeRelH relativeFrom="margin">
+              <wp14:pctWidth>0</wp14:pctWidth>
+            </wp14:sizeRelH>
+            <wp14:sizeRelV relativeFrom="margin">
+              <wp14:pctHeight>0</wp14:pctHeight>
+            </wp14:sizeRelV>
+          </wp:anchor>
         </w:drawing>
       </w:r>
       <w:r>
         <w:rPr>
-          <w:rFonts w:ascii="Arial" w:hAnsi="Arial" w:cs="Arial"/>
+          <w:rStyle w:val="normaltextrun"/>
           <w:b/>
           <w:bCs/>
+          <w:iCs/>
+        </w:rPr>
+        <w:t>Activity Diagrams / Pseudocode</w:t>
+      </w:r>
+    </w:p>
+    <w:p>
+      <w:pPr>
+        <w:pStyle w:val="paragraph"/>
+        <w:textAlignment w:val="baseline"/>
+      </w:pPr>
+      <w:r>
+        <w:rPr>
           <w:noProof/>
-          <w:kern w:val="32"/>
-          <w:sz w:val="32"/>
-          <w:szCs w:val="32"/>
-        </w:rPr>
+        </w:rPr>
+        <w:lastRenderedPageBreak/>
         <w:drawing>
-          <wp:inline distT="0" distB="0" distL="0" distR="0" wp14:anchorId="04F7F339" wp14:editId="3070B929">
-            <wp:extent cx="2343150" cy="2428875"/>
-            <wp:effectExtent l="0" t="0" r="0" b="9525"/>
-            <wp:docPr id="1" name="Picture 1" descr="C:\Users\MiklosMayer\AppData\Local\Microsoft\Windows\INetCache\Content.MSO\9E461E01.tmp"/>
+          <wp:anchor distT="0" distB="0" distL="114300" distR="114300" simplePos="0" relativeHeight="251659264" behindDoc="0" locked="0" layoutInCell="1" allowOverlap="1" wp14:anchorId="7B92BD42" wp14:editId="368BB1C2">
+            <wp:simplePos x="0" y="0"/>
+            <wp:positionH relativeFrom="column">
+              <wp:posOffset>-194945</wp:posOffset>
+            </wp:positionH>
+            <wp:positionV relativeFrom="margin">
+              <wp:align>top</wp:align>
+            </wp:positionV>
+            <wp:extent cx="5669280" cy="8977630"/>
+            <wp:effectExtent l="0" t="0" r="7620" b="0"/>
+            <wp:wrapTopAndBottom/>
+            <wp:docPr id="8" name="Picture 8"/>
             <wp:cNvGraphicFramePr>
               <a:graphicFrameLocks xmlns:a="http://schemas.openxmlformats.org/drawingml/2006/main" noChangeAspect="1"/>
             </wp:cNvGraphicFramePr>
@@ -11040,97 +11139,46 @@
               <a:graphicData uri="http://schemas.openxmlformats.org/drawingml/2006/picture">
                 <pic:pic xmlns:pic="http://schemas.openxmlformats.org/drawingml/2006/picture">
                   <pic:nvPicPr>
-                    <pic:cNvPr id="0" name="Picture 5" descr="C:\Users\MiklosMayer\AppData\Local\Microsoft\Windows\INetCache\Content.MSO\9E461E01.tmp"/>
-                    <pic:cNvPicPr>
-                      <a:picLocks noChangeAspect="1" noChangeArrowheads="1"/>
-                    </pic:cNvPicPr>
+                    <pic:cNvPr id="8" name="GameOfBattleships.jpeg"/>
+                    <pic:cNvPicPr/>
                   </pic:nvPicPr>
                   <pic:blipFill>
-                    <a:blip r:embed="rId10">
+                    <a:blip r:embed="rId10" cstate="print">
                       <a:extLst>
                         <a:ext uri="{28A0092B-C50C-407E-A947-70E740481C1C}">
                           <a14:useLocalDpi xmlns:a14="http://schemas.microsoft.com/office/drawing/2010/main" val="0"/>
                         </a:ext>
                       </a:extLst>
                     </a:blip>
-                    <a:srcRect/>
                     <a:stretch>
                       <a:fillRect/>
                     </a:stretch>
                   </pic:blipFill>
-                  <pic:spPr bwMode="auto">
+                  <pic:spPr>
                     <a:xfrm>
                       <a:off x="0" y="0"/>
-                      <a:ext cx="2343150" cy="2428875"/>
+                      <a:ext cx="5669280" cy="8977630"/>
                     </a:xfrm>
                     <a:prstGeom prst="rect">
                       <a:avLst/>
                     </a:prstGeom>
-                    <a:noFill/>
-                    <a:ln>
-                      <a:noFill/>
-                    </a:ln>
                   </pic:spPr>
                 </pic:pic>
               </a:graphicData>
             </a:graphic>
-          </wp:inline>
+            <wp14:sizeRelH relativeFrom="margin">
+              <wp14:pctWidth>0</wp14:pctWidth>
+            </wp14:sizeRelH>
+            <wp14:sizeRelV relativeFrom="margin">
+              <wp14:pctHeight>0</wp14:pctHeight>
+            </wp14:sizeRelV>
+          </wp:anchor>
         </w:drawing>
       </w:r>
-      <w:r>
-        <w:rPr>
-          <w:rStyle w:val="normaltextrun"/>
-          <w:iCs/>
-        </w:rPr>
-        <w:t>[Ford any complex or critical methods]</w:t>
-      </w:r>
-      <w:r>
-        <w:rPr>
-          <w:rStyle w:val="eop"/>
-        </w:rPr>
-        <w:t> </w:t>
-      </w:r>
     </w:p>
-    <w:p>
-      <w:pPr>
-        <w:pStyle w:val="paragraph"/>
-        <w:textAlignment w:val="baseline"/>
-      </w:pPr>
-      <w:r>
-        <w:rPr>
-          <w:rStyle w:val="eop"/>
-        </w:rPr>
-        <w:t> </w:t>
-      </w:r>
-    </w:p>
-    <w:p>
-      <w:pPr>
-        <w:pStyle w:val="paragraph"/>
-        <w:textAlignment w:val="baseline"/>
-      </w:pPr>
-      <w:r>
-        <w:rPr>
-          <w:rStyle w:val="eop"/>
-        </w:rPr>
-        <w:t> </w:t>
-      </w:r>
-    </w:p>
-    <w:p>
-      <w:pPr>
-        <w:pStyle w:val="paragraph"/>
-        <w:textAlignment w:val="baseline"/>
-      </w:pPr>
-      <w:r>
-        <w:rPr>
-          <w:rStyle w:val="eop"/>
-        </w:rPr>
-        <w:t> </w:t>
-      </w:r>
-    </w:p>
-    <w:p/>
     <w:sectPr>
       <w:pgSz w:w="11906" w:h="16838"/>
-      <w:pgMar w:top="1440" w:right="1800" w:bottom="1440" w:left="851" w:header="708" w:footer="708" w:gutter="0"/>
+      <w:pgMar w:top="1440" w:right="1797" w:bottom="1440" w:left="1797" w:header="709" w:footer="709" w:gutter="0"/>
       <w:cols w:space="708"/>
       <w:docGrid w:linePitch="360"/>
     </w:sectPr>
@@ -15225,7 +15273,7 @@
 </file>
 
 <file path=customXml/itemProps1.xml><?xml version="1.0" encoding="utf-8"?>
-<ds:datastoreItem xmlns:ds="http://schemas.openxmlformats.org/officeDocument/2006/customXml" ds:itemID="{82790AA2-D731-477C-A374-42C2DEE30EEF}">
+<ds:datastoreItem xmlns:ds="http://schemas.openxmlformats.org/officeDocument/2006/customXml" ds:itemID="{FDC20AD4-1C29-4435-A0B1-E911ABB48624}">
   <ds:schemaRefs>
     <ds:schemaRef ds:uri="http://schemas.openxmlformats.org/officeDocument/2006/bibliography"/>
   </ds:schemaRefs>

</xml_diff>

<commit_message>
Add plus method to class diagram
</commit_message>
<xml_diff>
--- a/Design.docx
+++ b/Design.docx
@@ -2344,7 +2344,47 @@
           <w:sz w:val="20"/>
           <w:szCs w:val="20"/>
         </w:rPr>
-        <w:t>The final score will be calculated from the hits, misses and passed round.</w:t>
+        <w:t>The final score will be calculated from the hits, misses and</w:t>
+      </w:r>
+      <w:r>
+        <w:rPr>
+          <w:rStyle w:val="normaltextrun"/>
+          <w:rFonts w:ascii="Arial" w:hAnsi="Arial" w:cs="Arial"/>
+          <w:iCs/>
+          <w:sz w:val="20"/>
+          <w:szCs w:val="20"/>
+        </w:rPr>
+        <w:t xml:space="preserve"> the count of</w:t>
+      </w:r>
+      <w:r>
+        <w:rPr>
+          <w:rStyle w:val="normaltextrun"/>
+          <w:rFonts w:ascii="Arial" w:hAnsi="Arial" w:cs="Arial"/>
+          <w:iCs/>
+          <w:sz w:val="20"/>
+          <w:szCs w:val="20"/>
+        </w:rPr>
+        <w:t xml:space="preserve"> round</w:t>
+      </w:r>
+      <w:r>
+        <w:rPr>
+          <w:rStyle w:val="normaltextrun"/>
+          <w:rFonts w:ascii="Arial" w:hAnsi="Arial" w:cs="Arial"/>
+          <w:iCs/>
+          <w:sz w:val="20"/>
+          <w:szCs w:val="20"/>
+        </w:rPr>
+        <w:t>s</w:t>
+      </w:r>
+      <w:r>
+        <w:rPr>
+          <w:rStyle w:val="normaltextrun"/>
+          <w:rFonts w:ascii="Arial" w:hAnsi="Arial" w:cs="Arial"/>
+          <w:iCs/>
+          <w:sz w:val="20"/>
+          <w:szCs w:val="20"/>
+        </w:rPr>
+        <w:t>.</w:t>
       </w:r>
     </w:p>
     <w:p>
@@ -2405,7 +2445,7 @@
           <w:sz w:val="20"/>
           <w:szCs w:val="20"/>
         </w:rPr>
-        <w:t xml:space="preserve"> the system sh</w:t>
+        <w:t xml:space="preserve"> the system </w:t>
       </w:r>
       <w:r>
         <w:rPr>
@@ -2415,17 +2455,7 @@
           <w:sz w:val="20"/>
           <w:szCs w:val="20"/>
         </w:rPr>
-        <w:t>all display the Finished Game O</w:t>
-      </w:r>
-      <w:r>
-        <w:rPr>
-          <w:rStyle w:val="normaltextrun"/>
-          <w:rFonts w:ascii="Arial" w:hAnsi="Arial" w:cs="Arial"/>
-          <w:iCs/>
-          <w:sz w:val="20"/>
-          <w:szCs w:val="20"/>
-        </w:rPr>
-        <w:t>ptions: ‘Start a New Game’ and ‘Exit the program’.</w:t>
+        <w:t>shall delete the saved game and return to the Main Menu</w:t>
       </w:r>
     </w:p>
     <w:p>
@@ -3211,7 +3241,14 @@
                 <w:rStyle w:val="normaltextrun"/>
                 <w:iCs/>
               </w:rPr>
-              <w:t xml:space="preserve">Randomly place </w:t>
+              <w:t>AI r</w:t>
+            </w:r>
+            <w:r>
+              <w:rPr>
+                <w:rStyle w:val="normaltextrun"/>
+                <w:iCs/>
+              </w:rPr>
+              <w:t xml:space="preserve">andomly place </w:t>
             </w:r>
             <w:proofErr w:type="spellStart"/>
             <w:r>
@@ -3274,12 +3311,15 @@
               <w:right w:val="single" w:sz="6" w:space="0" w:color="auto"/>
             </w:tcBorders>
             <w:shd w:val="clear" w:color="auto" w:fill="auto"/>
-            <w:hideMark/>
-          </w:tcPr>
-          <w:p>
-            <w:pPr>
-              <w:pStyle w:val="paragraph"/>
-              <w:textAlignment w:val="baseline"/>
+          </w:tcPr>
+          <w:p>
+            <w:pPr>
+              <w:pStyle w:val="paragraph"/>
+              <w:textAlignment w:val="baseline"/>
+              <w:rPr>
+                <w:rStyle w:val="normaltextrun"/>
+                <w:iCs/>
+              </w:rPr>
             </w:pPr>
             <w:r>
               <w:rPr>
@@ -3288,12 +3328,6 @@
               </w:rPr>
               <w:t>4</w:t>
             </w:r>
-            <w:r>
-              <w:rPr>
-                <w:rStyle w:val="eop"/>
-              </w:rPr>
-              <w:t> </w:t>
-            </w:r>
           </w:p>
         </w:tc>
         <w:tc>
@@ -3306,6 +3340,113 @@
               <w:right w:val="single" w:sz="6" w:space="0" w:color="auto"/>
             </w:tcBorders>
             <w:shd w:val="clear" w:color="auto" w:fill="auto"/>
+          </w:tcPr>
+          <w:p>
+            <w:pPr>
+              <w:pStyle w:val="paragraph"/>
+              <w:textAlignment w:val="baseline"/>
+              <w:rPr>
+                <w:rStyle w:val="normaltextrun"/>
+                <w:iCs/>
+              </w:rPr>
+            </w:pPr>
+            <w:r>
+              <w:rPr>
+                <w:rStyle w:val="normaltextrun"/>
+                <w:iCs/>
+              </w:rPr>
+              <w:t>USER</w:t>
+            </w:r>
+          </w:p>
+        </w:tc>
+        <w:tc>
+          <w:tcPr>
+            <w:tcW w:w="5205" w:type="dxa"/>
+            <w:tcBorders>
+              <w:top w:val="nil"/>
+              <w:left w:val="nil"/>
+              <w:bottom w:val="single" w:sz="6" w:space="0" w:color="auto"/>
+              <w:right w:val="single" w:sz="6" w:space="0" w:color="auto"/>
+            </w:tcBorders>
+            <w:shd w:val="clear" w:color="auto" w:fill="auto"/>
+          </w:tcPr>
+          <w:p>
+            <w:pPr>
+              <w:pStyle w:val="paragraph"/>
+              <w:textAlignment w:val="baseline"/>
+              <w:rPr>
+                <w:rStyle w:val="normaltextrun"/>
+                <w:iCs/>
+              </w:rPr>
+            </w:pPr>
+            <w:r>
+              <w:rPr>
+                <w:rStyle w:val="normaltextrun"/>
+                <w:iCs/>
+              </w:rPr>
+              <w:t>Places their ships on the battlefield</w:t>
+            </w:r>
+          </w:p>
+        </w:tc>
+        <w:tc>
+          <w:tcPr>
+            <w:tcW w:w="1455" w:type="dxa"/>
+            <w:tcBorders>
+              <w:top w:val="nil"/>
+              <w:left w:val="nil"/>
+              <w:bottom w:val="single" w:sz="6" w:space="0" w:color="auto"/>
+              <w:right w:val="single" w:sz="6" w:space="0" w:color="auto"/>
+            </w:tcBorders>
+            <w:shd w:val="clear" w:color="auto" w:fill="auto"/>
+          </w:tcPr>
+          <w:p>
+            <w:pPr>
+              <w:pStyle w:val="paragraph"/>
+              <w:textAlignment w:val="baseline"/>
+              <w:rPr>
+                <w:rStyle w:val="eop"/>
+              </w:rPr>
+            </w:pPr>
+          </w:p>
+        </w:tc>
+      </w:tr>
+      <w:tr>
+        <w:tc>
+          <w:tcPr>
+            <w:tcW w:w="435" w:type="dxa"/>
+            <w:tcBorders>
+              <w:top w:val="nil"/>
+              <w:left w:val="single" w:sz="6" w:space="0" w:color="auto"/>
+              <w:bottom w:val="single" w:sz="6" w:space="0" w:color="auto"/>
+              <w:right w:val="single" w:sz="6" w:space="0" w:color="auto"/>
+            </w:tcBorders>
+            <w:shd w:val="clear" w:color="auto" w:fill="auto"/>
+            <w:hideMark/>
+          </w:tcPr>
+          <w:p>
+            <w:pPr>
+              <w:pStyle w:val="paragraph"/>
+              <w:textAlignment w:val="baseline"/>
+            </w:pPr>
+            <w:r>
+              <w:rPr>
+                <w:rStyle w:val="normaltextrun"/>
+                <w:iCs/>
+              </w:rPr>
+              <w:t>5</w:t>
+            </w:r>
+          </w:p>
+        </w:tc>
+        <w:tc>
+          <w:tcPr>
+            <w:tcW w:w="1200" w:type="dxa"/>
+            <w:tcBorders>
+              <w:top w:val="nil"/>
+              <w:left w:val="nil"/>
+              <w:bottom w:val="single" w:sz="6" w:space="0" w:color="auto"/>
+              <w:right w:val="single" w:sz="6" w:space="0" w:color="auto"/>
+            </w:tcBorders>
+            <w:shd w:val="clear" w:color="auto" w:fill="auto"/>
             <w:hideMark/>
           </w:tcPr>
           <w:p>
@@ -3350,7 +3491,21 @@
                 <w:rStyle w:val="normaltextrun"/>
                 <w:iCs/>
               </w:rPr>
-              <w:t>Display grid on screen</w:t>
+              <w:t>Display grid</w:t>
+            </w:r>
+            <w:r>
+              <w:rPr>
+                <w:rStyle w:val="normaltextrun"/>
+                <w:iCs/>
+              </w:rPr>
+              <w:t>s</w:t>
+            </w:r>
+            <w:r>
+              <w:rPr>
+                <w:rStyle w:val="normaltextrun"/>
+                <w:iCs/>
+              </w:rPr>
+              <w:t xml:space="preserve"> on screen</w:t>
             </w:r>
             <w:r>
               <w:rPr>
@@ -3363,6 +3518,343 @@
         <w:tc>
           <w:tcPr>
             <w:tcW w:w="1455" w:type="dxa"/>
+            <w:tcBorders>
+              <w:top w:val="nil"/>
+              <w:left w:val="nil"/>
+              <w:bottom w:val="single" w:sz="6" w:space="0" w:color="auto"/>
+              <w:right w:val="single" w:sz="6" w:space="0" w:color="auto"/>
+            </w:tcBorders>
+            <w:shd w:val="clear" w:color="auto" w:fill="auto"/>
+            <w:hideMark/>
+          </w:tcPr>
+          <w:p>
+            <w:pPr>
+              <w:pStyle w:val="paragraph"/>
+              <w:textAlignment w:val="baseline"/>
+            </w:pPr>
+            <w:r>
+              <w:rPr>
+                <w:rStyle w:val="eop"/>
+              </w:rPr>
+              <w:t> </w:t>
+            </w:r>
+          </w:p>
+        </w:tc>
+      </w:tr>
+    </w:tbl>
+    <w:p>
+      <w:pPr>
+        <w:pStyle w:val="paragraph"/>
+        <w:textAlignment w:val="baseline"/>
+      </w:pPr>
+    </w:p>
+    <w:tbl>
+      <w:tblPr>
+        <w:tblW w:w="0" w:type="auto"/>
+        <w:tblBorders>
+          <w:top w:val="outset" w:sz="6" w:space="0" w:color="auto"/>
+          <w:left w:val="outset" w:sz="6" w:space="0" w:color="auto"/>
+          <w:bottom w:val="outset" w:sz="6" w:space="0" w:color="auto"/>
+          <w:right w:val="outset" w:sz="6" w:space="0" w:color="auto"/>
+        </w:tblBorders>
+        <w:tblCellMar>
+          <w:top w:w="15" w:type="dxa"/>
+          <w:left w:w="15" w:type="dxa"/>
+          <w:bottom w:w="15" w:type="dxa"/>
+          <w:right w:w="15" w:type="dxa"/>
+        </w:tblCellMar>
+        <w:tblLook w:val="04A0" w:firstRow="1" w:lastRow="0" w:firstColumn="1" w:lastColumn="0" w:noHBand="0" w:noVBand="1"/>
+      </w:tblPr>
+      <w:tblGrid>
+        <w:gridCol w:w="390"/>
+        <w:gridCol w:w="1110"/>
+        <w:gridCol w:w="5410"/>
+        <w:gridCol w:w="1380"/>
+      </w:tblGrid>
+      <w:tr>
+        <w:tc>
+          <w:tcPr>
+            <w:tcW w:w="6910" w:type="dxa"/>
+            <w:gridSpan w:val="3"/>
+            <w:tcBorders>
+              <w:top w:val="single" w:sz="6" w:space="0" w:color="000000"/>
+              <w:left w:val="single" w:sz="6" w:space="0" w:color="000000"/>
+              <w:bottom w:val="single" w:sz="6" w:space="0" w:color="000000"/>
+              <w:right w:val="single" w:sz="6" w:space="0" w:color="000000"/>
+            </w:tcBorders>
+            <w:shd w:val="clear" w:color="auto" w:fill="auto"/>
+            <w:hideMark/>
+          </w:tcPr>
+          <w:p>
+            <w:pPr>
+              <w:pStyle w:val="paragraph"/>
+              <w:textAlignment w:val="baseline"/>
+            </w:pPr>
+            <w:r>
+              <w:rPr>
+                <w:rStyle w:val="normaltextrun"/>
+                <w:iCs/>
+              </w:rPr>
+              <w:t>Placing a ship</w:t>
+            </w:r>
+            <w:r>
+              <w:rPr>
+                <w:rStyle w:val="eop"/>
+              </w:rPr>
+              <w:t xml:space="preserve"> on a wrong place</w:t>
+            </w:r>
+          </w:p>
+        </w:tc>
+        <w:tc>
+          <w:tcPr>
+            <w:tcW w:w="1380" w:type="dxa"/>
+            <w:tcBorders>
+              <w:top w:val="single" w:sz="6" w:space="0" w:color="auto"/>
+              <w:left w:val="nil"/>
+              <w:bottom w:val="single" w:sz="6" w:space="0" w:color="auto"/>
+              <w:right w:val="single" w:sz="6" w:space="0" w:color="auto"/>
+            </w:tcBorders>
+            <w:shd w:val="clear" w:color="auto" w:fill="auto"/>
+            <w:hideMark/>
+          </w:tcPr>
+          <w:p>
+            <w:pPr>
+              <w:pStyle w:val="paragraph"/>
+              <w:textAlignment w:val="baseline"/>
+            </w:pPr>
+            <w:r>
+              <w:rPr>
+                <w:rStyle w:val="normaltextrun"/>
+                <w:iCs/>
+              </w:rPr>
+              <w:t>Alternatives</w:t>
+            </w:r>
+            <w:r>
+              <w:rPr>
+                <w:rStyle w:val="eop"/>
+              </w:rPr>
+              <w:t> </w:t>
+            </w:r>
+          </w:p>
+        </w:tc>
+      </w:tr>
+      <w:tr>
+        <w:tc>
+          <w:tcPr>
+            <w:tcW w:w="390" w:type="dxa"/>
+            <w:tcBorders>
+              <w:top w:val="nil"/>
+              <w:left w:val="single" w:sz="6" w:space="0" w:color="auto"/>
+              <w:bottom w:val="single" w:sz="6" w:space="0" w:color="auto"/>
+              <w:right w:val="single" w:sz="6" w:space="0" w:color="auto"/>
+            </w:tcBorders>
+            <w:shd w:val="clear" w:color="auto" w:fill="auto"/>
+            <w:hideMark/>
+          </w:tcPr>
+          <w:p>
+            <w:pPr>
+              <w:pStyle w:val="paragraph"/>
+              <w:textAlignment w:val="baseline"/>
+            </w:pPr>
+            <w:r>
+              <w:rPr>
+                <w:rStyle w:val="normaltextrun"/>
+                <w:iCs/>
+              </w:rPr>
+              <w:t>1</w:t>
+            </w:r>
+            <w:r>
+              <w:rPr>
+                <w:rStyle w:val="eop"/>
+              </w:rPr>
+              <w:t> </w:t>
+            </w:r>
+          </w:p>
+        </w:tc>
+        <w:tc>
+          <w:tcPr>
+            <w:tcW w:w="1110" w:type="dxa"/>
+            <w:tcBorders>
+              <w:top w:val="nil"/>
+              <w:left w:val="nil"/>
+              <w:bottom w:val="single" w:sz="6" w:space="0" w:color="auto"/>
+              <w:right w:val="single" w:sz="6" w:space="0" w:color="auto"/>
+            </w:tcBorders>
+            <w:shd w:val="clear" w:color="auto" w:fill="auto"/>
+            <w:hideMark/>
+          </w:tcPr>
+          <w:p>
+            <w:pPr>
+              <w:pStyle w:val="paragraph"/>
+              <w:textAlignment w:val="baseline"/>
+            </w:pPr>
+            <w:r>
+              <w:rPr>
+                <w:rStyle w:val="normaltextrun"/>
+                <w:iCs/>
+              </w:rPr>
+              <w:t>USER</w:t>
+            </w:r>
+            <w:r>
+              <w:rPr>
+                <w:rStyle w:val="eop"/>
+              </w:rPr>
+              <w:t> </w:t>
+            </w:r>
+          </w:p>
+        </w:tc>
+        <w:tc>
+          <w:tcPr>
+            <w:tcW w:w="5410" w:type="dxa"/>
+            <w:tcBorders>
+              <w:top w:val="nil"/>
+              <w:left w:val="nil"/>
+              <w:bottom w:val="single" w:sz="6" w:space="0" w:color="auto"/>
+              <w:right w:val="single" w:sz="6" w:space="0" w:color="auto"/>
+            </w:tcBorders>
+            <w:shd w:val="clear" w:color="auto" w:fill="auto"/>
+            <w:hideMark/>
+          </w:tcPr>
+          <w:p>
+            <w:pPr>
+              <w:pStyle w:val="paragraph"/>
+              <w:textAlignment w:val="baseline"/>
+            </w:pPr>
+            <w:r>
+              <w:rPr>
+                <w:rStyle w:val="normaltextrun"/>
+                <w:iCs/>
+              </w:rPr>
+              <w:t>Places a ship on a forbidden place</w:t>
+            </w:r>
+            <w:r>
+              <w:rPr>
+                <w:rStyle w:val="eop"/>
+              </w:rPr>
+              <w:t> </w:t>
+            </w:r>
+          </w:p>
+        </w:tc>
+        <w:tc>
+          <w:tcPr>
+            <w:tcW w:w="1380" w:type="dxa"/>
+            <w:tcBorders>
+              <w:top w:val="nil"/>
+              <w:left w:val="nil"/>
+              <w:bottom w:val="single" w:sz="6" w:space="0" w:color="auto"/>
+              <w:right w:val="single" w:sz="6" w:space="0" w:color="auto"/>
+            </w:tcBorders>
+            <w:shd w:val="clear" w:color="auto" w:fill="auto"/>
+            <w:hideMark/>
+          </w:tcPr>
+          <w:p>
+            <w:pPr>
+              <w:pStyle w:val="paragraph"/>
+              <w:textAlignment w:val="baseline"/>
+            </w:pPr>
+            <w:r>
+              <w:rPr>
+                <w:rStyle w:val="eop"/>
+              </w:rPr>
+              <w:t> </w:t>
+            </w:r>
+          </w:p>
+        </w:tc>
+      </w:tr>
+      <w:tr>
+        <w:tc>
+          <w:tcPr>
+            <w:tcW w:w="390" w:type="dxa"/>
+            <w:tcBorders>
+              <w:top w:val="nil"/>
+              <w:left w:val="single" w:sz="6" w:space="0" w:color="auto"/>
+              <w:bottom w:val="single" w:sz="6" w:space="0" w:color="auto"/>
+              <w:right w:val="single" w:sz="6" w:space="0" w:color="auto"/>
+            </w:tcBorders>
+            <w:shd w:val="clear" w:color="auto" w:fill="auto"/>
+            <w:hideMark/>
+          </w:tcPr>
+          <w:p>
+            <w:pPr>
+              <w:pStyle w:val="paragraph"/>
+              <w:textAlignment w:val="baseline"/>
+            </w:pPr>
+            <w:r>
+              <w:rPr>
+                <w:rStyle w:val="normaltextrun"/>
+                <w:iCs/>
+              </w:rPr>
+              <w:t>2</w:t>
+            </w:r>
+            <w:r>
+              <w:rPr>
+                <w:rStyle w:val="eop"/>
+              </w:rPr>
+              <w:t> </w:t>
+            </w:r>
+          </w:p>
+        </w:tc>
+        <w:tc>
+          <w:tcPr>
+            <w:tcW w:w="1110" w:type="dxa"/>
+            <w:tcBorders>
+              <w:top w:val="nil"/>
+              <w:left w:val="nil"/>
+              <w:bottom w:val="single" w:sz="6" w:space="0" w:color="auto"/>
+              <w:right w:val="single" w:sz="6" w:space="0" w:color="auto"/>
+            </w:tcBorders>
+            <w:shd w:val="clear" w:color="auto" w:fill="auto"/>
+            <w:hideMark/>
+          </w:tcPr>
+          <w:p>
+            <w:pPr>
+              <w:pStyle w:val="paragraph"/>
+              <w:textAlignment w:val="baseline"/>
+            </w:pPr>
+            <w:r>
+              <w:rPr>
+                <w:rStyle w:val="normaltextrun"/>
+                <w:iCs/>
+              </w:rPr>
+              <w:t>SYSTEM</w:t>
+            </w:r>
+            <w:r>
+              <w:rPr>
+                <w:rStyle w:val="eop"/>
+              </w:rPr>
+              <w:t> </w:t>
+            </w:r>
+          </w:p>
+        </w:tc>
+        <w:tc>
+          <w:tcPr>
+            <w:tcW w:w="5410" w:type="dxa"/>
+            <w:tcBorders>
+              <w:top w:val="nil"/>
+              <w:left w:val="nil"/>
+              <w:bottom w:val="single" w:sz="6" w:space="0" w:color="auto"/>
+              <w:right w:val="single" w:sz="6" w:space="0" w:color="auto"/>
+            </w:tcBorders>
+            <w:shd w:val="clear" w:color="auto" w:fill="auto"/>
+            <w:hideMark/>
+          </w:tcPr>
+          <w:p>
+            <w:pPr>
+              <w:pStyle w:val="paragraph"/>
+              <w:textAlignment w:val="baseline"/>
+            </w:pPr>
+            <w:r>
+              <w:rPr>
+                <w:rStyle w:val="normaltextrun"/>
+                <w:iCs/>
+              </w:rPr>
+              <w:t>Ask the user to place it on a different place</w:t>
+            </w:r>
+          </w:p>
+        </w:tc>
+        <w:tc>
+          <w:tcPr>
+            <w:tcW w:w="1380" w:type="dxa"/>
             <w:tcBorders>
               <w:top w:val="nil"/>
               <w:left w:val="nil"/>
@@ -3419,7 +3911,7 @@
       <w:tr>
         <w:tc>
           <w:tcPr>
-            <w:tcW w:w="6900" w:type="dxa"/>
+            <w:tcW w:w="6895" w:type="dxa"/>
             <w:gridSpan w:val="3"/>
             <w:tcBorders>
               <w:top w:val="single" w:sz="6" w:space="0" w:color="000000"/>
@@ -3550,7 +4042,7 @@
         </w:tc>
         <w:tc>
           <w:tcPr>
-            <w:tcW w:w="5430" w:type="dxa"/>
+            <w:tcW w:w="5425" w:type="dxa"/>
             <w:tcBorders>
               <w:top w:val="nil"/>
               <w:left w:val="nil"/>
@@ -3616,6 +4108,12 @@
                 <w:rStyle w:val="eop"/>
               </w:rPr>
               <w:t>, A2</w:t>
+            </w:r>
+            <w:r>
+              <w:rPr>
+                <w:rStyle w:val="eop"/>
+              </w:rPr>
+              <w:t>, A3</w:t>
             </w:r>
           </w:p>
         </w:tc>
@@ -3687,7 +4185,7 @@
         </w:tc>
         <w:tc>
           <w:tcPr>
-            <w:tcW w:w="5430" w:type="dxa"/>
+            <w:tcW w:w="5425" w:type="dxa"/>
             <w:tcBorders>
               <w:top w:val="nil"/>
               <w:left w:val="nil"/>
@@ -3810,7 +4308,7 @@
         </w:tc>
         <w:tc>
           <w:tcPr>
-            <w:tcW w:w="5430" w:type="dxa"/>
+            <w:tcW w:w="5425" w:type="dxa"/>
             <w:tcBorders>
               <w:top w:val="nil"/>
               <w:left w:val="nil"/>
@@ -3947,7 +4445,7 @@
         </w:tc>
         <w:tc>
           <w:tcPr>
-            <w:tcW w:w="5430" w:type="dxa"/>
+            <w:tcW w:w="5425" w:type="dxa"/>
             <w:tcBorders>
               <w:top w:val="nil"/>
               <w:left w:val="nil"/>
@@ -4053,42 +4551,28 @@
                 <w:iCs/>
               </w:rPr>
             </w:pPr>
-            <w:r>
-              <w:rPr>
-                <w:rStyle w:val="normaltextrun"/>
-                <w:iCs/>
-              </w:rPr>
-              <w:t>SYSTEM</w:t>
-            </w:r>
-          </w:p>
-        </w:tc>
-        <w:tc>
-          <w:tcPr>
-            <w:tcW w:w="5430" w:type="dxa"/>
-            <w:tcBorders>
-              <w:top w:val="nil"/>
-              <w:left w:val="nil"/>
-              <w:bottom w:val="single" w:sz="6" w:space="0" w:color="auto"/>
-              <w:right w:val="single" w:sz="6" w:space="0" w:color="auto"/>
-            </w:tcBorders>
-            <w:shd w:val="clear" w:color="auto" w:fill="auto"/>
-          </w:tcPr>
-          <w:p>
-            <w:pPr>
-              <w:pStyle w:val="paragraph"/>
-              <w:textAlignment w:val="baseline"/>
-              <w:rPr>
-                <w:rStyle w:val="normaltextrun"/>
-                <w:iCs/>
-              </w:rPr>
-            </w:pPr>
-            <w:r>
-              <w:rPr>
-                <w:rStyle w:val="normaltextrun"/>
-                <w:iCs/>
-              </w:rPr>
-              <w:t>If missed increment Round</w:t>
-            </w:r>
+          </w:p>
+        </w:tc>
+        <w:tc>
+          <w:tcPr>
+            <w:tcW w:w="5425" w:type="dxa"/>
+            <w:tcBorders>
+              <w:top w:val="nil"/>
+              <w:left w:val="nil"/>
+              <w:bottom w:val="single" w:sz="6" w:space="0" w:color="auto"/>
+              <w:right w:val="single" w:sz="6" w:space="0" w:color="auto"/>
+            </w:tcBorders>
+            <w:shd w:val="clear" w:color="auto" w:fill="auto"/>
+          </w:tcPr>
+          <w:p>
+            <w:pPr>
+              <w:pStyle w:val="paragraph"/>
+              <w:textAlignment w:val="baseline"/>
+              <w:rPr>
+                <w:rStyle w:val="normaltextrun"/>
+                <w:iCs/>
+              </w:rPr>
+            </w:pPr>
           </w:p>
         </w:tc>
         <w:tc>
@@ -4110,128 +4594,11 @@
                 <w:rStyle w:val="eop"/>
               </w:rPr>
             </w:pPr>
-          </w:p>
-        </w:tc>
-      </w:tr>
-      <w:tr>
-        <w:tc>
-          <w:tcPr>
-            <w:tcW w:w="405" w:type="dxa"/>
-            <w:tcBorders>
-              <w:top w:val="nil"/>
-              <w:left w:val="single" w:sz="6" w:space="0" w:color="auto"/>
-              <w:bottom w:val="single" w:sz="6" w:space="0" w:color="auto"/>
-              <w:right w:val="single" w:sz="6" w:space="0" w:color="auto"/>
-            </w:tcBorders>
-            <w:shd w:val="clear" w:color="auto" w:fill="auto"/>
-            <w:hideMark/>
-          </w:tcPr>
-          <w:p>
-            <w:pPr>
-              <w:pStyle w:val="paragraph"/>
-              <w:textAlignment w:val="baseline"/>
-            </w:pPr>
-            <w:r>
-              <w:rPr>
-                <w:rStyle w:val="normaltextrun"/>
-                <w:iCs/>
-              </w:rPr>
-              <w:t>6</w:t>
-            </w:r>
-            <w:r>
-              <w:rPr>
-                <w:rStyle w:val="eop"/>
-              </w:rPr>
-              <w:t> </w:t>
-            </w:r>
-          </w:p>
-        </w:tc>
-        <w:tc>
-          <w:tcPr>
-            <w:tcW w:w="1065" w:type="dxa"/>
-            <w:tcBorders>
-              <w:top w:val="nil"/>
-              <w:left w:val="nil"/>
-              <w:bottom w:val="single" w:sz="6" w:space="0" w:color="auto"/>
-              <w:right w:val="single" w:sz="6" w:space="0" w:color="auto"/>
-            </w:tcBorders>
-            <w:shd w:val="clear" w:color="auto" w:fill="auto"/>
-            <w:hideMark/>
-          </w:tcPr>
-          <w:p>
-            <w:pPr>
-              <w:pStyle w:val="paragraph"/>
-              <w:textAlignment w:val="baseline"/>
-            </w:pPr>
-            <w:r>
-              <w:rPr>
-                <w:rStyle w:val="normaltextrun"/>
-                <w:iCs/>
-              </w:rPr>
-              <w:t>SYSTEM</w:t>
-            </w:r>
-            <w:r>
-              <w:rPr>
-                <w:rStyle w:val="eop"/>
-              </w:rPr>
-              <w:t> </w:t>
-            </w:r>
-          </w:p>
-        </w:tc>
-        <w:tc>
-          <w:tcPr>
-            <w:tcW w:w="5430" w:type="dxa"/>
-            <w:tcBorders>
-              <w:top w:val="nil"/>
-              <w:left w:val="nil"/>
-              <w:bottom w:val="single" w:sz="6" w:space="0" w:color="auto"/>
-              <w:right w:val="single" w:sz="6" w:space="0" w:color="auto"/>
-            </w:tcBorders>
-            <w:shd w:val="clear" w:color="auto" w:fill="auto"/>
-            <w:hideMark/>
-          </w:tcPr>
-          <w:p>
-            <w:pPr>
-              <w:pStyle w:val="paragraph"/>
-              <w:textAlignment w:val="baseline"/>
-            </w:pPr>
-            <w:r>
-              <w:rPr>
-                <w:rStyle w:val="normaltextrun"/>
-                <w:iCs/>
-              </w:rPr>
-              <w:t>If all the ships found display ‘Final score’</w:t>
-            </w:r>
-            <w:r>
-              <w:rPr>
-                <w:rStyle w:val="eop"/>
-              </w:rPr>
-              <w:t> </w:t>
-            </w:r>
-          </w:p>
-        </w:tc>
-        <w:tc>
-          <w:tcPr>
-            <w:tcW w:w="1395" w:type="dxa"/>
-            <w:tcBorders>
-              <w:top w:val="nil"/>
-              <w:left w:val="nil"/>
-              <w:bottom w:val="single" w:sz="6" w:space="0" w:color="auto"/>
-              <w:right w:val="single" w:sz="6" w:space="0" w:color="auto"/>
-            </w:tcBorders>
-            <w:shd w:val="clear" w:color="auto" w:fill="auto"/>
-            <w:hideMark/>
-          </w:tcPr>
-          <w:p>
-            <w:pPr>
-              <w:pStyle w:val="paragraph"/>
-              <w:textAlignment w:val="baseline"/>
-            </w:pPr>
-            <w:r>
-              <w:rPr>
-                <w:rStyle w:val="eop"/>
-              </w:rPr>
-              <w:t> </w:t>
+            <w:r>
+              <w:rPr>
+                <w:rStyle w:val="eop"/>
+              </w:rPr>
+              <w:t>A4, A5, A6</w:t>
             </w:r>
           </w:p>
         </w:tc>
@@ -5176,7 +5543,7 @@
                 <w:rStyle w:val="normaltextrun"/>
                 <w:iCs/>
               </w:rPr>
-              <w:t>Ask user to choose a different square</w:t>
+              <w:t>Ask user to choose a square</w:t>
             </w:r>
             <w:r>
               <w:rPr>
@@ -5218,6 +5585,2154 @@
         <w:pStyle w:val="paragraph"/>
         <w:textAlignment w:val="baseline"/>
       </w:pPr>
+    </w:p>
+    <w:tbl>
+      <w:tblPr>
+        <w:tblW w:w="0" w:type="auto"/>
+        <w:tblBorders>
+          <w:top w:val="outset" w:sz="6" w:space="0" w:color="auto"/>
+          <w:left w:val="outset" w:sz="6" w:space="0" w:color="auto"/>
+          <w:bottom w:val="outset" w:sz="6" w:space="0" w:color="auto"/>
+          <w:right w:val="outset" w:sz="6" w:space="0" w:color="auto"/>
+        </w:tblBorders>
+        <w:tblCellMar>
+          <w:top w:w="15" w:type="dxa"/>
+          <w:left w:w="15" w:type="dxa"/>
+          <w:bottom w:w="15" w:type="dxa"/>
+          <w:right w:w="15" w:type="dxa"/>
+        </w:tblCellMar>
+        <w:tblLook w:val="04A0" w:firstRow="1" w:lastRow="0" w:firstColumn="1" w:lastColumn="0" w:noHBand="0" w:noVBand="1"/>
+      </w:tblPr>
+      <w:tblGrid>
+        <w:gridCol w:w="390"/>
+        <w:gridCol w:w="1110"/>
+        <w:gridCol w:w="5410"/>
+        <w:gridCol w:w="1380"/>
+      </w:tblGrid>
+      <w:tr>
+        <w:tc>
+          <w:tcPr>
+            <w:tcW w:w="6910" w:type="dxa"/>
+            <w:gridSpan w:val="3"/>
+            <w:tcBorders>
+              <w:top w:val="single" w:sz="6" w:space="0" w:color="000000"/>
+              <w:left w:val="single" w:sz="6" w:space="0" w:color="000000"/>
+              <w:bottom w:val="single" w:sz="6" w:space="0" w:color="000000"/>
+              <w:right w:val="single" w:sz="6" w:space="0" w:color="000000"/>
+            </w:tcBorders>
+            <w:shd w:val="clear" w:color="auto" w:fill="auto"/>
+            <w:hideMark/>
+          </w:tcPr>
+          <w:p>
+            <w:pPr>
+              <w:pStyle w:val="paragraph"/>
+              <w:textAlignment w:val="baseline"/>
+            </w:pPr>
+            <w:r>
+              <w:rPr>
+                <w:rStyle w:val="normaltextrun"/>
+                <w:iCs/>
+              </w:rPr>
+              <w:t>A3 Firing a Shot alternative</w:t>
+            </w:r>
+            <w:r>
+              <w:rPr>
+                <w:rStyle w:val="eop"/>
+              </w:rPr>
+              <w:t> </w:t>
+            </w:r>
+          </w:p>
+        </w:tc>
+        <w:tc>
+          <w:tcPr>
+            <w:tcW w:w="1380" w:type="dxa"/>
+            <w:tcBorders>
+              <w:top w:val="single" w:sz="6" w:space="0" w:color="auto"/>
+              <w:left w:val="nil"/>
+              <w:bottom w:val="single" w:sz="6" w:space="0" w:color="auto"/>
+              <w:right w:val="single" w:sz="6" w:space="0" w:color="auto"/>
+            </w:tcBorders>
+            <w:shd w:val="clear" w:color="auto" w:fill="auto"/>
+            <w:hideMark/>
+          </w:tcPr>
+          <w:p>
+            <w:pPr>
+              <w:pStyle w:val="paragraph"/>
+              <w:textAlignment w:val="baseline"/>
+            </w:pPr>
+            <w:r>
+              <w:rPr>
+                <w:rStyle w:val="normaltextrun"/>
+                <w:iCs/>
+              </w:rPr>
+              <w:t>Alternatives</w:t>
+            </w:r>
+            <w:r>
+              <w:rPr>
+                <w:rStyle w:val="eop"/>
+              </w:rPr>
+              <w:t> </w:t>
+            </w:r>
+          </w:p>
+        </w:tc>
+      </w:tr>
+      <w:tr>
+        <w:tc>
+          <w:tcPr>
+            <w:tcW w:w="390" w:type="dxa"/>
+            <w:tcBorders>
+              <w:top w:val="nil"/>
+              <w:left w:val="single" w:sz="6" w:space="0" w:color="auto"/>
+              <w:bottom w:val="single" w:sz="6" w:space="0" w:color="auto"/>
+              <w:right w:val="single" w:sz="6" w:space="0" w:color="auto"/>
+            </w:tcBorders>
+            <w:shd w:val="clear" w:color="auto" w:fill="auto"/>
+            <w:hideMark/>
+          </w:tcPr>
+          <w:p>
+            <w:pPr>
+              <w:pStyle w:val="paragraph"/>
+              <w:textAlignment w:val="baseline"/>
+            </w:pPr>
+            <w:r>
+              <w:rPr>
+                <w:rStyle w:val="normaltextrun"/>
+                <w:iCs/>
+              </w:rPr>
+              <w:t>1</w:t>
+            </w:r>
+            <w:r>
+              <w:rPr>
+                <w:rStyle w:val="eop"/>
+              </w:rPr>
+              <w:t> </w:t>
+            </w:r>
+          </w:p>
+        </w:tc>
+        <w:tc>
+          <w:tcPr>
+            <w:tcW w:w="1110" w:type="dxa"/>
+            <w:tcBorders>
+              <w:top w:val="nil"/>
+              <w:left w:val="nil"/>
+              <w:bottom w:val="single" w:sz="6" w:space="0" w:color="auto"/>
+              <w:right w:val="single" w:sz="6" w:space="0" w:color="auto"/>
+            </w:tcBorders>
+            <w:shd w:val="clear" w:color="auto" w:fill="auto"/>
+            <w:hideMark/>
+          </w:tcPr>
+          <w:p>
+            <w:pPr>
+              <w:pStyle w:val="paragraph"/>
+              <w:textAlignment w:val="baseline"/>
+            </w:pPr>
+            <w:r>
+              <w:rPr>
+                <w:rStyle w:val="normaltextrun"/>
+                <w:iCs/>
+              </w:rPr>
+              <w:t>USER</w:t>
+            </w:r>
+            <w:r>
+              <w:rPr>
+                <w:rStyle w:val="eop"/>
+              </w:rPr>
+              <w:t> </w:t>
+            </w:r>
+          </w:p>
+        </w:tc>
+        <w:tc>
+          <w:tcPr>
+            <w:tcW w:w="5410" w:type="dxa"/>
+            <w:tcBorders>
+              <w:top w:val="nil"/>
+              <w:left w:val="nil"/>
+              <w:bottom w:val="single" w:sz="6" w:space="0" w:color="auto"/>
+              <w:right w:val="single" w:sz="6" w:space="0" w:color="auto"/>
+            </w:tcBorders>
+            <w:shd w:val="clear" w:color="auto" w:fill="auto"/>
+            <w:hideMark/>
+          </w:tcPr>
+          <w:p>
+            <w:pPr>
+              <w:pStyle w:val="paragraph"/>
+              <w:textAlignment w:val="baseline"/>
+            </w:pPr>
+            <w:r>
+              <w:rPr>
+                <w:rStyle w:val="normaltextrun"/>
+                <w:iCs/>
+              </w:rPr>
+              <w:t>Give the command to exit the game</w:t>
+            </w:r>
+            <w:r>
+              <w:rPr>
+                <w:rStyle w:val="eop"/>
+              </w:rPr>
+              <w:t> </w:t>
+            </w:r>
+          </w:p>
+        </w:tc>
+        <w:tc>
+          <w:tcPr>
+            <w:tcW w:w="1380" w:type="dxa"/>
+            <w:tcBorders>
+              <w:top w:val="nil"/>
+              <w:left w:val="nil"/>
+              <w:bottom w:val="single" w:sz="6" w:space="0" w:color="auto"/>
+              <w:right w:val="single" w:sz="6" w:space="0" w:color="auto"/>
+            </w:tcBorders>
+            <w:shd w:val="clear" w:color="auto" w:fill="auto"/>
+            <w:hideMark/>
+          </w:tcPr>
+          <w:p>
+            <w:pPr>
+              <w:pStyle w:val="paragraph"/>
+              <w:textAlignment w:val="baseline"/>
+            </w:pPr>
+            <w:r>
+              <w:rPr>
+                <w:rStyle w:val="eop"/>
+              </w:rPr>
+              <w:t> </w:t>
+            </w:r>
+          </w:p>
+        </w:tc>
+      </w:tr>
+      <w:tr>
+        <w:tc>
+          <w:tcPr>
+            <w:tcW w:w="390" w:type="dxa"/>
+            <w:tcBorders>
+              <w:top w:val="nil"/>
+              <w:left w:val="single" w:sz="6" w:space="0" w:color="auto"/>
+              <w:bottom w:val="single" w:sz="6" w:space="0" w:color="auto"/>
+              <w:right w:val="single" w:sz="6" w:space="0" w:color="auto"/>
+            </w:tcBorders>
+            <w:shd w:val="clear" w:color="auto" w:fill="auto"/>
+            <w:hideMark/>
+          </w:tcPr>
+          <w:p>
+            <w:pPr>
+              <w:pStyle w:val="paragraph"/>
+              <w:textAlignment w:val="baseline"/>
+            </w:pPr>
+            <w:r>
+              <w:rPr>
+                <w:rStyle w:val="normaltextrun"/>
+                <w:iCs/>
+              </w:rPr>
+              <w:t>2</w:t>
+            </w:r>
+            <w:r>
+              <w:rPr>
+                <w:rStyle w:val="eop"/>
+              </w:rPr>
+              <w:t> </w:t>
+            </w:r>
+          </w:p>
+        </w:tc>
+        <w:tc>
+          <w:tcPr>
+            <w:tcW w:w="1110" w:type="dxa"/>
+            <w:tcBorders>
+              <w:top w:val="nil"/>
+              <w:left w:val="nil"/>
+              <w:bottom w:val="single" w:sz="6" w:space="0" w:color="auto"/>
+              <w:right w:val="single" w:sz="6" w:space="0" w:color="auto"/>
+            </w:tcBorders>
+            <w:shd w:val="clear" w:color="auto" w:fill="auto"/>
+            <w:hideMark/>
+          </w:tcPr>
+          <w:p>
+            <w:pPr>
+              <w:pStyle w:val="paragraph"/>
+              <w:textAlignment w:val="baseline"/>
+            </w:pPr>
+            <w:r>
+              <w:rPr>
+                <w:rStyle w:val="normaltextrun"/>
+                <w:iCs/>
+              </w:rPr>
+              <w:t>SYSTEM</w:t>
+            </w:r>
+            <w:r>
+              <w:rPr>
+                <w:rStyle w:val="eop"/>
+              </w:rPr>
+              <w:t> </w:t>
+            </w:r>
+          </w:p>
+        </w:tc>
+        <w:tc>
+          <w:tcPr>
+            <w:tcW w:w="5410" w:type="dxa"/>
+            <w:tcBorders>
+              <w:top w:val="nil"/>
+              <w:left w:val="nil"/>
+              <w:bottom w:val="single" w:sz="6" w:space="0" w:color="auto"/>
+              <w:right w:val="single" w:sz="6" w:space="0" w:color="auto"/>
+            </w:tcBorders>
+            <w:shd w:val="clear" w:color="auto" w:fill="auto"/>
+            <w:hideMark/>
+          </w:tcPr>
+          <w:p>
+            <w:pPr>
+              <w:pStyle w:val="paragraph"/>
+              <w:textAlignment w:val="baseline"/>
+            </w:pPr>
+            <w:r>
+              <w:rPr>
+                <w:rStyle w:val="normaltextrun"/>
+                <w:iCs/>
+              </w:rPr>
+              <w:t>Save the game</w:t>
+            </w:r>
+            <w:r>
+              <w:rPr>
+                <w:rStyle w:val="eop"/>
+              </w:rPr>
+              <w:t> </w:t>
+            </w:r>
+          </w:p>
+        </w:tc>
+        <w:tc>
+          <w:tcPr>
+            <w:tcW w:w="1380" w:type="dxa"/>
+            <w:tcBorders>
+              <w:top w:val="nil"/>
+              <w:left w:val="nil"/>
+              <w:bottom w:val="single" w:sz="6" w:space="0" w:color="auto"/>
+              <w:right w:val="single" w:sz="6" w:space="0" w:color="auto"/>
+            </w:tcBorders>
+            <w:shd w:val="clear" w:color="auto" w:fill="auto"/>
+            <w:hideMark/>
+          </w:tcPr>
+          <w:p>
+            <w:pPr>
+              <w:pStyle w:val="paragraph"/>
+              <w:textAlignment w:val="baseline"/>
+            </w:pPr>
+            <w:r>
+              <w:rPr>
+                <w:rStyle w:val="eop"/>
+              </w:rPr>
+              <w:t> </w:t>
+            </w:r>
+          </w:p>
+        </w:tc>
+      </w:tr>
+      <w:tr>
+        <w:tc>
+          <w:tcPr>
+            <w:tcW w:w="390" w:type="dxa"/>
+            <w:tcBorders>
+              <w:top w:val="nil"/>
+              <w:left w:val="single" w:sz="6" w:space="0" w:color="auto"/>
+              <w:bottom w:val="single" w:sz="6" w:space="0" w:color="auto"/>
+              <w:right w:val="single" w:sz="6" w:space="0" w:color="auto"/>
+            </w:tcBorders>
+            <w:shd w:val="clear" w:color="auto" w:fill="auto"/>
+            <w:hideMark/>
+          </w:tcPr>
+          <w:p>
+            <w:pPr>
+              <w:pStyle w:val="paragraph"/>
+              <w:textAlignment w:val="baseline"/>
+            </w:pPr>
+            <w:r>
+              <w:rPr>
+                <w:rStyle w:val="normaltextrun"/>
+                <w:iCs/>
+              </w:rPr>
+              <w:t>3</w:t>
+            </w:r>
+            <w:r>
+              <w:rPr>
+                <w:rStyle w:val="eop"/>
+              </w:rPr>
+              <w:t> </w:t>
+            </w:r>
+          </w:p>
+        </w:tc>
+        <w:tc>
+          <w:tcPr>
+            <w:tcW w:w="1110" w:type="dxa"/>
+            <w:tcBorders>
+              <w:top w:val="nil"/>
+              <w:left w:val="nil"/>
+              <w:bottom w:val="single" w:sz="6" w:space="0" w:color="auto"/>
+              <w:right w:val="single" w:sz="6" w:space="0" w:color="auto"/>
+            </w:tcBorders>
+            <w:shd w:val="clear" w:color="auto" w:fill="auto"/>
+            <w:hideMark/>
+          </w:tcPr>
+          <w:p>
+            <w:pPr>
+              <w:pStyle w:val="paragraph"/>
+              <w:textAlignment w:val="baseline"/>
+            </w:pPr>
+            <w:r>
+              <w:rPr>
+                <w:rStyle w:val="normaltextrun"/>
+                <w:iCs/>
+              </w:rPr>
+              <w:t>SYSTEM</w:t>
+            </w:r>
+            <w:r>
+              <w:rPr>
+                <w:rStyle w:val="eop"/>
+              </w:rPr>
+              <w:t> </w:t>
+            </w:r>
+          </w:p>
+        </w:tc>
+        <w:tc>
+          <w:tcPr>
+            <w:tcW w:w="5410" w:type="dxa"/>
+            <w:tcBorders>
+              <w:top w:val="nil"/>
+              <w:left w:val="nil"/>
+              <w:bottom w:val="single" w:sz="6" w:space="0" w:color="auto"/>
+              <w:right w:val="single" w:sz="6" w:space="0" w:color="auto"/>
+            </w:tcBorders>
+            <w:shd w:val="clear" w:color="auto" w:fill="auto"/>
+            <w:hideMark/>
+          </w:tcPr>
+          <w:p>
+            <w:pPr>
+              <w:pStyle w:val="paragraph"/>
+              <w:textAlignment w:val="baseline"/>
+            </w:pPr>
+            <w:r>
+              <w:rPr>
+                <w:rStyle w:val="normaltextrun"/>
+                <w:iCs/>
+              </w:rPr>
+              <w:t>Return to the Main Menu</w:t>
+            </w:r>
+            <w:r>
+              <w:rPr>
+                <w:rStyle w:val="eop"/>
+              </w:rPr>
+              <w:t> </w:t>
+            </w:r>
+          </w:p>
+        </w:tc>
+        <w:tc>
+          <w:tcPr>
+            <w:tcW w:w="1380" w:type="dxa"/>
+            <w:tcBorders>
+              <w:top w:val="nil"/>
+              <w:left w:val="nil"/>
+              <w:bottom w:val="single" w:sz="6" w:space="0" w:color="auto"/>
+              <w:right w:val="single" w:sz="6" w:space="0" w:color="auto"/>
+            </w:tcBorders>
+            <w:shd w:val="clear" w:color="auto" w:fill="auto"/>
+            <w:hideMark/>
+          </w:tcPr>
+          <w:p>
+            <w:pPr>
+              <w:pStyle w:val="paragraph"/>
+              <w:textAlignment w:val="baseline"/>
+            </w:pPr>
+            <w:r>
+              <w:rPr>
+                <w:rStyle w:val="eop"/>
+              </w:rPr>
+              <w:t> </w:t>
+            </w:r>
+          </w:p>
+        </w:tc>
+      </w:tr>
+    </w:tbl>
+    <w:p>
+      <w:pPr>
+        <w:pStyle w:val="paragraph"/>
+        <w:textAlignment w:val="baseline"/>
+      </w:pPr>
+    </w:p>
+    <w:tbl>
+      <w:tblPr>
+        <w:tblW w:w="0" w:type="auto"/>
+        <w:tblBorders>
+          <w:top w:val="outset" w:sz="6" w:space="0" w:color="auto"/>
+          <w:left w:val="outset" w:sz="6" w:space="0" w:color="auto"/>
+          <w:bottom w:val="outset" w:sz="6" w:space="0" w:color="auto"/>
+          <w:right w:val="outset" w:sz="6" w:space="0" w:color="auto"/>
+        </w:tblBorders>
+        <w:tblCellMar>
+          <w:top w:w="15" w:type="dxa"/>
+          <w:left w:w="15" w:type="dxa"/>
+          <w:bottom w:w="15" w:type="dxa"/>
+          <w:right w:w="15" w:type="dxa"/>
+        </w:tblCellMar>
+        <w:tblLook w:val="04A0" w:firstRow="1" w:lastRow="0" w:firstColumn="1" w:lastColumn="0" w:noHBand="0" w:noVBand="1"/>
+      </w:tblPr>
+      <w:tblGrid>
+        <w:gridCol w:w="390"/>
+        <w:gridCol w:w="1110"/>
+        <w:gridCol w:w="5410"/>
+        <w:gridCol w:w="1380"/>
+      </w:tblGrid>
+      <w:tr>
+        <w:tc>
+          <w:tcPr>
+            <w:tcW w:w="6915" w:type="dxa"/>
+            <w:gridSpan w:val="3"/>
+            <w:tcBorders>
+              <w:top w:val="single" w:sz="6" w:space="0" w:color="000000"/>
+              <w:left w:val="single" w:sz="6" w:space="0" w:color="000000"/>
+              <w:bottom w:val="single" w:sz="6" w:space="0" w:color="000000"/>
+              <w:right w:val="single" w:sz="6" w:space="0" w:color="000000"/>
+            </w:tcBorders>
+            <w:shd w:val="clear" w:color="auto" w:fill="auto"/>
+            <w:hideMark/>
+          </w:tcPr>
+          <w:p>
+            <w:pPr>
+              <w:pStyle w:val="paragraph"/>
+              <w:textAlignment w:val="baseline"/>
+            </w:pPr>
+            <w:r>
+              <w:rPr>
+                <w:rStyle w:val="normaltextrun"/>
+                <w:iCs/>
+              </w:rPr>
+              <w:t>A4 Firing a Shot alternative</w:t>
+            </w:r>
+            <w:r>
+              <w:rPr>
+                <w:rStyle w:val="eop"/>
+              </w:rPr>
+              <w:t> </w:t>
+            </w:r>
+          </w:p>
+        </w:tc>
+        <w:tc>
+          <w:tcPr>
+            <w:tcW w:w="1380" w:type="dxa"/>
+            <w:tcBorders>
+              <w:top w:val="single" w:sz="6" w:space="0" w:color="auto"/>
+              <w:left w:val="nil"/>
+              <w:bottom w:val="single" w:sz="6" w:space="0" w:color="auto"/>
+              <w:right w:val="single" w:sz="6" w:space="0" w:color="auto"/>
+            </w:tcBorders>
+            <w:shd w:val="clear" w:color="auto" w:fill="auto"/>
+            <w:hideMark/>
+          </w:tcPr>
+          <w:p>
+            <w:pPr>
+              <w:pStyle w:val="paragraph"/>
+              <w:textAlignment w:val="baseline"/>
+            </w:pPr>
+            <w:r>
+              <w:rPr>
+                <w:rStyle w:val="normaltextrun"/>
+                <w:iCs/>
+              </w:rPr>
+              <w:t>Alternatives</w:t>
+            </w:r>
+            <w:r>
+              <w:rPr>
+                <w:rStyle w:val="eop"/>
+              </w:rPr>
+              <w:t> </w:t>
+            </w:r>
+          </w:p>
+        </w:tc>
+      </w:tr>
+      <w:tr>
+        <w:tc>
+          <w:tcPr>
+            <w:tcW w:w="390" w:type="dxa"/>
+            <w:tcBorders>
+              <w:top w:val="nil"/>
+              <w:left w:val="single" w:sz="6" w:space="0" w:color="auto"/>
+              <w:bottom w:val="single" w:sz="6" w:space="0" w:color="auto"/>
+              <w:right w:val="single" w:sz="6" w:space="0" w:color="auto"/>
+            </w:tcBorders>
+            <w:shd w:val="clear" w:color="auto" w:fill="auto"/>
+            <w:hideMark/>
+          </w:tcPr>
+          <w:p>
+            <w:pPr>
+              <w:pStyle w:val="paragraph"/>
+              <w:textAlignment w:val="baseline"/>
+            </w:pPr>
+            <w:r>
+              <w:rPr>
+                <w:rStyle w:val="normaltextrun"/>
+                <w:iCs/>
+              </w:rPr>
+              <w:t>1</w:t>
+            </w:r>
+            <w:r>
+              <w:rPr>
+                <w:rStyle w:val="eop"/>
+              </w:rPr>
+              <w:t> </w:t>
+            </w:r>
+          </w:p>
+        </w:tc>
+        <w:tc>
+          <w:tcPr>
+            <w:tcW w:w="1110" w:type="dxa"/>
+            <w:tcBorders>
+              <w:top w:val="nil"/>
+              <w:left w:val="nil"/>
+              <w:bottom w:val="single" w:sz="6" w:space="0" w:color="auto"/>
+              <w:right w:val="single" w:sz="6" w:space="0" w:color="auto"/>
+            </w:tcBorders>
+            <w:shd w:val="clear" w:color="auto" w:fill="auto"/>
+            <w:hideMark/>
+          </w:tcPr>
+          <w:p>
+            <w:pPr>
+              <w:pStyle w:val="paragraph"/>
+              <w:textAlignment w:val="baseline"/>
+            </w:pPr>
+          </w:p>
+        </w:tc>
+        <w:tc>
+          <w:tcPr>
+            <w:tcW w:w="5400" w:type="dxa"/>
+            <w:tcBorders>
+              <w:top w:val="nil"/>
+              <w:left w:val="nil"/>
+              <w:bottom w:val="single" w:sz="6" w:space="0" w:color="auto"/>
+              <w:right w:val="single" w:sz="6" w:space="0" w:color="auto"/>
+            </w:tcBorders>
+            <w:shd w:val="clear" w:color="auto" w:fill="auto"/>
+            <w:hideMark/>
+          </w:tcPr>
+          <w:p>
+            <w:pPr>
+              <w:pStyle w:val="paragraph"/>
+              <w:textAlignment w:val="baseline"/>
+            </w:pPr>
+            <w:r>
+              <w:rPr>
+                <w:rStyle w:val="normaltextrun"/>
+                <w:iCs/>
+              </w:rPr>
+              <w:t>The fire missed</w:t>
+            </w:r>
+            <w:r>
+              <w:rPr>
+                <w:rStyle w:val="eop"/>
+              </w:rPr>
+              <w:t> </w:t>
+            </w:r>
+          </w:p>
+        </w:tc>
+        <w:tc>
+          <w:tcPr>
+            <w:tcW w:w="1380" w:type="dxa"/>
+            <w:tcBorders>
+              <w:top w:val="nil"/>
+              <w:left w:val="nil"/>
+              <w:bottom w:val="single" w:sz="6" w:space="0" w:color="auto"/>
+              <w:right w:val="single" w:sz="6" w:space="0" w:color="auto"/>
+            </w:tcBorders>
+            <w:shd w:val="clear" w:color="auto" w:fill="auto"/>
+            <w:hideMark/>
+          </w:tcPr>
+          <w:p>
+            <w:pPr>
+              <w:pStyle w:val="paragraph"/>
+              <w:textAlignment w:val="baseline"/>
+            </w:pPr>
+          </w:p>
+        </w:tc>
+      </w:tr>
+      <w:tr>
+        <w:tc>
+          <w:tcPr>
+            <w:tcW w:w="390" w:type="dxa"/>
+            <w:tcBorders>
+              <w:top w:val="nil"/>
+              <w:left w:val="single" w:sz="6" w:space="0" w:color="auto"/>
+              <w:bottom w:val="single" w:sz="6" w:space="0" w:color="auto"/>
+              <w:right w:val="single" w:sz="6" w:space="0" w:color="auto"/>
+            </w:tcBorders>
+            <w:shd w:val="clear" w:color="auto" w:fill="auto"/>
+            <w:hideMark/>
+          </w:tcPr>
+          <w:p>
+            <w:pPr>
+              <w:pStyle w:val="paragraph"/>
+              <w:textAlignment w:val="baseline"/>
+            </w:pPr>
+            <w:r>
+              <w:rPr>
+                <w:rStyle w:val="normaltextrun"/>
+                <w:iCs/>
+              </w:rPr>
+              <w:t>2</w:t>
+            </w:r>
+            <w:r>
+              <w:rPr>
+                <w:rStyle w:val="eop"/>
+              </w:rPr>
+              <w:t> </w:t>
+            </w:r>
+          </w:p>
+        </w:tc>
+        <w:tc>
+          <w:tcPr>
+            <w:tcW w:w="1110" w:type="dxa"/>
+            <w:tcBorders>
+              <w:top w:val="nil"/>
+              <w:left w:val="nil"/>
+              <w:bottom w:val="single" w:sz="6" w:space="0" w:color="auto"/>
+              <w:right w:val="single" w:sz="6" w:space="0" w:color="auto"/>
+            </w:tcBorders>
+            <w:shd w:val="clear" w:color="auto" w:fill="auto"/>
+            <w:hideMark/>
+          </w:tcPr>
+          <w:p>
+            <w:pPr>
+              <w:pStyle w:val="paragraph"/>
+              <w:textAlignment w:val="baseline"/>
+            </w:pPr>
+            <w:r>
+              <w:rPr>
+                <w:rStyle w:val="normaltextrun"/>
+                <w:iCs/>
+              </w:rPr>
+              <w:t>SYSTEM</w:t>
+            </w:r>
+            <w:r>
+              <w:rPr>
+                <w:rStyle w:val="eop"/>
+              </w:rPr>
+              <w:t> </w:t>
+            </w:r>
+          </w:p>
+        </w:tc>
+        <w:tc>
+          <w:tcPr>
+            <w:tcW w:w="5400" w:type="dxa"/>
+            <w:tcBorders>
+              <w:top w:val="nil"/>
+              <w:left w:val="nil"/>
+              <w:bottom w:val="single" w:sz="6" w:space="0" w:color="auto"/>
+              <w:right w:val="single" w:sz="6" w:space="0" w:color="auto"/>
+            </w:tcBorders>
+            <w:shd w:val="clear" w:color="auto" w:fill="auto"/>
+            <w:hideMark/>
+          </w:tcPr>
+          <w:p>
+            <w:pPr>
+              <w:pStyle w:val="paragraph"/>
+              <w:textAlignment w:val="baseline"/>
+            </w:pPr>
+            <w:r>
+              <w:rPr>
+                <w:rStyle w:val="normaltextrun"/>
+                <w:iCs/>
+              </w:rPr>
+              <w:t>Increment Rounds</w:t>
+            </w:r>
+          </w:p>
+        </w:tc>
+        <w:tc>
+          <w:tcPr>
+            <w:tcW w:w="1380" w:type="dxa"/>
+            <w:tcBorders>
+              <w:top w:val="nil"/>
+              <w:left w:val="nil"/>
+              <w:bottom w:val="single" w:sz="6" w:space="0" w:color="auto"/>
+              <w:right w:val="single" w:sz="6" w:space="0" w:color="auto"/>
+            </w:tcBorders>
+            <w:shd w:val="clear" w:color="auto" w:fill="auto"/>
+            <w:hideMark/>
+          </w:tcPr>
+          <w:p>
+            <w:pPr>
+              <w:pStyle w:val="paragraph"/>
+              <w:textAlignment w:val="baseline"/>
+            </w:pPr>
+          </w:p>
+        </w:tc>
+      </w:tr>
+      <w:tr>
+        <w:tc>
+          <w:tcPr>
+            <w:tcW w:w="390" w:type="dxa"/>
+            <w:tcBorders>
+              <w:top w:val="nil"/>
+              <w:left w:val="single" w:sz="6" w:space="0" w:color="auto"/>
+              <w:bottom w:val="single" w:sz="6" w:space="0" w:color="auto"/>
+              <w:right w:val="single" w:sz="6" w:space="0" w:color="auto"/>
+            </w:tcBorders>
+            <w:shd w:val="clear" w:color="auto" w:fill="auto"/>
+            <w:hideMark/>
+          </w:tcPr>
+          <w:p>
+            <w:pPr>
+              <w:pStyle w:val="paragraph"/>
+              <w:textAlignment w:val="baseline"/>
+            </w:pPr>
+            <w:r>
+              <w:rPr>
+                <w:rStyle w:val="normaltextrun"/>
+                <w:iCs/>
+              </w:rPr>
+              <w:t>3</w:t>
+            </w:r>
+            <w:r>
+              <w:rPr>
+                <w:rStyle w:val="eop"/>
+              </w:rPr>
+              <w:t> </w:t>
+            </w:r>
+          </w:p>
+        </w:tc>
+        <w:tc>
+          <w:tcPr>
+            <w:tcW w:w="1110" w:type="dxa"/>
+            <w:tcBorders>
+              <w:top w:val="nil"/>
+              <w:left w:val="nil"/>
+              <w:bottom w:val="single" w:sz="6" w:space="0" w:color="auto"/>
+              <w:right w:val="single" w:sz="6" w:space="0" w:color="auto"/>
+            </w:tcBorders>
+            <w:shd w:val="clear" w:color="auto" w:fill="auto"/>
+            <w:hideMark/>
+          </w:tcPr>
+          <w:p>
+            <w:pPr>
+              <w:pStyle w:val="paragraph"/>
+              <w:textAlignment w:val="baseline"/>
+            </w:pPr>
+            <w:r>
+              <w:rPr>
+                <w:rStyle w:val="normaltextrun"/>
+                <w:iCs/>
+              </w:rPr>
+              <w:t>SYSTEM</w:t>
+            </w:r>
+            <w:r>
+              <w:rPr>
+                <w:rStyle w:val="eop"/>
+              </w:rPr>
+              <w:t> </w:t>
+            </w:r>
+          </w:p>
+        </w:tc>
+        <w:tc>
+          <w:tcPr>
+            <w:tcW w:w="5400" w:type="dxa"/>
+            <w:tcBorders>
+              <w:top w:val="nil"/>
+              <w:left w:val="nil"/>
+              <w:bottom w:val="single" w:sz="6" w:space="0" w:color="auto"/>
+              <w:right w:val="single" w:sz="6" w:space="0" w:color="auto"/>
+            </w:tcBorders>
+            <w:shd w:val="clear" w:color="auto" w:fill="auto"/>
+            <w:hideMark/>
+          </w:tcPr>
+          <w:p>
+            <w:pPr>
+              <w:pStyle w:val="paragraph"/>
+              <w:textAlignment w:val="baseline"/>
+            </w:pPr>
+            <w:r>
+              <w:rPr>
+                <w:rStyle w:val="normaltextrun"/>
+                <w:iCs/>
+              </w:rPr>
+              <w:t>Switch players</w:t>
+            </w:r>
+          </w:p>
+        </w:tc>
+        <w:tc>
+          <w:tcPr>
+            <w:tcW w:w="1380" w:type="dxa"/>
+            <w:tcBorders>
+              <w:top w:val="nil"/>
+              <w:left w:val="nil"/>
+              <w:bottom w:val="single" w:sz="6" w:space="0" w:color="auto"/>
+              <w:right w:val="single" w:sz="6" w:space="0" w:color="auto"/>
+            </w:tcBorders>
+            <w:shd w:val="clear" w:color="auto" w:fill="auto"/>
+            <w:hideMark/>
+          </w:tcPr>
+          <w:p>
+            <w:pPr>
+              <w:pStyle w:val="paragraph"/>
+              <w:textAlignment w:val="baseline"/>
+            </w:pPr>
+          </w:p>
+        </w:tc>
+      </w:tr>
+    </w:tbl>
+    <w:p>
+      <w:pPr>
+        <w:pStyle w:val="paragraph"/>
+        <w:textAlignment w:val="baseline"/>
+      </w:pPr>
+    </w:p>
+    <w:tbl>
+      <w:tblPr>
+        <w:tblW w:w="0" w:type="auto"/>
+        <w:tblBorders>
+          <w:top w:val="outset" w:sz="6" w:space="0" w:color="auto"/>
+          <w:left w:val="outset" w:sz="6" w:space="0" w:color="auto"/>
+          <w:bottom w:val="outset" w:sz="6" w:space="0" w:color="auto"/>
+          <w:right w:val="outset" w:sz="6" w:space="0" w:color="auto"/>
+        </w:tblBorders>
+        <w:tblCellMar>
+          <w:top w:w="15" w:type="dxa"/>
+          <w:left w:w="15" w:type="dxa"/>
+          <w:bottom w:w="15" w:type="dxa"/>
+          <w:right w:w="15" w:type="dxa"/>
+        </w:tblCellMar>
+        <w:tblLook w:val="04A0" w:firstRow="1" w:lastRow="0" w:firstColumn="1" w:lastColumn="0" w:noHBand="0" w:noVBand="1"/>
+      </w:tblPr>
+      <w:tblGrid>
+        <w:gridCol w:w="390"/>
+        <w:gridCol w:w="1110"/>
+        <w:gridCol w:w="5410"/>
+        <w:gridCol w:w="1380"/>
+      </w:tblGrid>
+      <w:tr>
+        <w:tc>
+          <w:tcPr>
+            <w:tcW w:w="6910" w:type="dxa"/>
+            <w:gridSpan w:val="3"/>
+            <w:tcBorders>
+              <w:top w:val="single" w:sz="6" w:space="0" w:color="000000"/>
+              <w:left w:val="single" w:sz="6" w:space="0" w:color="000000"/>
+              <w:bottom w:val="single" w:sz="6" w:space="0" w:color="000000"/>
+              <w:right w:val="single" w:sz="6" w:space="0" w:color="000000"/>
+            </w:tcBorders>
+            <w:shd w:val="clear" w:color="auto" w:fill="auto"/>
+            <w:hideMark/>
+          </w:tcPr>
+          <w:p>
+            <w:pPr>
+              <w:pStyle w:val="paragraph"/>
+              <w:textAlignment w:val="baseline"/>
+            </w:pPr>
+            <w:r>
+              <w:rPr>
+                <w:rStyle w:val="normaltextrun"/>
+                <w:iCs/>
+              </w:rPr>
+              <w:t>A5 Firing a Shot alternative</w:t>
+            </w:r>
+            <w:r>
+              <w:rPr>
+                <w:rStyle w:val="eop"/>
+              </w:rPr>
+              <w:t> </w:t>
+            </w:r>
+          </w:p>
+        </w:tc>
+        <w:tc>
+          <w:tcPr>
+            <w:tcW w:w="1380" w:type="dxa"/>
+            <w:tcBorders>
+              <w:top w:val="single" w:sz="6" w:space="0" w:color="auto"/>
+              <w:left w:val="nil"/>
+              <w:bottom w:val="single" w:sz="6" w:space="0" w:color="auto"/>
+              <w:right w:val="single" w:sz="6" w:space="0" w:color="auto"/>
+            </w:tcBorders>
+            <w:shd w:val="clear" w:color="auto" w:fill="auto"/>
+            <w:hideMark/>
+          </w:tcPr>
+          <w:p>
+            <w:pPr>
+              <w:pStyle w:val="paragraph"/>
+              <w:textAlignment w:val="baseline"/>
+            </w:pPr>
+            <w:r>
+              <w:rPr>
+                <w:rStyle w:val="normaltextrun"/>
+                <w:iCs/>
+              </w:rPr>
+              <w:t>Alternatives</w:t>
+            </w:r>
+            <w:r>
+              <w:rPr>
+                <w:rStyle w:val="eop"/>
+              </w:rPr>
+              <w:t> </w:t>
+            </w:r>
+          </w:p>
+        </w:tc>
+      </w:tr>
+      <w:tr>
+        <w:tc>
+          <w:tcPr>
+            <w:tcW w:w="390" w:type="dxa"/>
+            <w:tcBorders>
+              <w:top w:val="nil"/>
+              <w:left w:val="single" w:sz="6" w:space="0" w:color="auto"/>
+              <w:bottom w:val="single" w:sz="6" w:space="0" w:color="auto"/>
+              <w:right w:val="single" w:sz="6" w:space="0" w:color="auto"/>
+            </w:tcBorders>
+            <w:shd w:val="clear" w:color="auto" w:fill="auto"/>
+            <w:hideMark/>
+          </w:tcPr>
+          <w:p>
+            <w:pPr>
+              <w:pStyle w:val="paragraph"/>
+              <w:textAlignment w:val="baseline"/>
+            </w:pPr>
+            <w:r>
+              <w:rPr>
+                <w:rStyle w:val="normaltextrun"/>
+                <w:iCs/>
+              </w:rPr>
+              <w:t>1</w:t>
+            </w:r>
+            <w:r>
+              <w:rPr>
+                <w:rStyle w:val="eop"/>
+              </w:rPr>
+              <w:t> </w:t>
+            </w:r>
+          </w:p>
+        </w:tc>
+        <w:tc>
+          <w:tcPr>
+            <w:tcW w:w="1110" w:type="dxa"/>
+            <w:tcBorders>
+              <w:top w:val="nil"/>
+              <w:left w:val="nil"/>
+              <w:bottom w:val="single" w:sz="6" w:space="0" w:color="auto"/>
+              <w:right w:val="single" w:sz="6" w:space="0" w:color="auto"/>
+            </w:tcBorders>
+            <w:shd w:val="clear" w:color="auto" w:fill="auto"/>
+            <w:hideMark/>
+          </w:tcPr>
+          <w:p>
+            <w:pPr>
+              <w:pStyle w:val="paragraph"/>
+              <w:textAlignment w:val="baseline"/>
+            </w:pPr>
+          </w:p>
+        </w:tc>
+        <w:tc>
+          <w:tcPr>
+            <w:tcW w:w="5410" w:type="dxa"/>
+            <w:tcBorders>
+              <w:top w:val="nil"/>
+              <w:left w:val="nil"/>
+              <w:bottom w:val="single" w:sz="6" w:space="0" w:color="auto"/>
+              <w:right w:val="single" w:sz="6" w:space="0" w:color="auto"/>
+            </w:tcBorders>
+            <w:shd w:val="clear" w:color="auto" w:fill="auto"/>
+            <w:hideMark/>
+          </w:tcPr>
+          <w:p>
+            <w:pPr>
+              <w:pStyle w:val="paragraph"/>
+              <w:textAlignment w:val="baseline"/>
+            </w:pPr>
+            <w:r>
+              <w:rPr>
+                <w:rStyle w:val="normaltextrun"/>
+                <w:iCs/>
+              </w:rPr>
+              <w:t>The fire was a hit</w:t>
+            </w:r>
+            <w:r>
+              <w:rPr>
+                <w:rStyle w:val="eop"/>
+              </w:rPr>
+              <w:t> </w:t>
+            </w:r>
+          </w:p>
+        </w:tc>
+        <w:tc>
+          <w:tcPr>
+            <w:tcW w:w="1380" w:type="dxa"/>
+            <w:tcBorders>
+              <w:top w:val="nil"/>
+              <w:left w:val="nil"/>
+              <w:bottom w:val="single" w:sz="6" w:space="0" w:color="auto"/>
+              <w:right w:val="single" w:sz="6" w:space="0" w:color="auto"/>
+            </w:tcBorders>
+            <w:shd w:val="clear" w:color="auto" w:fill="auto"/>
+            <w:hideMark/>
+          </w:tcPr>
+          <w:p>
+            <w:pPr>
+              <w:pStyle w:val="paragraph"/>
+              <w:textAlignment w:val="baseline"/>
+            </w:pPr>
+            <w:r>
+              <w:rPr>
+                <w:rStyle w:val="eop"/>
+              </w:rPr>
+              <w:t> </w:t>
+            </w:r>
+          </w:p>
+        </w:tc>
+      </w:tr>
+      <w:tr>
+        <w:tc>
+          <w:tcPr>
+            <w:tcW w:w="390" w:type="dxa"/>
+            <w:tcBorders>
+              <w:top w:val="nil"/>
+              <w:left w:val="single" w:sz="6" w:space="0" w:color="auto"/>
+              <w:bottom w:val="single" w:sz="6" w:space="0" w:color="auto"/>
+              <w:right w:val="single" w:sz="6" w:space="0" w:color="auto"/>
+            </w:tcBorders>
+            <w:shd w:val="clear" w:color="auto" w:fill="auto"/>
+            <w:hideMark/>
+          </w:tcPr>
+          <w:p>
+            <w:pPr>
+              <w:pStyle w:val="paragraph"/>
+              <w:textAlignment w:val="baseline"/>
+            </w:pPr>
+            <w:r>
+              <w:rPr>
+                <w:rStyle w:val="normaltextrun"/>
+                <w:iCs/>
+              </w:rPr>
+              <w:t>2</w:t>
+            </w:r>
+            <w:r>
+              <w:rPr>
+                <w:rStyle w:val="eop"/>
+              </w:rPr>
+              <w:t> </w:t>
+            </w:r>
+          </w:p>
+        </w:tc>
+        <w:tc>
+          <w:tcPr>
+            <w:tcW w:w="1110" w:type="dxa"/>
+            <w:tcBorders>
+              <w:top w:val="nil"/>
+              <w:left w:val="nil"/>
+              <w:bottom w:val="single" w:sz="6" w:space="0" w:color="auto"/>
+              <w:right w:val="single" w:sz="6" w:space="0" w:color="auto"/>
+            </w:tcBorders>
+            <w:shd w:val="clear" w:color="auto" w:fill="auto"/>
+            <w:hideMark/>
+          </w:tcPr>
+          <w:p>
+            <w:pPr>
+              <w:pStyle w:val="paragraph"/>
+              <w:textAlignment w:val="baseline"/>
+            </w:pPr>
+            <w:r>
+              <w:rPr>
+                <w:rStyle w:val="normaltextrun"/>
+                <w:iCs/>
+              </w:rPr>
+              <w:t>SYSTEM</w:t>
+            </w:r>
+            <w:r>
+              <w:rPr>
+                <w:rStyle w:val="eop"/>
+              </w:rPr>
+              <w:t> </w:t>
+            </w:r>
+          </w:p>
+        </w:tc>
+        <w:tc>
+          <w:tcPr>
+            <w:tcW w:w="5410" w:type="dxa"/>
+            <w:tcBorders>
+              <w:top w:val="nil"/>
+              <w:left w:val="nil"/>
+              <w:bottom w:val="single" w:sz="6" w:space="0" w:color="auto"/>
+              <w:right w:val="single" w:sz="6" w:space="0" w:color="auto"/>
+            </w:tcBorders>
+            <w:shd w:val="clear" w:color="auto" w:fill="auto"/>
+            <w:hideMark/>
+          </w:tcPr>
+          <w:p>
+            <w:pPr>
+              <w:pStyle w:val="paragraph"/>
+              <w:textAlignment w:val="baseline"/>
+            </w:pPr>
+            <w:r>
+              <w:rPr>
+                <w:rStyle w:val="normaltextrun"/>
+                <w:iCs/>
+              </w:rPr>
+              <w:t>Ask the user the fire again</w:t>
+            </w:r>
+            <w:r>
+              <w:rPr>
+                <w:rStyle w:val="eop"/>
+              </w:rPr>
+              <w:t> </w:t>
+            </w:r>
+          </w:p>
+        </w:tc>
+        <w:tc>
+          <w:tcPr>
+            <w:tcW w:w="1380" w:type="dxa"/>
+            <w:tcBorders>
+              <w:top w:val="nil"/>
+              <w:left w:val="nil"/>
+              <w:bottom w:val="single" w:sz="6" w:space="0" w:color="auto"/>
+              <w:right w:val="single" w:sz="6" w:space="0" w:color="auto"/>
+            </w:tcBorders>
+            <w:shd w:val="clear" w:color="auto" w:fill="auto"/>
+            <w:hideMark/>
+          </w:tcPr>
+          <w:p>
+            <w:pPr>
+              <w:pStyle w:val="paragraph"/>
+              <w:textAlignment w:val="baseline"/>
+            </w:pPr>
+            <w:r>
+              <w:rPr>
+                <w:rStyle w:val="eop"/>
+              </w:rPr>
+              <w:t> </w:t>
+            </w:r>
+          </w:p>
+        </w:tc>
+      </w:tr>
+    </w:tbl>
+    <w:p>
+      <w:pPr>
+        <w:pStyle w:val="paragraph"/>
+        <w:textAlignment w:val="baseline"/>
+      </w:pPr>
+    </w:p>
+    <w:tbl>
+      <w:tblPr>
+        <w:tblW w:w="0" w:type="auto"/>
+        <w:tblBorders>
+          <w:top w:val="outset" w:sz="6" w:space="0" w:color="auto"/>
+          <w:left w:val="outset" w:sz="6" w:space="0" w:color="auto"/>
+          <w:bottom w:val="outset" w:sz="6" w:space="0" w:color="auto"/>
+          <w:right w:val="outset" w:sz="6" w:space="0" w:color="auto"/>
+        </w:tblBorders>
+        <w:tblCellMar>
+          <w:top w:w="15" w:type="dxa"/>
+          <w:left w:w="15" w:type="dxa"/>
+          <w:bottom w:w="15" w:type="dxa"/>
+          <w:right w:w="15" w:type="dxa"/>
+        </w:tblCellMar>
+        <w:tblLook w:val="04A0" w:firstRow="1" w:lastRow="0" w:firstColumn="1" w:lastColumn="0" w:noHBand="0" w:noVBand="1"/>
+      </w:tblPr>
+      <w:tblGrid>
+        <w:gridCol w:w="390"/>
+        <w:gridCol w:w="1110"/>
+        <w:gridCol w:w="5410"/>
+        <w:gridCol w:w="1380"/>
+      </w:tblGrid>
+      <w:tr>
+        <w:tc>
+          <w:tcPr>
+            <w:tcW w:w="6915" w:type="dxa"/>
+            <w:gridSpan w:val="3"/>
+            <w:tcBorders>
+              <w:top w:val="single" w:sz="6" w:space="0" w:color="000000"/>
+              <w:left w:val="single" w:sz="6" w:space="0" w:color="000000"/>
+              <w:bottom w:val="single" w:sz="6" w:space="0" w:color="000000"/>
+              <w:right w:val="single" w:sz="6" w:space="0" w:color="000000"/>
+            </w:tcBorders>
+            <w:shd w:val="clear" w:color="auto" w:fill="auto"/>
+            <w:hideMark/>
+          </w:tcPr>
+          <w:p>
+            <w:pPr>
+              <w:pStyle w:val="paragraph"/>
+              <w:textAlignment w:val="baseline"/>
+            </w:pPr>
+            <w:r>
+              <w:rPr>
+                <w:rStyle w:val="normaltextrun"/>
+                <w:iCs/>
+              </w:rPr>
+              <w:t>A</w:t>
+            </w:r>
+            <w:r>
+              <w:rPr>
+                <w:rStyle w:val="normaltextrun"/>
+                <w:iCs/>
+              </w:rPr>
+              <w:t>6</w:t>
+            </w:r>
+            <w:r>
+              <w:rPr>
+                <w:rStyle w:val="normaltextrun"/>
+                <w:iCs/>
+              </w:rPr>
+              <w:t xml:space="preserve"> Firing a Shot alternative</w:t>
+            </w:r>
+          </w:p>
+        </w:tc>
+        <w:tc>
+          <w:tcPr>
+            <w:tcW w:w="1380" w:type="dxa"/>
+            <w:tcBorders>
+              <w:top w:val="single" w:sz="6" w:space="0" w:color="auto"/>
+              <w:left w:val="nil"/>
+              <w:bottom w:val="single" w:sz="6" w:space="0" w:color="auto"/>
+              <w:right w:val="single" w:sz="6" w:space="0" w:color="auto"/>
+            </w:tcBorders>
+            <w:shd w:val="clear" w:color="auto" w:fill="auto"/>
+            <w:hideMark/>
+          </w:tcPr>
+          <w:p>
+            <w:pPr>
+              <w:pStyle w:val="paragraph"/>
+              <w:textAlignment w:val="baseline"/>
+            </w:pPr>
+            <w:r>
+              <w:rPr>
+                <w:rStyle w:val="normaltextrun"/>
+                <w:iCs/>
+              </w:rPr>
+              <w:t>Alternatives</w:t>
+            </w:r>
+            <w:r>
+              <w:rPr>
+                <w:rStyle w:val="eop"/>
+              </w:rPr>
+              <w:t> </w:t>
+            </w:r>
+          </w:p>
+        </w:tc>
+      </w:tr>
+      <w:tr>
+        <w:tc>
+          <w:tcPr>
+            <w:tcW w:w="390" w:type="dxa"/>
+            <w:tcBorders>
+              <w:top w:val="nil"/>
+              <w:left w:val="single" w:sz="6" w:space="0" w:color="auto"/>
+              <w:bottom w:val="single" w:sz="6" w:space="0" w:color="auto"/>
+              <w:right w:val="single" w:sz="6" w:space="0" w:color="auto"/>
+            </w:tcBorders>
+            <w:shd w:val="clear" w:color="auto" w:fill="auto"/>
+            <w:hideMark/>
+          </w:tcPr>
+          <w:p>
+            <w:pPr>
+              <w:pStyle w:val="paragraph"/>
+              <w:textAlignment w:val="baseline"/>
+            </w:pPr>
+            <w:r>
+              <w:rPr>
+                <w:rStyle w:val="normaltextrun"/>
+                <w:iCs/>
+              </w:rPr>
+              <w:t>1</w:t>
+            </w:r>
+            <w:r>
+              <w:rPr>
+                <w:rStyle w:val="eop"/>
+              </w:rPr>
+              <w:t> </w:t>
+            </w:r>
+          </w:p>
+        </w:tc>
+        <w:tc>
+          <w:tcPr>
+            <w:tcW w:w="1110" w:type="dxa"/>
+            <w:tcBorders>
+              <w:top w:val="nil"/>
+              <w:left w:val="nil"/>
+              <w:bottom w:val="single" w:sz="6" w:space="0" w:color="auto"/>
+              <w:right w:val="single" w:sz="6" w:space="0" w:color="auto"/>
+            </w:tcBorders>
+            <w:shd w:val="clear" w:color="auto" w:fill="auto"/>
+            <w:hideMark/>
+          </w:tcPr>
+          <w:p>
+            <w:pPr>
+              <w:pStyle w:val="paragraph"/>
+              <w:textAlignment w:val="baseline"/>
+            </w:pPr>
+          </w:p>
+        </w:tc>
+        <w:tc>
+          <w:tcPr>
+            <w:tcW w:w="5400" w:type="dxa"/>
+            <w:tcBorders>
+              <w:top w:val="nil"/>
+              <w:left w:val="nil"/>
+              <w:bottom w:val="single" w:sz="6" w:space="0" w:color="auto"/>
+              <w:right w:val="single" w:sz="6" w:space="0" w:color="auto"/>
+            </w:tcBorders>
+            <w:shd w:val="clear" w:color="auto" w:fill="auto"/>
+            <w:hideMark/>
+          </w:tcPr>
+          <w:p>
+            <w:pPr>
+              <w:pStyle w:val="paragraph"/>
+              <w:textAlignment w:val="baseline"/>
+            </w:pPr>
+            <w:r>
+              <w:rPr>
+                <w:rStyle w:val="normaltextrun"/>
+                <w:iCs/>
+              </w:rPr>
+              <w:t xml:space="preserve">The fire has sunk </w:t>
+            </w:r>
+            <w:r>
+              <w:rPr>
+                <w:rStyle w:val="eop"/>
+              </w:rPr>
+              <w:t>the ship</w:t>
+            </w:r>
+          </w:p>
+        </w:tc>
+        <w:tc>
+          <w:tcPr>
+            <w:tcW w:w="1380" w:type="dxa"/>
+            <w:tcBorders>
+              <w:top w:val="nil"/>
+              <w:left w:val="nil"/>
+              <w:bottom w:val="single" w:sz="6" w:space="0" w:color="auto"/>
+              <w:right w:val="single" w:sz="6" w:space="0" w:color="auto"/>
+            </w:tcBorders>
+            <w:shd w:val="clear" w:color="auto" w:fill="auto"/>
+            <w:hideMark/>
+          </w:tcPr>
+          <w:p>
+            <w:pPr>
+              <w:pStyle w:val="paragraph"/>
+              <w:textAlignment w:val="baseline"/>
+            </w:pPr>
+            <w:r>
+              <w:rPr>
+                <w:rStyle w:val="eop"/>
+              </w:rPr>
+              <w:t> </w:t>
+            </w:r>
+          </w:p>
+        </w:tc>
+      </w:tr>
+      <w:tr>
+        <w:tc>
+          <w:tcPr>
+            <w:tcW w:w="390" w:type="dxa"/>
+            <w:tcBorders>
+              <w:top w:val="nil"/>
+              <w:left w:val="single" w:sz="6" w:space="0" w:color="auto"/>
+              <w:bottom w:val="single" w:sz="6" w:space="0" w:color="auto"/>
+              <w:right w:val="single" w:sz="6" w:space="0" w:color="auto"/>
+            </w:tcBorders>
+            <w:shd w:val="clear" w:color="auto" w:fill="auto"/>
+            <w:hideMark/>
+          </w:tcPr>
+          <w:p>
+            <w:pPr>
+              <w:pStyle w:val="paragraph"/>
+              <w:textAlignment w:val="baseline"/>
+            </w:pPr>
+            <w:r>
+              <w:rPr>
+                <w:rStyle w:val="normaltextrun"/>
+                <w:iCs/>
+              </w:rPr>
+              <w:t>2</w:t>
+            </w:r>
+            <w:r>
+              <w:rPr>
+                <w:rStyle w:val="eop"/>
+              </w:rPr>
+              <w:t> </w:t>
+            </w:r>
+          </w:p>
+        </w:tc>
+        <w:tc>
+          <w:tcPr>
+            <w:tcW w:w="1110" w:type="dxa"/>
+            <w:tcBorders>
+              <w:top w:val="nil"/>
+              <w:left w:val="nil"/>
+              <w:bottom w:val="single" w:sz="6" w:space="0" w:color="auto"/>
+              <w:right w:val="single" w:sz="6" w:space="0" w:color="auto"/>
+            </w:tcBorders>
+            <w:shd w:val="clear" w:color="auto" w:fill="auto"/>
+            <w:hideMark/>
+          </w:tcPr>
+          <w:p>
+            <w:pPr>
+              <w:pStyle w:val="paragraph"/>
+              <w:textAlignment w:val="baseline"/>
+            </w:pPr>
+            <w:r>
+              <w:rPr>
+                <w:rStyle w:val="normaltextrun"/>
+                <w:iCs/>
+              </w:rPr>
+              <w:t>SYSTEM</w:t>
+            </w:r>
+            <w:r>
+              <w:rPr>
+                <w:rStyle w:val="eop"/>
+              </w:rPr>
+              <w:t> </w:t>
+            </w:r>
+          </w:p>
+        </w:tc>
+        <w:tc>
+          <w:tcPr>
+            <w:tcW w:w="5400" w:type="dxa"/>
+            <w:tcBorders>
+              <w:top w:val="nil"/>
+              <w:left w:val="nil"/>
+              <w:bottom w:val="single" w:sz="6" w:space="0" w:color="auto"/>
+              <w:right w:val="single" w:sz="6" w:space="0" w:color="auto"/>
+            </w:tcBorders>
+            <w:shd w:val="clear" w:color="auto" w:fill="auto"/>
+            <w:hideMark/>
+          </w:tcPr>
+          <w:p>
+            <w:pPr>
+              <w:pStyle w:val="paragraph"/>
+              <w:textAlignment w:val="baseline"/>
+            </w:pPr>
+            <w:r>
+              <w:rPr>
+                <w:rStyle w:val="normaltextrun"/>
+                <w:iCs/>
+              </w:rPr>
+              <w:t>If all the ships have sunk, end game</w:t>
+            </w:r>
+          </w:p>
+        </w:tc>
+        <w:tc>
+          <w:tcPr>
+            <w:tcW w:w="1380" w:type="dxa"/>
+            <w:tcBorders>
+              <w:top w:val="nil"/>
+              <w:left w:val="nil"/>
+              <w:bottom w:val="single" w:sz="6" w:space="0" w:color="auto"/>
+              <w:right w:val="single" w:sz="6" w:space="0" w:color="auto"/>
+            </w:tcBorders>
+            <w:shd w:val="clear" w:color="auto" w:fill="auto"/>
+            <w:hideMark/>
+          </w:tcPr>
+          <w:p>
+            <w:pPr>
+              <w:pStyle w:val="paragraph"/>
+              <w:textAlignment w:val="baseline"/>
+            </w:pPr>
+            <w:r>
+              <w:rPr>
+                <w:rStyle w:val="eop"/>
+              </w:rPr>
+              <w:t> </w:t>
+            </w:r>
+          </w:p>
+        </w:tc>
+      </w:tr>
+      <w:tr>
+        <w:tc>
+          <w:tcPr>
+            <w:tcW w:w="390" w:type="dxa"/>
+            <w:tcBorders>
+              <w:top w:val="nil"/>
+              <w:left w:val="single" w:sz="6" w:space="0" w:color="auto"/>
+              <w:bottom w:val="single" w:sz="6" w:space="0" w:color="auto"/>
+              <w:right w:val="single" w:sz="6" w:space="0" w:color="auto"/>
+            </w:tcBorders>
+            <w:shd w:val="clear" w:color="auto" w:fill="auto"/>
+            <w:hideMark/>
+          </w:tcPr>
+          <w:p>
+            <w:pPr>
+              <w:pStyle w:val="paragraph"/>
+              <w:textAlignment w:val="baseline"/>
+            </w:pPr>
+            <w:r>
+              <w:rPr>
+                <w:rStyle w:val="normaltextrun"/>
+                <w:iCs/>
+              </w:rPr>
+              <w:t>3</w:t>
+            </w:r>
+            <w:r>
+              <w:rPr>
+                <w:rStyle w:val="eop"/>
+              </w:rPr>
+              <w:t> </w:t>
+            </w:r>
+          </w:p>
+        </w:tc>
+        <w:tc>
+          <w:tcPr>
+            <w:tcW w:w="1110" w:type="dxa"/>
+            <w:tcBorders>
+              <w:top w:val="nil"/>
+              <w:left w:val="nil"/>
+              <w:bottom w:val="single" w:sz="6" w:space="0" w:color="auto"/>
+              <w:right w:val="single" w:sz="6" w:space="0" w:color="auto"/>
+            </w:tcBorders>
+            <w:shd w:val="clear" w:color="auto" w:fill="auto"/>
+            <w:hideMark/>
+          </w:tcPr>
+          <w:p>
+            <w:pPr>
+              <w:pStyle w:val="paragraph"/>
+              <w:textAlignment w:val="baseline"/>
+            </w:pPr>
+            <w:r>
+              <w:rPr>
+                <w:rStyle w:val="normaltextrun"/>
+                <w:iCs/>
+              </w:rPr>
+              <w:t>SYSTEM</w:t>
+            </w:r>
+            <w:r>
+              <w:rPr>
+                <w:rStyle w:val="eop"/>
+              </w:rPr>
+              <w:t> </w:t>
+            </w:r>
+          </w:p>
+        </w:tc>
+        <w:tc>
+          <w:tcPr>
+            <w:tcW w:w="5400" w:type="dxa"/>
+            <w:tcBorders>
+              <w:top w:val="nil"/>
+              <w:left w:val="nil"/>
+              <w:bottom w:val="single" w:sz="6" w:space="0" w:color="auto"/>
+              <w:right w:val="single" w:sz="6" w:space="0" w:color="auto"/>
+            </w:tcBorders>
+            <w:shd w:val="clear" w:color="auto" w:fill="auto"/>
+            <w:hideMark/>
+          </w:tcPr>
+          <w:p>
+            <w:pPr>
+              <w:pStyle w:val="paragraph"/>
+              <w:textAlignment w:val="baseline"/>
+            </w:pPr>
+            <w:r>
+              <w:rPr>
+                <w:rStyle w:val="normaltextrun"/>
+                <w:iCs/>
+              </w:rPr>
+              <w:t>Else ask the user to fire again</w:t>
+            </w:r>
+            <w:r>
+              <w:rPr>
+                <w:rStyle w:val="eop"/>
+              </w:rPr>
+              <w:t> </w:t>
+            </w:r>
+          </w:p>
+        </w:tc>
+        <w:tc>
+          <w:tcPr>
+            <w:tcW w:w="1380" w:type="dxa"/>
+            <w:tcBorders>
+              <w:top w:val="nil"/>
+              <w:left w:val="nil"/>
+              <w:bottom w:val="single" w:sz="6" w:space="0" w:color="auto"/>
+              <w:right w:val="single" w:sz="6" w:space="0" w:color="auto"/>
+            </w:tcBorders>
+            <w:shd w:val="clear" w:color="auto" w:fill="auto"/>
+            <w:hideMark/>
+          </w:tcPr>
+          <w:p>
+            <w:pPr>
+              <w:pStyle w:val="paragraph"/>
+              <w:textAlignment w:val="baseline"/>
+            </w:pPr>
+            <w:r>
+              <w:rPr>
+                <w:rStyle w:val="eop"/>
+              </w:rPr>
+              <w:t> </w:t>
+            </w:r>
+          </w:p>
+        </w:tc>
+      </w:tr>
+    </w:tbl>
+    <w:p/>
+    <w:tbl>
+      <w:tblPr>
+        <w:tblW w:w="0" w:type="auto"/>
+        <w:tblBorders>
+          <w:top w:val="outset" w:sz="6" w:space="0" w:color="auto"/>
+          <w:left w:val="outset" w:sz="6" w:space="0" w:color="auto"/>
+          <w:bottom w:val="outset" w:sz="6" w:space="0" w:color="auto"/>
+          <w:right w:val="outset" w:sz="6" w:space="0" w:color="auto"/>
+        </w:tblBorders>
+        <w:tblCellMar>
+          <w:top w:w="15" w:type="dxa"/>
+          <w:left w:w="15" w:type="dxa"/>
+          <w:bottom w:w="15" w:type="dxa"/>
+          <w:right w:w="15" w:type="dxa"/>
+        </w:tblCellMar>
+        <w:tblLook w:val="04A0" w:firstRow="1" w:lastRow="0" w:firstColumn="1" w:lastColumn="0" w:noHBand="0" w:noVBand="1"/>
+      </w:tblPr>
+      <w:tblGrid>
+        <w:gridCol w:w="675"/>
+        <w:gridCol w:w="1215"/>
+        <w:gridCol w:w="4950"/>
+        <w:gridCol w:w="1440"/>
+      </w:tblGrid>
+      <w:tr>
+        <w:tc>
+          <w:tcPr>
+            <w:tcW w:w="6840" w:type="dxa"/>
+            <w:gridSpan w:val="3"/>
+            <w:tcBorders>
+              <w:top w:val="single" w:sz="6" w:space="0" w:color="000000"/>
+              <w:left w:val="single" w:sz="6" w:space="0" w:color="000000"/>
+              <w:bottom w:val="single" w:sz="6" w:space="0" w:color="000000"/>
+              <w:right w:val="single" w:sz="6" w:space="0" w:color="000000"/>
+            </w:tcBorders>
+            <w:shd w:val="clear" w:color="auto" w:fill="auto"/>
+            <w:hideMark/>
+          </w:tcPr>
+          <w:p>
+            <w:pPr>
+              <w:pStyle w:val="paragraph"/>
+              <w:textAlignment w:val="baseline"/>
+            </w:pPr>
+            <w:r>
+              <w:rPr>
+                <w:rStyle w:val="normaltextrun"/>
+                <w:iCs/>
+              </w:rPr>
+              <w:t>Resume Game</w:t>
+            </w:r>
+            <w:r>
+              <w:rPr>
+                <w:rStyle w:val="eop"/>
+              </w:rPr>
+              <w:t> </w:t>
+            </w:r>
+          </w:p>
+        </w:tc>
+        <w:tc>
+          <w:tcPr>
+            <w:tcW w:w="1440" w:type="dxa"/>
+            <w:tcBorders>
+              <w:top w:val="single" w:sz="6" w:space="0" w:color="auto"/>
+              <w:left w:val="nil"/>
+              <w:bottom w:val="single" w:sz="6" w:space="0" w:color="auto"/>
+              <w:right w:val="single" w:sz="6" w:space="0" w:color="auto"/>
+            </w:tcBorders>
+            <w:shd w:val="clear" w:color="auto" w:fill="auto"/>
+            <w:hideMark/>
+          </w:tcPr>
+          <w:p>
+            <w:pPr>
+              <w:pStyle w:val="paragraph"/>
+              <w:textAlignment w:val="baseline"/>
+            </w:pPr>
+            <w:r>
+              <w:rPr>
+                <w:rStyle w:val="normaltextrun"/>
+                <w:iCs/>
+              </w:rPr>
+              <w:t>Alternatives</w:t>
+            </w:r>
+            <w:r>
+              <w:rPr>
+                <w:rStyle w:val="eop"/>
+              </w:rPr>
+              <w:t> </w:t>
+            </w:r>
+          </w:p>
+        </w:tc>
+      </w:tr>
+      <w:tr>
+        <w:tc>
+          <w:tcPr>
+            <w:tcW w:w="675" w:type="dxa"/>
+            <w:tcBorders>
+              <w:top w:val="nil"/>
+              <w:left w:val="single" w:sz="6" w:space="0" w:color="auto"/>
+              <w:bottom w:val="single" w:sz="6" w:space="0" w:color="auto"/>
+              <w:right w:val="single" w:sz="6" w:space="0" w:color="auto"/>
+            </w:tcBorders>
+            <w:shd w:val="clear" w:color="auto" w:fill="auto"/>
+            <w:hideMark/>
+          </w:tcPr>
+          <w:p>
+            <w:pPr>
+              <w:pStyle w:val="paragraph"/>
+              <w:textAlignment w:val="baseline"/>
+            </w:pPr>
+            <w:r>
+              <w:rPr>
+                <w:rStyle w:val="normaltextrun"/>
+                <w:iCs/>
+              </w:rPr>
+              <w:t>1</w:t>
+            </w:r>
+            <w:r>
+              <w:rPr>
+                <w:rStyle w:val="eop"/>
+              </w:rPr>
+              <w:t> </w:t>
+            </w:r>
+          </w:p>
+        </w:tc>
+        <w:tc>
+          <w:tcPr>
+            <w:tcW w:w="1215" w:type="dxa"/>
+            <w:tcBorders>
+              <w:top w:val="nil"/>
+              <w:left w:val="nil"/>
+              <w:bottom w:val="single" w:sz="6" w:space="0" w:color="auto"/>
+              <w:right w:val="single" w:sz="6" w:space="0" w:color="auto"/>
+            </w:tcBorders>
+            <w:shd w:val="clear" w:color="auto" w:fill="auto"/>
+            <w:hideMark/>
+          </w:tcPr>
+          <w:p>
+            <w:pPr>
+              <w:pStyle w:val="paragraph"/>
+              <w:textAlignment w:val="baseline"/>
+            </w:pPr>
+            <w:r>
+              <w:rPr>
+                <w:rStyle w:val="normaltextrun"/>
+                <w:iCs/>
+              </w:rPr>
+              <w:t>USER</w:t>
+            </w:r>
+            <w:r>
+              <w:rPr>
+                <w:rStyle w:val="eop"/>
+              </w:rPr>
+              <w:t> </w:t>
+            </w:r>
+          </w:p>
+        </w:tc>
+        <w:tc>
+          <w:tcPr>
+            <w:tcW w:w="4950" w:type="dxa"/>
+            <w:tcBorders>
+              <w:top w:val="nil"/>
+              <w:left w:val="nil"/>
+              <w:bottom w:val="single" w:sz="6" w:space="0" w:color="auto"/>
+              <w:right w:val="single" w:sz="6" w:space="0" w:color="auto"/>
+            </w:tcBorders>
+            <w:shd w:val="clear" w:color="auto" w:fill="auto"/>
+            <w:hideMark/>
+          </w:tcPr>
+          <w:p>
+            <w:pPr>
+              <w:pStyle w:val="paragraph"/>
+              <w:textAlignment w:val="baseline"/>
+            </w:pPr>
+            <w:r>
+              <w:rPr>
+                <w:rStyle w:val="normaltextrun"/>
+                <w:iCs/>
+              </w:rPr>
+              <w:t>Choose</w:t>
+            </w:r>
+            <w:r>
+              <w:rPr>
+                <w:rStyle w:val="normaltextrun"/>
+                <w:iCs/>
+              </w:rPr>
+              <w:t xml:space="preserve"> ‘Resume Game’</w:t>
+            </w:r>
+            <w:r>
+              <w:rPr>
+                <w:rStyle w:val="eop"/>
+              </w:rPr>
+              <w:t> </w:t>
+            </w:r>
+          </w:p>
+        </w:tc>
+        <w:tc>
+          <w:tcPr>
+            <w:tcW w:w="1440" w:type="dxa"/>
+            <w:tcBorders>
+              <w:top w:val="nil"/>
+              <w:left w:val="nil"/>
+              <w:bottom w:val="single" w:sz="6" w:space="0" w:color="auto"/>
+              <w:right w:val="single" w:sz="6" w:space="0" w:color="auto"/>
+            </w:tcBorders>
+            <w:shd w:val="clear" w:color="auto" w:fill="auto"/>
+            <w:hideMark/>
+          </w:tcPr>
+          <w:p>
+            <w:pPr>
+              <w:pStyle w:val="paragraph"/>
+              <w:textAlignment w:val="baseline"/>
+            </w:pPr>
+            <w:r>
+              <w:rPr>
+                <w:rStyle w:val="eop"/>
+              </w:rPr>
+              <w:t> </w:t>
+            </w:r>
+          </w:p>
+        </w:tc>
+      </w:tr>
+      <w:tr>
+        <w:tc>
+          <w:tcPr>
+            <w:tcW w:w="675" w:type="dxa"/>
+            <w:tcBorders>
+              <w:top w:val="nil"/>
+              <w:left w:val="single" w:sz="6" w:space="0" w:color="auto"/>
+              <w:bottom w:val="single" w:sz="6" w:space="0" w:color="auto"/>
+              <w:right w:val="single" w:sz="6" w:space="0" w:color="auto"/>
+            </w:tcBorders>
+            <w:shd w:val="clear" w:color="auto" w:fill="auto"/>
+            <w:hideMark/>
+          </w:tcPr>
+          <w:p>
+            <w:pPr>
+              <w:pStyle w:val="paragraph"/>
+              <w:textAlignment w:val="baseline"/>
+            </w:pPr>
+            <w:r>
+              <w:rPr>
+                <w:rStyle w:val="normaltextrun"/>
+                <w:iCs/>
+              </w:rPr>
+              <w:t>2</w:t>
+            </w:r>
+            <w:r>
+              <w:rPr>
+                <w:rStyle w:val="eop"/>
+              </w:rPr>
+              <w:t> </w:t>
+            </w:r>
+          </w:p>
+        </w:tc>
+        <w:tc>
+          <w:tcPr>
+            <w:tcW w:w="1215" w:type="dxa"/>
+            <w:tcBorders>
+              <w:top w:val="nil"/>
+              <w:left w:val="nil"/>
+              <w:bottom w:val="single" w:sz="6" w:space="0" w:color="auto"/>
+              <w:right w:val="single" w:sz="6" w:space="0" w:color="auto"/>
+            </w:tcBorders>
+            <w:shd w:val="clear" w:color="auto" w:fill="auto"/>
+            <w:hideMark/>
+          </w:tcPr>
+          <w:p>
+            <w:pPr>
+              <w:pStyle w:val="paragraph"/>
+              <w:textAlignment w:val="baseline"/>
+            </w:pPr>
+            <w:r>
+              <w:rPr>
+                <w:rStyle w:val="normaltextrun"/>
+                <w:iCs/>
+              </w:rPr>
+              <w:t>SYSTEM</w:t>
+            </w:r>
+            <w:r>
+              <w:rPr>
+                <w:rStyle w:val="eop"/>
+              </w:rPr>
+              <w:t> </w:t>
+            </w:r>
+          </w:p>
+        </w:tc>
+        <w:tc>
+          <w:tcPr>
+            <w:tcW w:w="4950" w:type="dxa"/>
+            <w:tcBorders>
+              <w:top w:val="nil"/>
+              <w:left w:val="nil"/>
+              <w:bottom w:val="single" w:sz="6" w:space="0" w:color="auto"/>
+              <w:right w:val="single" w:sz="6" w:space="0" w:color="auto"/>
+            </w:tcBorders>
+            <w:shd w:val="clear" w:color="auto" w:fill="auto"/>
+            <w:hideMark/>
+          </w:tcPr>
+          <w:p>
+            <w:pPr>
+              <w:pStyle w:val="paragraph"/>
+              <w:textAlignment w:val="baseline"/>
+            </w:pPr>
+            <w:r>
+              <w:rPr>
+                <w:rStyle w:val="normaltextrun"/>
+                <w:iCs/>
+              </w:rPr>
+              <w:t>Access previously saved game</w:t>
+            </w:r>
+            <w:r>
+              <w:rPr>
+                <w:rStyle w:val="eop"/>
+              </w:rPr>
+              <w:t> </w:t>
+            </w:r>
+          </w:p>
+        </w:tc>
+        <w:tc>
+          <w:tcPr>
+            <w:tcW w:w="1440" w:type="dxa"/>
+            <w:tcBorders>
+              <w:top w:val="nil"/>
+              <w:left w:val="nil"/>
+              <w:bottom w:val="single" w:sz="6" w:space="0" w:color="auto"/>
+              <w:right w:val="single" w:sz="6" w:space="0" w:color="auto"/>
+            </w:tcBorders>
+            <w:shd w:val="clear" w:color="auto" w:fill="auto"/>
+            <w:hideMark/>
+          </w:tcPr>
+          <w:p>
+            <w:pPr>
+              <w:pStyle w:val="paragraph"/>
+              <w:textAlignment w:val="baseline"/>
+            </w:pPr>
+            <w:r>
+              <w:rPr>
+                <w:rStyle w:val="eop"/>
+              </w:rPr>
+              <w:t> </w:t>
+            </w:r>
+          </w:p>
+        </w:tc>
+      </w:tr>
+      <w:tr>
+        <w:tc>
+          <w:tcPr>
+            <w:tcW w:w="675" w:type="dxa"/>
+            <w:tcBorders>
+              <w:top w:val="nil"/>
+              <w:left w:val="single" w:sz="6" w:space="0" w:color="auto"/>
+              <w:bottom w:val="single" w:sz="6" w:space="0" w:color="auto"/>
+              <w:right w:val="single" w:sz="6" w:space="0" w:color="auto"/>
+            </w:tcBorders>
+            <w:shd w:val="clear" w:color="auto" w:fill="auto"/>
+            <w:hideMark/>
+          </w:tcPr>
+          <w:p>
+            <w:pPr>
+              <w:pStyle w:val="paragraph"/>
+              <w:textAlignment w:val="baseline"/>
+            </w:pPr>
+            <w:r>
+              <w:rPr>
+                <w:rStyle w:val="normaltextrun"/>
+                <w:iCs/>
+              </w:rPr>
+              <w:t>3</w:t>
+            </w:r>
+            <w:r>
+              <w:rPr>
+                <w:rStyle w:val="eop"/>
+              </w:rPr>
+              <w:t> </w:t>
+            </w:r>
+          </w:p>
+        </w:tc>
+        <w:tc>
+          <w:tcPr>
+            <w:tcW w:w="1215" w:type="dxa"/>
+            <w:tcBorders>
+              <w:top w:val="nil"/>
+              <w:left w:val="nil"/>
+              <w:bottom w:val="single" w:sz="6" w:space="0" w:color="auto"/>
+              <w:right w:val="single" w:sz="6" w:space="0" w:color="auto"/>
+            </w:tcBorders>
+            <w:shd w:val="clear" w:color="auto" w:fill="auto"/>
+            <w:hideMark/>
+          </w:tcPr>
+          <w:p>
+            <w:pPr>
+              <w:pStyle w:val="paragraph"/>
+              <w:textAlignment w:val="baseline"/>
+            </w:pPr>
+            <w:r>
+              <w:rPr>
+                <w:rStyle w:val="normaltextrun"/>
+                <w:iCs/>
+              </w:rPr>
+              <w:t>SYSTEM</w:t>
+            </w:r>
+            <w:r>
+              <w:rPr>
+                <w:rStyle w:val="eop"/>
+              </w:rPr>
+              <w:t> </w:t>
+            </w:r>
+          </w:p>
+        </w:tc>
+        <w:tc>
+          <w:tcPr>
+            <w:tcW w:w="4950" w:type="dxa"/>
+            <w:tcBorders>
+              <w:top w:val="nil"/>
+              <w:left w:val="nil"/>
+              <w:bottom w:val="single" w:sz="6" w:space="0" w:color="auto"/>
+              <w:right w:val="single" w:sz="6" w:space="0" w:color="auto"/>
+            </w:tcBorders>
+            <w:shd w:val="clear" w:color="auto" w:fill="auto"/>
+            <w:hideMark/>
+          </w:tcPr>
+          <w:p>
+            <w:pPr>
+              <w:pStyle w:val="paragraph"/>
+              <w:textAlignment w:val="baseline"/>
+            </w:pPr>
+            <w:r>
+              <w:rPr>
+                <w:rStyle w:val="normaltextrun"/>
+                <w:iCs/>
+              </w:rPr>
+              <w:t>Display game on screen</w:t>
+            </w:r>
+            <w:r>
+              <w:rPr>
+                <w:rStyle w:val="eop"/>
+              </w:rPr>
+              <w:t> </w:t>
+            </w:r>
+          </w:p>
+        </w:tc>
+        <w:tc>
+          <w:tcPr>
+            <w:tcW w:w="1440" w:type="dxa"/>
+            <w:tcBorders>
+              <w:top w:val="nil"/>
+              <w:left w:val="nil"/>
+              <w:bottom w:val="single" w:sz="6" w:space="0" w:color="auto"/>
+              <w:right w:val="single" w:sz="6" w:space="0" w:color="auto"/>
+            </w:tcBorders>
+            <w:shd w:val="clear" w:color="auto" w:fill="auto"/>
+            <w:hideMark/>
+          </w:tcPr>
+          <w:p>
+            <w:pPr>
+              <w:pStyle w:val="paragraph"/>
+              <w:textAlignment w:val="baseline"/>
+            </w:pPr>
+            <w:r>
+              <w:rPr>
+                <w:rStyle w:val="eop"/>
+              </w:rPr>
+              <w:t> </w:t>
+            </w:r>
+          </w:p>
+        </w:tc>
+      </w:tr>
+    </w:tbl>
+    <w:p>
+      <w:pPr>
+        <w:pStyle w:val="paragraph"/>
+        <w:textAlignment w:val="baseline"/>
+      </w:pPr>
+      <w:r>
+        <w:rPr>
+          <w:rStyle w:val="eop"/>
+        </w:rPr>
+        <w:t> </w:t>
+      </w:r>
     </w:p>
     <w:tbl>
       <w:tblPr>
@@ -5266,485 +7781,6 @@
                 <w:rStyle w:val="normaltextrun"/>
                 <w:iCs/>
               </w:rPr>
-              <w:t>Resume Game</w:t>
-            </w:r>
-            <w:r>
-              <w:rPr>
-                <w:rStyle w:val="eop"/>
-              </w:rPr>
-              <w:t> </w:t>
-            </w:r>
-          </w:p>
-        </w:tc>
-        <w:tc>
-          <w:tcPr>
-            <w:tcW w:w="1440" w:type="dxa"/>
-            <w:tcBorders>
-              <w:top w:val="single" w:sz="6" w:space="0" w:color="auto"/>
-              <w:left w:val="nil"/>
-              <w:bottom w:val="single" w:sz="6" w:space="0" w:color="auto"/>
-              <w:right w:val="single" w:sz="6" w:space="0" w:color="auto"/>
-            </w:tcBorders>
-            <w:shd w:val="clear" w:color="auto" w:fill="auto"/>
-            <w:hideMark/>
-          </w:tcPr>
-          <w:p>
-            <w:pPr>
-              <w:pStyle w:val="paragraph"/>
-              <w:textAlignment w:val="baseline"/>
-            </w:pPr>
-            <w:r>
-              <w:rPr>
-                <w:rStyle w:val="normaltextrun"/>
-                <w:iCs/>
-              </w:rPr>
-              <w:t>Alternatives</w:t>
-            </w:r>
-            <w:r>
-              <w:rPr>
-                <w:rStyle w:val="eop"/>
-              </w:rPr>
-              <w:t> </w:t>
-            </w:r>
-          </w:p>
-        </w:tc>
-      </w:tr>
-      <w:tr>
-        <w:tc>
-          <w:tcPr>
-            <w:tcW w:w="675" w:type="dxa"/>
-            <w:tcBorders>
-              <w:top w:val="nil"/>
-              <w:left w:val="single" w:sz="6" w:space="0" w:color="auto"/>
-              <w:bottom w:val="single" w:sz="6" w:space="0" w:color="auto"/>
-              <w:right w:val="single" w:sz="6" w:space="0" w:color="auto"/>
-            </w:tcBorders>
-            <w:shd w:val="clear" w:color="auto" w:fill="auto"/>
-            <w:hideMark/>
-          </w:tcPr>
-          <w:p>
-            <w:pPr>
-              <w:pStyle w:val="paragraph"/>
-              <w:textAlignment w:val="baseline"/>
-            </w:pPr>
-            <w:r>
-              <w:rPr>
-                <w:rStyle w:val="normaltextrun"/>
-                <w:iCs/>
-              </w:rPr>
-              <w:t>1</w:t>
-            </w:r>
-            <w:r>
-              <w:rPr>
-                <w:rStyle w:val="eop"/>
-              </w:rPr>
-              <w:t> </w:t>
-            </w:r>
-          </w:p>
-        </w:tc>
-        <w:tc>
-          <w:tcPr>
-            <w:tcW w:w="1215" w:type="dxa"/>
-            <w:tcBorders>
-              <w:top w:val="nil"/>
-              <w:left w:val="nil"/>
-              <w:bottom w:val="single" w:sz="6" w:space="0" w:color="auto"/>
-              <w:right w:val="single" w:sz="6" w:space="0" w:color="auto"/>
-            </w:tcBorders>
-            <w:shd w:val="clear" w:color="auto" w:fill="auto"/>
-            <w:hideMark/>
-          </w:tcPr>
-          <w:p>
-            <w:pPr>
-              <w:pStyle w:val="paragraph"/>
-              <w:textAlignment w:val="baseline"/>
-            </w:pPr>
-            <w:r>
-              <w:rPr>
-                <w:rStyle w:val="normaltextrun"/>
-                <w:iCs/>
-              </w:rPr>
-              <w:t>USER</w:t>
-            </w:r>
-            <w:r>
-              <w:rPr>
-                <w:rStyle w:val="eop"/>
-              </w:rPr>
-              <w:t> </w:t>
-            </w:r>
-          </w:p>
-        </w:tc>
-        <w:tc>
-          <w:tcPr>
-            <w:tcW w:w="4950" w:type="dxa"/>
-            <w:tcBorders>
-              <w:top w:val="nil"/>
-              <w:left w:val="nil"/>
-              <w:bottom w:val="single" w:sz="6" w:space="0" w:color="auto"/>
-              <w:right w:val="single" w:sz="6" w:space="0" w:color="auto"/>
-            </w:tcBorders>
-            <w:shd w:val="clear" w:color="auto" w:fill="auto"/>
-            <w:hideMark/>
-          </w:tcPr>
-          <w:p>
-            <w:pPr>
-              <w:pStyle w:val="paragraph"/>
-              <w:textAlignment w:val="baseline"/>
-            </w:pPr>
-            <w:r>
-              <w:rPr>
-                <w:rStyle w:val="normaltextrun"/>
-                <w:iCs/>
-              </w:rPr>
-              <w:t>Choose</w:t>
-            </w:r>
-            <w:r>
-              <w:rPr>
-                <w:rStyle w:val="normaltextrun"/>
-                <w:iCs/>
-              </w:rPr>
-              <w:t xml:space="preserve"> ‘Resume Game’</w:t>
-            </w:r>
-            <w:r>
-              <w:rPr>
-                <w:rStyle w:val="eop"/>
-              </w:rPr>
-              <w:t> </w:t>
-            </w:r>
-          </w:p>
-        </w:tc>
-        <w:tc>
-          <w:tcPr>
-            <w:tcW w:w="1440" w:type="dxa"/>
-            <w:tcBorders>
-              <w:top w:val="nil"/>
-              <w:left w:val="nil"/>
-              <w:bottom w:val="single" w:sz="6" w:space="0" w:color="auto"/>
-              <w:right w:val="single" w:sz="6" w:space="0" w:color="auto"/>
-            </w:tcBorders>
-            <w:shd w:val="clear" w:color="auto" w:fill="auto"/>
-            <w:hideMark/>
-          </w:tcPr>
-          <w:p>
-            <w:pPr>
-              <w:pStyle w:val="paragraph"/>
-              <w:textAlignment w:val="baseline"/>
-            </w:pPr>
-            <w:r>
-              <w:rPr>
-                <w:rStyle w:val="eop"/>
-              </w:rPr>
-              <w:t> </w:t>
-            </w:r>
-          </w:p>
-        </w:tc>
-      </w:tr>
-      <w:tr>
-        <w:tc>
-          <w:tcPr>
-            <w:tcW w:w="675" w:type="dxa"/>
-            <w:tcBorders>
-              <w:top w:val="nil"/>
-              <w:left w:val="single" w:sz="6" w:space="0" w:color="auto"/>
-              <w:bottom w:val="single" w:sz="6" w:space="0" w:color="auto"/>
-              <w:right w:val="single" w:sz="6" w:space="0" w:color="auto"/>
-            </w:tcBorders>
-            <w:shd w:val="clear" w:color="auto" w:fill="auto"/>
-            <w:hideMark/>
-          </w:tcPr>
-          <w:p>
-            <w:pPr>
-              <w:pStyle w:val="paragraph"/>
-              <w:textAlignment w:val="baseline"/>
-            </w:pPr>
-            <w:r>
-              <w:rPr>
-                <w:rStyle w:val="normaltextrun"/>
-                <w:iCs/>
-              </w:rPr>
-              <w:t>2</w:t>
-            </w:r>
-            <w:r>
-              <w:rPr>
-                <w:rStyle w:val="eop"/>
-              </w:rPr>
-              <w:t> </w:t>
-            </w:r>
-          </w:p>
-        </w:tc>
-        <w:tc>
-          <w:tcPr>
-            <w:tcW w:w="1215" w:type="dxa"/>
-            <w:tcBorders>
-              <w:top w:val="nil"/>
-              <w:left w:val="nil"/>
-              <w:bottom w:val="single" w:sz="6" w:space="0" w:color="auto"/>
-              <w:right w:val="single" w:sz="6" w:space="0" w:color="auto"/>
-            </w:tcBorders>
-            <w:shd w:val="clear" w:color="auto" w:fill="auto"/>
-            <w:hideMark/>
-          </w:tcPr>
-          <w:p>
-            <w:pPr>
-              <w:pStyle w:val="paragraph"/>
-              <w:textAlignment w:val="baseline"/>
-            </w:pPr>
-            <w:r>
-              <w:rPr>
-                <w:rStyle w:val="normaltextrun"/>
-                <w:iCs/>
-              </w:rPr>
-              <w:t>SYSTEM</w:t>
-            </w:r>
-            <w:r>
-              <w:rPr>
-                <w:rStyle w:val="eop"/>
-              </w:rPr>
-              <w:t> </w:t>
-            </w:r>
-          </w:p>
-        </w:tc>
-        <w:tc>
-          <w:tcPr>
-            <w:tcW w:w="4950" w:type="dxa"/>
-            <w:tcBorders>
-              <w:top w:val="nil"/>
-              <w:left w:val="nil"/>
-              <w:bottom w:val="single" w:sz="6" w:space="0" w:color="auto"/>
-              <w:right w:val="single" w:sz="6" w:space="0" w:color="auto"/>
-            </w:tcBorders>
-            <w:shd w:val="clear" w:color="auto" w:fill="auto"/>
-            <w:hideMark/>
-          </w:tcPr>
-          <w:p>
-            <w:pPr>
-              <w:pStyle w:val="paragraph"/>
-              <w:textAlignment w:val="baseline"/>
-            </w:pPr>
-            <w:r>
-              <w:rPr>
-                <w:rStyle w:val="normaltextrun"/>
-                <w:iCs/>
-              </w:rPr>
-              <w:t>Access previously saved game</w:t>
-            </w:r>
-            <w:r>
-              <w:rPr>
-                <w:rStyle w:val="eop"/>
-              </w:rPr>
-              <w:t> </w:t>
-            </w:r>
-          </w:p>
-        </w:tc>
-        <w:tc>
-          <w:tcPr>
-            <w:tcW w:w="1440" w:type="dxa"/>
-            <w:tcBorders>
-              <w:top w:val="nil"/>
-              <w:left w:val="nil"/>
-              <w:bottom w:val="single" w:sz="6" w:space="0" w:color="auto"/>
-              <w:right w:val="single" w:sz="6" w:space="0" w:color="auto"/>
-            </w:tcBorders>
-            <w:shd w:val="clear" w:color="auto" w:fill="auto"/>
-            <w:hideMark/>
-          </w:tcPr>
-          <w:p>
-            <w:pPr>
-              <w:pStyle w:val="paragraph"/>
-              <w:textAlignment w:val="baseline"/>
-            </w:pPr>
-            <w:r>
-              <w:rPr>
-                <w:rStyle w:val="eop"/>
-              </w:rPr>
-              <w:t> </w:t>
-            </w:r>
-          </w:p>
-        </w:tc>
-      </w:tr>
-      <w:tr>
-        <w:tc>
-          <w:tcPr>
-            <w:tcW w:w="675" w:type="dxa"/>
-            <w:tcBorders>
-              <w:top w:val="nil"/>
-              <w:left w:val="single" w:sz="6" w:space="0" w:color="auto"/>
-              <w:bottom w:val="single" w:sz="6" w:space="0" w:color="auto"/>
-              <w:right w:val="single" w:sz="6" w:space="0" w:color="auto"/>
-            </w:tcBorders>
-            <w:shd w:val="clear" w:color="auto" w:fill="auto"/>
-            <w:hideMark/>
-          </w:tcPr>
-          <w:p>
-            <w:pPr>
-              <w:pStyle w:val="paragraph"/>
-              <w:textAlignment w:val="baseline"/>
-            </w:pPr>
-            <w:r>
-              <w:rPr>
-                <w:rStyle w:val="normaltextrun"/>
-                <w:iCs/>
-              </w:rPr>
-              <w:t>3</w:t>
-            </w:r>
-            <w:r>
-              <w:rPr>
-                <w:rStyle w:val="eop"/>
-              </w:rPr>
-              <w:t> </w:t>
-            </w:r>
-          </w:p>
-        </w:tc>
-        <w:tc>
-          <w:tcPr>
-            <w:tcW w:w="1215" w:type="dxa"/>
-            <w:tcBorders>
-              <w:top w:val="nil"/>
-              <w:left w:val="nil"/>
-              <w:bottom w:val="single" w:sz="6" w:space="0" w:color="auto"/>
-              <w:right w:val="single" w:sz="6" w:space="0" w:color="auto"/>
-            </w:tcBorders>
-            <w:shd w:val="clear" w:color="auto" w:fill="auto"/>
-            <w:hideMark/>
-          </w:tcPr>
-          <w:p>
-            <w:pPr>
-              <w:pStyle w:val="paragraph"/>
-              <w:textAlignment w:val="baseline"/>
-            </w:pPr>
-            <w:r>
-              <w:rPr>
-                <w:rStyle w:val="normaltextrun"/>
-                <w:iCs/>
-              </w:rPr>
-              <w:t>SYSTEM</w:t>
-            </w:r>
-            <w:r>
-              <w:rPr>
-                <w:rStyle w:val="eop"/>
-              </w:rPr>
-              <w:t> </w:t>
-            </w:r>
-          </w:p>
-        </w:tc>
-        <w:tc>
-          <w:tcPr>
-            <w:tcW w:w="4950" w:type="dxa"/>
-            <w:tcBorders>
-              <w:top w:val="nil"/>
-              <w:left w:val="nil"/>
-              <w:bottom w:val="single" w:sz="6" w:space="0" w:color="auto"/>
-              <w:right w:val="single" w:sz="6" w:space="0" w:color="auto"/>
-            </w:tcBorders>
-            <w:shd w:val="clear" w:color="auto" w:fill="auto"/>
-            <w:hideMark/>
-          </w:tcPr>
-          <w:p>
-            <w:pPr>
-              <w:pStyle w:val="paragraph"/>
-              <w:textAlignment w:val="baseline"/>
-            </w:pPr>
-            <w:r>
-              <w:rPr>
-                <w:rStyle w:val="normaltextrun"/>
-                <w:iCs/>
-              </w:rPr>
-              <w:t>Display game on screen</w:t>
-            </w:r>
-            <w:r>
-              <w:rPr>
-                <w:rStyle w:val="eop"/>
-              </w:rPr>
-              <w:t> </w:t>
-            </w:r>
-          </w:p>
-        </w:tc>
-        <w:tc>
-          <w:tcPr>
-            <w:tcW w:w="1440" w:type="dxa"/>
-            <w:tcBorders>
-              <w:top w:val="nil"/>
-              <w:left w:val="nil"/>
-              <w:bottom w:val="single" w:sz="6" w:space="0" w:color="auto"/>
-              <w:right w:val="single" w:sz="6" w:space="0" w:color="auto"/>
-            </w:tcBorders>
-            <w:shd w:val="clear" w:color="auto" w:fill="auto"/>
-            <w:hideMark/>
-          </w:tcPr>
-          <w:p>
-            <w:pPr>
-              <w:pStyle w:val="paragraph"/>
-              <w:textAlignment w:val="baseline"/>
-            </w:pPr>
-            <w:r>
-              <w:rPr>
-                <w:rStyle w:val="eop"/>
-              </w:rPr>
-              <w:t> </w:t>
-            </w:r>
-          </w:p>
-        </w:tc>
-      </w:tr>
-    </w:tbl>
-    <w:p>
-      <w:pPr>
-        <w:pStyle w:val="paragraph"/>
-        <w:textAlignment w:val="baseline"/>
-      </w:pPr>
-      <w:r>
-        <w:rPr>
-          <w:rStyle w:val="eop"/>
-        </w:rPr>
-        <w:t> </w:t>
-      </w:r>
-    </w:p>
-    <w:tbl>
-      <w:tblPr>
-        <w:tblW w:w="0" w:type="auto"/>
-        <w:tblBorders>
-          <w:top w:val="outset" w:sz="6" w:space="0" w:color="auto"/>
-          <w:left w:val="outset" w:sz="6" w:space="0" w:color="auto"/>
-          <w:bottom w:val="outset" w:sz="6" w:space="0" w:color="auto"/>
-          <w:right w:val="outset" w:sz="6" w:space="0" w:color="auto"/>
-        </w:tblBorders>
-        <w:tblCellMar>
-          <w:top w:w="15" w:type="dxa"/>
-          <w:left w:w="15" w:type="dxa"/>
-          <w:bottom w:w="15" w:type="dxa"/>
-          <w:right w:w="15" w:type="dxa"/>
-        </w:tblCellMar>
-        <w:tblLook w:val="04A0" w:firstRow="1" w:lastRow="0" w:firstColumn="1" w:lastColumn="0" w:noHBand="0" w:noVBand="1"/>
-      </w:tblPr>
-      <w:tblGrid>
-        <w:gridCol w:w="675"/>
-        <w:gridCol w:w="1215"/>
-        <w:gridCol w:w="4950"/>
-        <w:gridCol w:w="1440"/>
-      </w:tblGrid>
-      <w:tr>
-        <w:tc>
-          <w:tcPr>
-            <w:tcW w:w="6840" w:type="dxa"/>
-            <w:gridSpan w:val="3"/>
-            <w:tcBorders>
-              <w:top w:val="single" w:sz="6" w:space="0" w:color="000000"/>
-              <w:left w:val="single" w:sz="6" w:space="0" w:color="000000"/>
-              <w:bottom w:val="single" w:sz="6" w:space="0" w:color="000000"/>
-              <w:right w:val="single" w:sz="6" w:space="0" w:color="000000"/>
-            </w:tcBorders>
-            <w:shd w:val="clear" w:color="auto" w:fill="auto"/>
-            <w:hideMark/>
-          </w:tcPr>
-          <w:p>
-            <w:pPr>
-              <w:pStyle w:val="paragraph"/>
-              <w:textAlignment w:val="baseline"/>
-            </w:pPr>
-            <w:r>
-              <w:rPr>
-                <w:rStyle w:val="normaltextrun"/>
-                <w:iCs/>
-              </w:rPr>
               <w:t xml:space="preserve">Show </w:t>
             </w:r>
             <w:proofErr w:type="spellStart"/>
@@ -6382,7 +8418,21 @@
                 <w:rStyle w:val="normaltextrun"/>
                 <w:iCs/>
               </w:rPr>
-              <w:t>Enters his/her name</w:t>
+              <w:t xml:space="preserve">Enters </w:t>
+            </w:r>
+            <w:r>
+              <w:rPr>
+                <w:rStyle w:val="normaltextrun"/>
+                <w:iCs/>
+              </w:rPr>
+              <w:t>their</w:t>
+            </w:r>
+            <w:r>
+              <w:rPr>
+                <w:rStyle w:val="normaltextrun"/>
+                <w:iCs/>
+              </w:rPr>
+              <w:t xml:space="preserve"> name</w:t>
             </w:r>
             <w:r>
               <w:rPr>
@@ -6421,7 +8471,7 @@
                 <w:rStyle w:val="normaltextrun"/>
                 <w:iCs/>
               </w:rPr>
-              <w:t>3</w:t>
+              <w:t>7</w:t>
             </w:r>
           </w:p>
         </w:tc>
@@ -6513,7 +8563,21 @@
                 <w:rStyle w:val="normaltextrun"/>
                 <w:iCs/>
               </w:rPr>
-              <w:t>Save the score and display the Finished game options.</w:t>
+              <w:t xml:space="preserve">Save the score and display the </w:t>
+            </w:r>
+            <w:r>
+              <w:rPr>
+                <w:rStyle w:val="normaltextrun"/>
+                <w:iCs/>
+              </w:rPr>
+              <w:t>Main Menu</w:t>
+            </w:r>
+            <w:r>
+              <w:rPr>
+                <w:rStyle w:val="normaltextrun"/>
+                <w:iCs/>
+              </w:rPr>
+              <w:t>.</w:t>
             </w:r>
             <w:r>
               <w:rPr>
@@ -6616,7 +8680,7 @@
                 <w:rStyle w:val="normaltextrun"/>
                 <w:iCs/>
               </w:rPr>
-              <w:t>3</w:t>
+              <w:t>7</w:t>
             </w:r>
             <w:r>
               <w:rPr>
@@ -6972,6 +9036,7 @@
                 <w:rStyle w:val="normaltextrun"/>
                 <w:iCs/>
               </w:rPr>
+              <w:lastRenderedPageBreak/>
               <w:t>Exit Game</w:t>
             </w:r>
             <w:r>
@@ -10943,13 +13008,14 @@
         <w:pStyle w:val="paragraph"/>
         <w:textAlignment w:val="baseline"/>
       </w:pPr>
+      <w:bookmarkStart w:id="0" w:name="_GoBack"/>
       <w:r>
         <w:rPr>
           <w:noProof/>
         </w:rPr>
         <w:lastRenderedPageBreak/>
         <w:drawing>
-          <wp:anchor distT="0" distB="0" distL="114300" distR="114300" simplePos="0" relativeHeight="251660288" behindDoc="0" locked="0" layoutInCell="1" allowOverlap="1" wp14:anchorId="12DC3BF1" wp14:editId="0A0E447E">
+          <wp:anchor distT="0" distB="0" distL="114300" distR="114300" simplePos="0" relativeHeight="251660288" behindDoc="0" locked="0" layoutInCell="1" allowOverlap="1" wp14:anchorId="12DC3BF1" wp14:editId="391E5EB3">
             <wp:simplePos x="0" y="0"/>
             <wp:positionH relativeFrom="column">
               <wp:posOffset>-167005</wp:posOffset>
@@ -10957,8 +13023,8 @@
             <wp:positionV relativeFrom="page">
               <wp:posOffset>890270</wp:posOffset>
             </wp:positionV>
-            <wp:extent cx="9230360" cy="5483225"/>
-            <wp:effectExtent l="0" t="0" r="8890" b="3175"/>
+            <wp:extent cx="9230360" cy="5482590"/>
+            <wp:effectExtent l="0" t="0" r="8890" b="3810"/>
             <wp:wrapTopAndBottom/>
             <wp:docPr id="3" name="Picture 3"/>
             <wp:cNvGraphicFramePr>
@@ -10986,7 +13052,7 @@
                   <pic:spPr>
                     <a:xfrm>
                       <a:off x="0" y="0"/>
-                      <a:ext cx="9230360" cy="5483225"/>
+                      <a:ext cx="9230360" cy="5482590"/>
                     </a:xfrm>
                     <a:prstGeom prst="rect">
                       <a:avLst/>
@@ -11004,6 +13070,7 @@
           </wp:anchor>
         </w:drawing>
       </w:r>
+      <w:bookmarkEnd w:id="0"/>
       <w:r>
         <w:rPr>
           <w:rStyle w:val="normaltextrun"/>
@@ -11025,8 +13092,6 @@
           <w:docGrid w:linePitch="360"/>
         </w:sectPr>
       </w:pPr>
-      <w:bookmarkStart w:id="0" w:name="_GoBack"/>
-      <w:bookmarkEnd w:id="0"/>
     </w:p>
     <w:p>
       <w:pPr>
@@ -14680,7 +16745,7 @@
   <w:style w:type="paragraph" w:default="1" w:styleId="Normal">
     <w:name w:val="Normal"/>
     <w:qFormat/>
-    <w:rsid w:val="004D0E26"/>
+    <w:rsid w:val="0002595F"/>
     <w:pPr>
       <w:spacing w:after="120"/>
       <w:jc w:val="both"/>
@@ -15273,7 +17338,7 @@
 </file>
 
 <file path=customXml/itemProps1.xml><?xml version="1.0" encoding="utf-8"?>
-<ds:datastoreItem xmlns:ds="http://schemas.openxmlformats.org/officeDocument/2006/customXml" ds:itemID="{FDC20AD4-1C29-4435-A0B1-E911ABB48624}">
+<ds:datastoreItem xmlns:ds="http://schemas.openxmlformats.org/officeDocument/2006/customXml" ds:itemID="{8F6E20F8-20A0-4683-809B-476CE48514C8}">
   <ds:schemaRefs>
     <ds:schemaRef ds:uri="http://schemas.openxmlformats.org/officeDocument/2006/bibliography"/>
   </ds:schemaRefs>

</xml_diff>

<commit_message>
Improve both the class diagram and the game algorithm
</commit_message>
<xml_diff>
--- a/Design.docx
+++ b/Design.docx
@@ -9820,7 +9820,33 @@
         <w:rPr>
           <w:rStyle w:val="normaltextrun"/>
         </w:rPr>
-        <w:t xml:space="preserve">(), </w:t>
+        <w:t>(),</w:t>
+      </w:r>
+      <w:r>
+        <w:rPr>
+          <w:rStyle w:val="normaltextrun"/>
+        </w:rPr>
+        <w:t xml:space="preserve"> </w:t>
+      </w:r>
+      <w:proofErr w:type="spellStart"/>
+      <w:r>
+        <w:rPr>
+          <w:rStyle w:val="normaltextrun"/>
+        </w:rPr>
+        <w:t>deleteSavedGame</w:t>
+      </w:r>
+      <w:proofErr w:type="spellEnd"/>
+      <w:r>
+        <w:rPr>
+          <w:rStyle w:val="normaltextrun"/>
+        </w:rPr>
+        <w:t>(),</w:t>
+      </w:r>
+      <w:r>
+        <w:rPr>
+          <w:rStyle w:val="normaltextrun"/>
+        </w:rPr>
+        <w:t xml:space="preserve"> </w:t>
       </w:r>
       <w:proofErr w:type="spellStart"/>
       <w:r>
@@ -10949,16 +10975,16 @@
         </w:rPr>
         <w:lastRenderedPageBreak/>
         <w:drawing>
-          <wp:anchor distT="0" distB="0" distL="114300" distR="114300" simplePos="0" relativeHeight="251660288" behindDoc="0" locked="0" layoutInCell="1" allowOverlap="1" wp14:anchorId="12DC3BF1" wp14:editId="0A0E447E">
+          <wp:anchor distT="0" distB="0" distL="114300" distR="114300" simplePos="0" relativeHeight="251660288" behindDoc="0" locked="0" layoutInCell="1" allowOverlap="1" wp14:anchorId="12DC3BF1" wp14:editId="2A6175E3">
             <wp:simplePos x="0" y="0"/>
             <wp:positionH relativeFrom="column">
-              <wp:posOffset>-167005</wp:posOffset>
+              <wp:posOffset>-168275</wp:posOffset>
             </wp:positionH>
             <wp:positionV relativeFrom="page">
-              <wp:posOffset>890270</wp:posOffset>
+              <wp:posOffset>892175</wp:posOffset>
             </wp:positionV>
-            <wp:extent cx="9230360" cy="5483225"/>
-            <wp:effectExtent l="0" t="0" r="8890" b="3175"/>
+            <wp:extent cx="9230360" cy="5482590"/>
+            <wp:effectExtent l="0" t="0" r="8890" b="3810"/>
             <wp:wrapTopAndBottom/>
             <wp:docPr id="3" name="Picture 3"/>
             <wp:cNvGraphicFramePr>
@@ -10986,7 +11012,7 @@
                   <pic:spPr>
                     <a:xfrm>
                       <a:off x="0" y="0"/>
-                      <a:ext cx="9230360" cy="5483225"/>
+                      <a:ext cx="9230360" cy="5482590"/>
                     </a:xfrm>
                     <a:prstGeom prst="rect">
                       <a:avLst/>
@@ -11025,8 +11051,6 @@
           <w:docGrid w:linePitch="360"/>
         </w:sectPr>
       </w:pPr>
-      <w:bookmarkStart w:id="0" w:name="_GoBack"/>
-      <w:bookmarkEnd w:id="0"/>
     </w:p>
     <w:p>
       <w:pPr>
@@ -11114,22 +11138,23 @@
         <w:pStyle w:val="paragraph"/>
         <w:textAlignment w:val="baseline"/>
       </w:pPr>
+      <w:bookmarkStart w:id="0" w:name="_GoBack"/>
       <w:r>
         <w:rPr>
           <w:noProof/>
         </w:rPr>
         <w:lastRenderedPageBreak/>
         <w:drawing>
-          <wp:anchor distT="0" distB="0" distL="114300" distR="114300" simplePos="0" relativeHeight="251659264" behindDoc="0" locked="0" layoutInCell="1" allowOverlap="1" wp14:anchorId="7B92BD42" wp14:editId="368BB1C2">
+          <wp:anchor distT="0" distB="0" distL="114300" distR="114300" simplePos="0" relativeHeight="251659264" behindDoc="0" locked="0" layoutInCell="1" allowOverlap="1" wp14:anchorId="7B92BD42" wp14:editId="1122437E">
             <wp:simplePos x="0" y="0"/>
-            <wp:positionH relativeFrom="column">
-              <wp:posOffset>-194945</wp:posOffset>
+            <wp:positionH relativeFrom="margin">
+              <wp:align>center</wp:align>
             </wp:positionH>
             <wp:positionV relativeFrom="margin">
-              <wp:align>top</wp:align>
+              <wp:posOffset>-167005</wp:posOffset>
             </wp:positionV>
-            <wp:extent cx="5669280" cy="8977630"/>
-            <wp:effectExtent l="0" t="0" r="7620" b="0"/>
+            <wp:extent cx="4724400" cy="9161780"/>
+            <wp:effectExtent l="0" t="0" r="0" b="1270"/>
             <wp:wrapTopAndBottom/>
             <wp:docPr id="8" name="Picture 8"/>
             <wp:cNvGraphicFramePr>
@@ -11157,7 +11182,7 @@
                   <pic:spPr>
                     <a:xfrm>
                       <a:off x="0" y="0"/>
-                      <a:ext cx="5669280" cy="8977630"/>
+                      <a:ext cx="4724400" cy="9161780"/>
                     </a:xfrm>
                     <a:prstGeom prst="rect">
                       <a:avLst/>
@@ -11175,6 +11200,7 @@
           </wp:anchor>
         </w:drawing>
       </w:r>
+      <w:bookmarkEnd w:id="0"/>
     </w:p>
     <w:sectPr>
       <w:pgSz w:w="11906" w:h="16838"/>
@@ -15273,7 +15299,7 @@
 </file>
 
 <file path=customXml/itemProps1.xml><?xml version="1.0" encoding="utf-8"?>
-<ds:datastoreItem xmlns:ds="http://schemas.openxmlformats.org/officeDocument/2006/customXml" ds:itemID="{FDC20AD4-1C29-4435-A0B1-E911ABB48624}">
+<ds:datastoreItem xmlns:ds="http://schemas.openxmlformats.org/officeDocument/2006/customXml" ds:itemID="{A21AA03C-212E-4749-A019-68065397BB2B}">
   <ds:schemaRefs>
     <ds:schemaRef ds:uri="http://schemas.openxmlformats.org/officeDocument/2006/bibliography"/>
   </ds:schemaRefs>

</xml_diff>

<commit_message>
Update design to be up-to-date with the implementation of the program.
</commit_message>
<xml_diff>
--- a/Design.docx
+++ b/Design.docx
@@ -1417,7 +1417,6 @@
           <w:sz w:val="32"/>
           <w:szCs w:val="32"/>
         </w:rPr>
-        <w:lastRenderedPageBreak/>
         <w:t>Battleship Game</w:t>
       </w:r>
     </w:p>
@@ -2260,7 +2259,6 @@
           <w:sz w:val="20"/>
           <w:szCs w:val="20"/>
         </w:rPr>
-        <w:lastRenderedPageBreak/>
         <w:t>The system shall prompt the user to type in a username</w:t>
       </w:r>
       <w:r>
@@ -2777,7 +2775,6 @@
           <w:b/>
           <w:bCs/>
         </w:rPr>
-        <w:lastRenderedPageBreak/>
         <w:t>Use Cases</w:t>
       </w:r>
     </w:p>
@@ -9687,7 +9684,6 @@
           <w:bCs/>
           <w:iCs/>
         </w:rPr>
-        <w:lastRenderedPageBreak/>
         <w:t>Class Descriptions including Responsibilities, Fields and Methods</w:t>
       </w:r>
     </w:p>
@@ -10028,21 +10024,39 @@
         <w:rPr>
           <w:rStyle w:val="normaltextrun"/>
         </w:rPr>
+        <w:t xml:space="preserve"> play(),</w:t>
+      </w:r>
+      <w:r>
+        <w:rPr>
+          <w:rStyle w:val="normaltextrun"/>
+        </w:rPr>
         <w:t xml:space="preserve"> </w:t>
       </w:r>
-      <w:proofErr w:type="gramStart"/>
-      <w:r>
-        <w:rPr>
-          <w:rStyle w:val="normaltextrun"/>
-        </w:rPr>
-        <w:t>play(</w:t>
-      </w:r>
-      <w:proofErr w:type="gramEnd"/>
-      <w:r>
-        <w:rPr>
-          <w:rStyle w:val="normaltextrun"/>
-        </w:rPr>
-        <w:t>),</w:t>
+      <w:proofErr w:type="spellStart"/>
+      <w:r>
+        <w:rPr>
+          <w:rStyle w:val="normaltextrun"/>
+        </w:rPr>
+        <w:t>displayGrid</w:t>
+      </w:r>
+      <w:r>
+        <w:rPr>
+          <w:rStyle w:val="normaltextrun"/>
+        </w:rPr>
+        <w:t>s</w:t>
+      </w:r>
+      <w:proofErr w:type="spellEnd"/>
+      <w:r>
+        <w:rPr>
+          <w:rStyle w:val="normaltextrun"/>
+        </w:rPr>
+        <w:t>()</w:t>
+      </w:r>
+      <w:r>
+        <w:rPr>
+          <w:rStyle w:val="normaltextrun"/>
+        </w:rPr>
+        <w:t>,</w:t>
       </w:r>
       <w:r>
         <w:rPr>
@@ -10055,13 +10069,7 @@
         <w:rPr>
           <w:rStyle w:val="normaltextrun"/>
         </w:rPr>
-        <w:t>displayGrid</w:t>
-      </w:r>
-      <w:r>
-        <w:rPr>
-          <w:rStyle w:val="normaltextrun"/>
-        </w:rPr>
-        <w:t>s</w:t>
+        <w:t>getRounds</w:t>
       </w:r>
       <w:proofErr w:type="spellEnd"/>
       <w:r>
@@ -10069,58 +10077,6 @@
           <w:rStyle w:val="normaltextrun"/>
         </w:rPr>
         <w:t>()</w:t>
-      </w:r>
-      <w:r>
-        <w:rPr>
-          <w:rStyle w:val="normaltextrun"/>
-        </w:rPr>
-        <w:t>,</w:t>
-      </w:r>
-      <w:r>
-        <w:rPr>
-          <w:rStyle w:val="normaltextrun"/>
-        </w:rPr>
-        <w:t xml:space="preserve"> </w:t>
-      </w:r>
-      <w:proofErr w:type="spellStart"/>
-      <w:r>
-        <w:rPr>
-          <w:rStyle w:val="normaltextrun"/>
-        </w:rPr>
-        <w:t>endGame</w:t>
-      </w:r>
-      <w:proofErr w:type="spellEnd"/>
-      <w:r>
-        <w:rPr>
-          <w:rStyle w:val="normaltextrun"/>
-        </w:rPr>
-        <w:t>()</w:t>
-      </w:r>
-      <w:r>
-        <w:rPr>
-          <w:rStyle w:val="normaltextrun"/>
-        </w:rPr>
-        <w:t xml:space="preserve">, </w:t>
-      </w:r>
-      <w:proofErr w:type="spellStart"/>
-      <w:r>
-        <w:rPr>
-          <w:rStyle w:val="normaltextrun"/>
-        </w:rPr>
-        <w:t>getRounds</w:t>
-      </w:r>
-      <w:proofErr w:type="spellEnd"/>
-      <w:r>
-        <w:rPr>
-          <w:rStyle w:val="normaltextrun"/>
-        </w:rPr>
-        <w:t>()</w:t>
-      </w:r>
-      <w:r>
-        <w:rPr>
-          <w:rStyle w:val="normaltextrun"/>
-        </w:rPr>
-        <w:t>, fire()</w:t>
       </w:r>
       <w:r>
         <w:rPr>
@@ -10969,22 +10925,22 @@
         <w:pStyle w:val="paragraph"/>
         <w:textAlignment w:val="baseline"/>
       </w:pPr>
+      <w:bookmarkStart w:id="0" w:name="_GoBack"/>
       <w:r>
         <w:rPr>
           <w:noProof/>
         </w:rPr>
-        <w:lastRenderedPageBreak/>
         <w:drawing>
-          <wp:anchor distT="0" distB="0" distL="114300" distR="114300" simplePos="0" relativeHeight="251660288" behindDoc="0" locked="0" layoutInCell="1" allowOverlap="1" wp14:anchorId="12DC3BF1" wp14:editId="2A6175E3">
+          <wp:anchor distT="0" distB="0" distL="114300" distR="114300" simplePos="0" relativeHeight="251660288" behindDoc="0" locked="0" layoutInCell="1" allowOverlap="1" wp14:anchorId="12DC3BF1" wp14:editId="2D7DE8A5">
             <wp:simplePos x="0" y="0"/>
             <wp:positionH relativeFrom="column">
-              <wp:posOffset>-168275</wp:posOffset>
+              <wp:posOffset>-171450</wp:posOffset>
             </wp:positionH>
             <wp:positionV relativeFrom="page">
-              <wp:posOffset>892175</wp:posOffset>
+              <wp:posOffset>895350</wp:posOffset>
             </wp:positionV>
-            <wp:extent cx="9230360" cy="5482590"/>
-            <wp:effectExtent l="0" t="0" r="8890" b="3810"/>
+            <wp:extent cx="9229090" cy="5482590"/>
+            <wp:effectExtent l="0" t="0" r="0" b="3810"/>
             <wp:wrapTopAndBottom/>
             <wp:docPr id="3" name="Picture 3"/>
             <wp:cNvGraphicFramePr>
@@ -11012,7 +10968,7 @@
                   <pic:spPr>
                     <a:xfrm>
                       <a:off x="0" y="0"/>
-                      <a:ext cx="9230360" cy="5482590"/>
+                      <a:ext cx="9229090" cy="5482590"/>
                     </a:xfrm>
                     <a:prstGeom prst="rect">
                       <a:avLst/>
@@ -11030,6 +10986,7 @@
           </wp:anchor>
         </w:drawing>
       </w:r>
+      <w:bookmarkEnd w:id="0"/>
       <w:r>
         <w:rPr>
           <w:rStyle w:val="normaltextrun"/>
@@ -11066,7 +11023,6 @@
         <w:rPr>
           <w:noProof/>
         </w:rPr>
-        <w:lastRenderedPageBreak/>
         <w:drawing>
           <wp:anchor distT="0" distB="0" distL="114300" distR="114300" simplePos="0" relativeHeight="251658240" behindDoc="0" locked="0" layoutInCell="1" allowOverlap="1" wp14:anchorId="131B09BC" wp14:editId="3114872E">
             <wp:simplePos x="0" y="0"/>
@@ -11138,12 +11094,10 @@
         <w:pStyle w:val="paragraph"/>
         <w:textAlignment w:val="baseline"/>
       </w:pPr>
-      <w:bookmarkStart w:id="0" w:name="_GoBack"/>
       <w:r>
         <w:rPr>
           <w:noProof/>
         </w:rPr>
-        <w:lastRenderedPageBreak/>
         <w:drawing>
           <wp:anchor distT="0" distB="0" distL="114300" distR="114300" simplePos="0" relativeHeight="251659264" behindDoc="0" locked="0" layoutInCell="1" allowOverlap="1" wp14:anchorId="7B92BD42" wp14:editId="1122437E">
             <wp:simplePos x="0" y="0"/>
@@ -11200,7 +11154,6 @@
           </wp:anchor>
         </w:drawing>
       </w:r>
-      <w:bookmarkEnd w:id="0"/>
     </w:p>
     <w:sectPr>
       <w:pgSz w:w="11906" w:h="16838"/>
@@ -15299,7 +15252,7 @@
 </file>
 
 <file path=customXml/itemProps1.xml><?xml version="1.0" encoding="utf-8"?>
-<ds:datastoreItem xmlns:ds="http://schemas.openxmlformats.org/officeDocument/2006/customXml" ds:itemID="{A21AA03C-212E-4749-A019-68065397BB2B}">
+<ds:datastoreItem xmlns:ds="http://schemas.openxmlformats.org/officeDocument/2006/customXml" ds:itemID="{6C8DB15D-F59E-459F-84E9-AEF9661204EB}">
   <ds:schemaRefs>
     <ds:schemaRef ds:uri="http://schemas.openxmlformats.org/officeDocument/2006/bibliography"/>
   </ds:schemaRefs>

</xml_diff>

<commit_message>
Fix a small typo
</commit_message>
<xml_diff>
--- a/Design.docx
+++ b/Design.docx
@@ -1417,6 +1417,7 @@
           <w:sz w:val="32"/>
           <w:szCs w:val="32"/>
         </w:rPr>
+        <w:lastRenderedPageBreak/>
         <w:t>Battleship Game</w:t>
       </w:r>
     </w:p>
@@ -2259,6 +2260,7 @@
           <w:sz w:val="20"/>
           <w:szCs w:val="20"/>
         </w:rPr>
+        <w:lastRenderedPageBreak/>
         <w:t>The system shall prompt the user to type in a username</w:t>
       </w:r>
       <w:r>
@@ -2775,6 +2777,7 @@
           <w:b/>
           <w:bCs/>
         </w:rPr>
+        <w:lastRenderedPageBreak/>
         <w:t>Use Cases</w:t>
       </w:r>
     </w:p>
@@ -9684,6 +9687,7 @@
           <w:bCs/>
           <w:iCs/>
         </w:rPr>
+        <w:lastRenderedPageBreak/>
         <w:t>Class Descriptions including Responsibilities, Fields and Methods</w:t>
       </w:r>
     </w:p>
@@ -10091,6 +10095,14 @@
         </w:rPr>
         <w:t>switchPlayer</w:t>
       </w:r>
+      <w:r>
+        <w:rPr>
+          <w:rStyle w:val="normaltextrun"/>
+        </w:rPr>
+        <w:t>s</w:t>
+      </w:r>
+      <w:bookmarkStart w:id="0" w:name="_GoBack"/>
+      <w:bookmarkEnd w:id="0"/>
       <w:proofErr w:type="spellEnd"/>
       <w:r>
         <w:rPr>
@@ -10925,11 +10937,11 @@
         <w:pStyle w:val="paragraph"/>
         <w:textAlignment w:val="baseline"/>
       </w:pPr>
-      <w:bookmarkStart w:id="0" w:name="_GoBack"/>
       <w:r>
         <w:rPr>
           <w:noProof/>
         </w:rPr>
+        <w:lastRenderedPageBreak/>
         <w:drawing>
           <wp:anchor distT="0" distB="0" distL="114300" distR="114300" simplePos="0" relativeHeight="251660288" behindDoc="0" locked="0" layoutInCell="1" allowOverlap="1" wp14:anchorId="12DC3BF1" wp14:editId="2D7DE8A5">
             <wp:simplePos x="0" y="0"/>
@@ -10986,7 +10998,6 @@
           </wp:anchor>
         </w:drawing>
       </w:r>
-      <w:bookmarkEnd w:id="0"/>
       <w:r>
         <w:rPr>
           <w:rStyle w:val="normaltextrun"/>
@@ -11023,6 +11034,7 @@
         <w:rPr>
           <w:noProof/>
         </w:rPr>
+        <w:lastRenderedPageBreak/>
         <w:drawing>
           <wp:anchor distT="0" distB="0" distL="114300" distR="114300" simplePos="0" relativeHeight="251658240" behindDoc="0" locked="0" layoutInCell="1" allowOverlap="1" wp14:anchorId="131B09BC" wp14:editId="3114872E">
             <wp:simplePos x="0" y="0"/>
@@ -11098,6 +11110,7 @@
         <w:rPr>
           <w:noProof/>
         </w:rPr>
+        <w:lastRenderedPageBreak/>
         <w:drawing>
           <wp:anchor distT="0" distB="0" distL="114300" distR="114300" simplePos="0" relativeHeight="251659264" behindDoc="0" locked="0" layoutInCell="1" allowOverlap="1" wp14:anchorId="7B92BD42" wp14:editId="1122437E">
             <wp:simplePos x="0" y="0"/>
@@ -15252,7 +15265,7 @@
 </file>
 
 <file path=customXml/itemProps1.xml><?xml version="1.0" encoding="utf-8"?>
-<ds:datastoreItem xmlns:ds="http://schemas.openxmlformats.org/officeDocument/2006/customXml" ds:itemID="{6C8DB15D-F59E-459F-84E9-AEF9661204EB}">
+<ds:datastoreItem xmlns:ds="http://schemas.openxmlformats.org/officeDocument/2006/customXml" ds:itemID="{4EADD8FD-E1B4-4466-8895-D0FF629AB6C2}">
   <ds:schemaRefs>
     <ds:schemaRef ds:uri="http://schemas.openxmlformats.org/officeDocument/2006/bibliography"/>
   </ds:schemaRefs>

</xml_diff>

<commit_message>
Add function to the player to place their ships.
</commit_message>
<xml_diff>
--- a/Design.docx
+++ b/Design.docx
@@ -1524,7 +1524,7 @@
     <w:p>
       <w:pPr>
         <w:rPr>
-          <w:rStyle w:val="Emphasis"/>
+          <w:rStyle w:val="Kiemels"/>
           <w:rFonts w:ascii="Arial" w:hAnsi="Arial" w:cs="Arial"/>
           <w:i/>
           <w:sz w:val="20"/>
@@ -1543,7 +1543,7 @@
       </w:r>
       <w:r>
         <w:rPr>
-          <w:rStyle w:val="Emphasis"/>
+          <w:rStyle w:val="Kiemels"/>
           <w:rFonts w:ascii="Arial" w:hAnsi="Arial" w:cs="Arial"/>
           <w:i/>
           <w:sz w:val="20"/>
@@ -1553,7 +1553,7 @@
       </w:r>
       <w:r>
         <w:rPr>
-          <w:rStyle w:val="Emphasis"/>
+          <w:rStyle w:val="Kiemels"/>
           <w:rFonts w:ascii="Arial" w:hAnsi="Arial" w:cs="Arial"/>
           <w:i/>
           <w:sz w:val="20"/>
@@ -1565,7 +1565,7 @@
     <w:p>
       <w:pPr>
         <w:rPr>
-          <w:rStyle w:val="Emphasis"/>
+          <w:rStyle w:val="Kiemels"/>
           <w:rFonts w:ascii="Arial" w:hAnsi="Arial" w:cs="Arial"/>
           <w:i/>
           <w:sz w:val="20"/>
@@ -1574,7 +1574,7 @@
       </w:pPr>
       <w:r>
         <w:rPr>
-          <w:rStyle w:val="Emphasis"/>
+          <w:rStyle w:val="Kiemels"/>
           <w:rFonts w:ascii="Arial" w:hAnsi="Arial" w:cs="Arial"/>
           <w:i/>
           <w:sz w:val="20"/>
@@ -1584,7 +1584,7 @@
       </w:r>
       <w:r>
         <w:rPr>
-          <w:rStyle w:val="Emphasis"/>
+          <w:rStyle w:val="Kiemels"/>
           <w:rFonts w:ascii="Arial" w:hAnsi="Arial" w:cs="Arial"/>
           <w:i/>
           <w:sz w:val="20"/>
@@ -1594,7 +1594,7 @@
       </w:r>
       <w:r>
         <w:rPr>
-          <w:rStyle w:val="Emphasis"/>
+          <w:rStyle w:val="Kiemels"/>
           <w:rFonts w:ascii="Arial" w:hAnsi="Arial" w:cs="Arial"/>
           <w:i/>
           <w:sz w:val="20"/>
@@ -1604,7 +1604,7 @@
       </w:r>
       <w:r>
         <w:rPr>
-          <w:rStyle w:val="Emphasis"/>
+          <w:rStyle w:val="Kiemels"/>
           <w:rFonts w:ascii="Arial" w:hAnsi="Arial" w:cs="Arial"/>
           <w:i/>
           <w:sz w:val="20"/>
@@ -1663,7 +1663,7 @@
     </w:p>
     <w:p>
       <w:pPr>
-        <w:pStyle w:val="ListParagraph"/>
+        <w:pStyle w:val="Listaszerbekezds"/>
         <w:numPr>
           <w:ilvl w:val="0"/>
           <w:numId w:val="33"/>
@@ -1704,7 +1704,7 @@
     </w:p>
     <w:p>
       <w:pPr>
-        <w:pStyle w:val="ListParagraph"/>
+        <w:pStyle w:val="Listaszerbekezds"/>
         <w:numPr>
           <w:ilvl w:val="0"/>
           <w:numId w:val="33"/>
@@ -1778,7 +1778,7 @@
     </w:p>
     <w:p>
       <w:pPr>
-        <w:pStyle w:val="ListParagraph"/>
+        <w:pStyle w:val="Listaszerbekezds"/>
         <w:numPr>
           <w:ilvl w:val="0"/>
           <w:numId w:val="33"/>
@@ -1819,7 +1819,7 @@
     </w:p>
     <w:p>
       <w:pPr>
-        <w:pStyle w:val="ListParagraph"/>
+        <w:pStyle w:val="Listaszerbekezds"/>
         <w:numPr>
           <w:ilvl w:val="0"/>
           <w:numId w:val="33"/>
@@ -1846,6 +1846,9 @@
         </w:numPr>
         <w:spacing w:after="0" w:afterAutospacing="0"/>
         <w:textAlignment w:val="baseline"/>
+        <w:rPr>
+          <w:rStyle w:val="normaltextrun"/>
+        </w:rPr>
       </w:pPr>
       <w:r>
         <w:rPr>
@@ -1870,7 +1873,40 @@
     </w:p>
     <w:p>
       <w:pPr>
-        <w:pStyle w:val="ListParagraph"/>
+        <w:pStyle w:val="paragraph"/>
+        <w:numPr>
+          <w:ilvl w:val="0"/>
+          <w:numId w:val="33"/>
+        </w:numPr>
+        <w:spacing w:after="0" w:afterAutospacing="0"/>
+        <w:textAlignment w:val="baseline"/>
+      </w:pPr>
+      <w:r>
+        <w:rPr>
+          <w:rStyle w:val="normaltextrun"/>
+          <w:rFonts w:ascii="Arial" w:hAnsi="Arial" w:cs="Arial"/>
+          <w:iCs/>
+          <w:sz w:val="20"/>
+          <w:szCs w:val="20"/>
+        </w:rPr>
+        <w:t>A fleet consists</w:t>
+      </w:r>
+      <w:bookmarkStart w:id="0" w:name="_GoBack"/>
+      <w:bookmarkEnd w:id="0"/>
+      <w:r>
+        <w:rPr>
+          <w:rStyle w:val="normaltextrun"/>
+          <w:rFonts w:ascii="Arial" w:hAnsi="Arial" w:cs="Arial"/>
+          <w:iCs/>
+          <w:sz w:val="20"/>
+          <w:szCs w:val="20"/>
+        </w:rPr>
+        <w:t xml:space="preserve"> of </w:t>
+      </w:r>
+    </w:p>
+    <w:p>
+      <w:pPr>
+        <w:pStyle w:val="Listaszerbekezds"/>
         <w:numPr>
           <w:ilvl w:val="0"/>
           <w:numId w:val="33"/>
@@ -1914,7 +1950,7 @@
     </w:p>
     <w:p>
       <w:pPr>
-        <w:pStyle w:val="ListParagraph"/>
+        <w:pStyle w:val="Listaszerbekezds"/>
         <w:numPr>
           <w:ilvl w:val="0"/>
           <w:numId w:val="33"/>
@@ -1975,7 +2011,7 @@
     </w:p>
     <w:p>
       <w:pPr>
-        <w:pStyle w:val="ListParagraph"/>
+        <w:pStyle w:val="Listaszerbekezds"/>
         <w:numPr>
           <w:ilvl w:val="0"/>
           <w:numId w:val="33"/>
@@ -2004,7 +2040,7 @@
     </w:p>
     <w:p>
       <w:pPr>
-        <w:pStyle w:val="ListParagraph"/>
+        <w:pStyle w:val="Listaszerbekezds"/>
         <w:numPr>
           <w:ilvl w:val="0"/>
           <w:numId w:val="33"/>
@@ -2026,7 +2062,7 @@
     </w:p>
     <w:p>
       <w:pPr>
-        <w:pStyle w:val="ListParagraph"/>
+        <w:pStyle w:val="Listaszerbekezds"/>
         <w:numPr>
           <w:ilvl w:val="0"/>
           <w:numId w:val="33"/>
@@ -2067,7 +2103,7 @@
     </w:p>
     <w:p>
       <w:pPr>
-        <w:pStyle w:val="ListParagraph"/>
+        <w:pStyle w:val="Listaszerbekezds"/>
         <w:numPr>
           <w:ilvl w:val="0"/>
           <w:numId w:val="33"/>
@@ -2106,7 +2142,7 @@
     </w:p>
     <w:p>
       <w:pPr>
-        <w:pStyle w:val="ListParagraph"/>
+        <w:pStyle w:val="Listaszerbekezds"/>
         <w:numPr>
           <w:ilvl w:val="0"/>
           <w:numId w:val="33"/>
@@ -2125,7 +2161,7 @@
     </w:p>
     <w:p>
       <w:pPr>
-        <w:pStyle w:val="ListParagraph"/>
+        <w:pStyle w:val="Listaszerbekezds"/>
         <w:numPr>
           <w:ilvl w:val="0"/>
           <w:numId w:val="33"/>
@@ -2166,7 +2202,7 @@
     </w:p>
     <w:p>
       <w:pPr>
-        <w:pStyle w:val="ListParagraph"/>
+        <w:pStyle w:val="Listaszerbekezds"/>
         <w:numPr>
           <w:ilvl w:val="1"/>
           <w:numId w:val="33"/>
@@ -2185,7 +2221,7 @@
     </w:p>
     <w:p>
       <w:pPr>
-        <w:pStyle w:val="ListParagraph"/>
+        <w:pStyle w:val="Listaszerbekezds"/>
         <w:numPr>
           <w:ilvl w:val="0"/>
           <w:numId w:val="33"/>
@@ -2204,7 +2240,7 @@
     </w:p>
     <w:p>
       <w:pPr>
-        <w:pStyle w:val="ListParagraph"/>
+        <w:pStyle w:val="Listaszerbekezds"/>
         <w:numPr>
           <w:ilvl w:val="0"/>
           <w:numId w:val="33"/>
@@ -2223,7 +2259,7 @@
     </w:p>
     <w:p>
       <w:pPr>
-        <w:pStyle w:val="ListParagraph"/>
+        <w:pStyle w:val="Listaszerbekezds"/>
         <w:numPr>
           <w:ilvl w:val="1"/>
           <w:numId w:val="33"/>
@@ -2240,12 +2276,13 @@
           <w:sz w:val="20"/>
           <w:szCs w:val="20"/>
         </w:rPr>
+        <w:lastRenderedPageBreak/>
         <w:t xml:space="preserve"> The game ends when the player hit all the ships on the battlefield.</w:t>
       </w:r>
     </w:p>
     <w:p>
       <w:pPr>
-        <w:pStyle w:val="ListParagraph"/>
+        <w:pStyle w:val="Listaszerbekezds"/>
         <w:numPr>
           <w:ilvl w:val="0"/>
           <w:numId w:val="33"/>
@@ -2260,7 +2297,6 @@
           <w:sz w:val="20"/>
           <w:szCs w:val="20"/>
         </w:rPr>
-        <w:lastRenderedPageBreak/>
         <w:t>The system shall prompt the user to type in a username</w:t>
       </w:r>
       <w:r>
@@ -2286,7 +2322,7 @@
     </w:p>
     <w:p>
       <w:pPr>
-        <w:pStyle w:val="ListParagraph"/>
+        <w:pStyle w:val="Listaszerbekezds"/>
         <w:numPr>
           <w:ilvl w:val="0"/>
           <w:numId w:val="33"/>
@@ -2330,7 +2366,7 @@
     </w:p>
     <w:p>
       <w:pPr>
-        <w:pStyle w:val="ListParagraph"/>
+        <w:pStyle w:val="Listaszerbekezds"/>
         <w:numPr>
           <w:ilvl w:val="1"/>
           <w:numId w:val="33"/>
@@ -2349,7 +2385,7 @@
     </w:p>
     <w:p>
       <w:pPr>
-        <w:pStyle w:val="ListParagraph"/>
+        <w:pStyle w:val="Listaszerbekezds"/>
         <w:numPr>
           <w:ilvl w:val="0"/>
           <w:numId w:val="33"/>
@@ -2430,7 +2466,7 @@
     </w:p>
     <w:p>
       <w:pPr>
-        <w:pStyle w:val="ListParagraph"/>
+        <w:pStyle w:val="Listaszerbekezds"/>
         <w:numPr>
           <w:ilvl w:val="0"/>
           <w:numId w:val="33"/>
@@ -2471,7 +2507,7 @@
     </w:p>
     <w:p>
       <w:pPr>
-        <w:pStyle w:val="ListParagraph"/>
+        <w:pStyle w:val="Listaszerbekezds"/>
         <w:numPr>
           <w:ilvl w:val="0"/>
           <w:numId w:val="33"/>
@@ -2519,7 +2555,7 @@
     </w:p>
     <w:p>
       <w:pPr>
-        <w:pStyle w:val="ListParagraph"/>
+        <w:pStyle w:val="Listaszerbekezds"/>
       </w:pPr>
       <w:r>
         <w:rPr>
@@ -2534,7 +2570,7 @@
     </w:p>
     <w:p>
       <w:pPr>
-        <w:pStyle w:val="ListParagraph"/>
+        <w:pStyle w:val="Listaszerbekezds"/>
       </w:pPr>
       <w:r>
         <w:rPr>
@@ -2569,7 +2605,7 @@
     </w:p>
     <w:p>
       <w:pPr>
-        <w:pStyle w:val="ListParagraph"/>
+        <w:pStyle w:val="Listaszerbekezds"/>
         <w:numPr>
           <w:ilvl w:val="1"/>
           <w:numId w:val="29"/>
@@ -2588,7 +2624,7 @@
     </w:p>
     <w:p>
       <w:pPr>
-        <w:pStyle w:val="ListParagraph"/>
+        <w:pStyle w:val="Listaszerbekezds"/>
       </w:pPr>
       <w:r>
         <w:rPr>
@@ -2603,7 +2639,7 @@
     </w:p>
     <w:p>
       <w:pPr>
-        <w:pStyle w:val="ListParagraph"/>
+        <w:pStyle w:val="Listaszerbekezds"/>
       </w:pPr>
       <w:r>
         <w:rPr>
@@ -2649,6 +2685,7 @@
           <w:kern w:val="32"/>
           <w:sz w:val="32"/>
           <w:szCs w:val="32"/>
+          <w:lang w:val="hu-HU" w:eastAsia="hu-HU"/>
         </w:rPr>
         <w:drawing>
           <wp:inline distT="0" distB="0" distL="0" distR="0" wp14:anchorId="61A8CDE0" wp14:editId="569E3BDE">
@@ -2708,6 +2745,7 @@
           <w:kern w:val="32"/>
           <w:sz w:val="32"/>
           <w:szCs w:val="32"/>
+          <w:lang w:val="hu-HU" w:eastAsia="hu-HU"/>
         </w:rPr>
         <w:drawing>
           <wp:inline distT="0" distB="0" distL="0" distR="0" wp14:anchorId="23EEE81D" wp14:editId="6C83C287">
@@ -10101,8 +10139,6 @@
         </w:rPr>
         <w:t>s</w:t>
       </w:r>
-      <w:bookmarkStart w:id="0" w:name="_GoBack"/>
-      <w:bookmarkEnd w:id="0"/>
       <w:proofErr w:type="spellEnd"/>
       <w:r>
         <w:rPr>
@@ -10940,6 +10976,7 @@
       <w:r>
         <w:rPr>
           <w:noProof/>
+          <w:lang w:val="hu-HU" w:eastAsia="hu-HU"/>
         </w:rPr>
         <w:lastRenderedPageBreak/>
         <w:drawing>
@@ -11033,6 +11070,7 @@
       <w:r>
         <w:rPr>
           <w:noProof/>
+          <w:lang w:val="hu-HU" w:eastAsia="hu-HU"/>
         </w:rPr>
         <w:lastRenderedPageBreak/>
         <w:drawing>
@@ -11109,6 +11147,7 @@
       <w:r>
         <w:rPr>
           <w:noProof/>
+          <w:lang w:val="hu-HU" w:eastAsia="hu-HU"/>
         </w:rPr>
         <w:lastRenderedPageBreak/>
         <w:drawing>
@@ -12213,7 +12252,7 @@
     <w:lvl w:ilvl="0">
       <w:start w:val="1"/>
       <w:numFmt w:val="decimal"/>
-      <w:pStyle w:val="ListParagraph"/>
+      <w:pStyle w:val="Listaszerbekezds"/>
       <w:lvlText w:val="NFR%1 –"/>
       <w:lvlJc w:val="left"/>
       <w:pPr>
@@ -14669,7 +14708,7 @@
     <w:lsdException w:name="List Table 6 Colorful Accent 6" w:uiPriority="51"/>
     <w:lsdException w:name="List Table 7 Colorful Accent 6" w:uiPriority="52"/>
   </w:latentStyles>
-  <w:style w:type="paragraph" w:default="1" w:styleId="Normal">
+  <w:style w:type="paragraph" w:default="1" w:styleId="Norml">
     <w:name w:val="Normal"/>
     <w:qFormat/>
     <w:rsid w:val="004D0E26"/>
@@ -14683,11 +14722,11 @@
       <w:szCs w:val="24"/>
     </w:rPr>
   </w:style>
-  <w:style w:type="paragraph" w:styleId="Heading1">
+  <w:style w:type="paragraph" w:styleId="Cmsor1">
     <w:name w:val="heading 1"/>
-    <w:basedOn w:val="Normal"/>
-    <w:next w:val="Normal"/>
-    <w:link w:val="Heading1Char"/>
+    <w:basedOn w:val="Norml"/>
+    <w:next w:val="Norml"/>
+    <w:link w:val="Cmsor1Char"/>
     <w:qFormat/>
     <w:rsid w:val="007763DF"/>
     <w:pPr>
@@ -14705,11 +14744,11 @@
       <w:lang w:val="en-US" w:eastAsia="en-US"/>
     </w:rPr>
   </w:style>
-  <w:style w:type="paragraph" w:styleId="Heading2">
+  <w:style w:type="paragraph" w:styleId="Cmsor2">
     <w:name w:val="heading 2"/>
-    <w:basedOn w:val="Normal"/>
-    <w:next w:val="Normal"/>
-    <w:link w:val="Heading2Char"/>
+    <w:basedOn w:val="Norml"/>
+    <w:next w:val="Norml"/>
+    <w:link w:val="Cmsor2Char"/>
     <w:qFormat/>
     <w:rsid w:val="007763DF"/>
     <w:pPr>
@@ -14728,11 +14767,11 @@
       <w:lang w:val="en-US" w:eastAsia="en-US"/>
     </w:rPr>
   </w:style>
-  <w:style w:type="paragraph" w:styleId="Heading3">
+  <w:style w:type="paragraph" w:styleId="Cmsor3">
     <w:name w:val="heading 3"/>
-    <w:basedOn w:val="Normal"/>
-    <w:next w:val="Normal"/>
-    <w:link w:val="Heading3Char"/>
+    <w:basedOn w:val="Norml"/>
+    <w:next w:val="Norml"/>
+    <w:link w:val="Cmsor3Char"/>
     <w:qFormat/>
     <w:rsid w:val="007763DF"/>
     <w:pPr>
@@ -14749,11 +14788,11 @@
       <w:lang w:val="en-US" w:eastAsia="en-US"/>
     </w:rPr>
   </w:style>
-  <w:style w:type="paragraph" w:styleId="Heading5">
+  <w:style w:type="paragraph" w:styleId="Cmsor5">
     <w:name w:val="heading 5"/>
-    <w:basedOn w:val="Normal"/>
-    <w:next w:val="Normal"/>
-    <w:link w:val="Heading5Char"/>
+    <w:basedOn w:val="Norml"/>
+    <w:next w:val="Norml"/>
+    <w:link w:val="Cmsor5Char"/>
     <w:qFormat/>
     <w:rsid w:val="007763DF"/>
     <w:pPr>
@@ -14770,13 +14809,13 @@
       <w:lang w:val="en-US" w:eastAsia="en-US"/>
     </w:rPr>
   </w:style>
-  <w:style w:type="character" w:default="1" w:styleId="DefaultParagraphFont">
+  <w:style w:type="character" w:default="1" w:styleId="Bekezdsalapbettpusa">
     <w:name w:val="Default Paragraph Font"/>
     <w:uiPriority w:val="1"/>
     <w:semiHidden/>
     <w:unhideWhenUsed/>
   </w:style>
-  <w:style w:type="table" w:default="1" w:styleId="TableNormal">
+  <w:style w:type="table" w:default="1" w:styleId="Normltblzat">
     <w:name w:val="Normal Table"/>
     <w:uiPriority w:val="99"/>
     <w:semiHidden/>
@@ -14791,15 +14830,15 @@
       </w:tblCellMar>
     </w:tblPr>
   </w:style>
-  <w:style w:type="numbering" w:default="1" w:styleId="NoList">
+  <w:style w:type="numbering" w:default="1" w:styleId="Nemlista">
     <w:name w:val="No List"/>
     <w:uiPriority w:val="99"/>
     <w:semiHidden/>
     <w:unhideWhenUsed/>
   </w:style>
-  <w:style w:type="character" w:customStyle="1" w:styleId="Heading1Char">
-    <w:name w:val="Heading 1 Char"/>
-    <w:link w:val="Heading1"/>
+  <w:style w:type="character" w:customStyle="1" w:styleId="Cmsor1Char">
+    <w:name w:val="Címsor 1 Char"/>
+    <w:link w:val="Cmsor1"/>
     <w:rsid w:val="007763DF"/>
     <w:rPr>
       <w:rFonts w:ascii="Arial" w:hAnsi="Arial" w:cs="Arial"/>
@@ -14811,9 +14850,9 @@
       <w:lang w:val="en-US" w:eastAsia="en-US"/>
     </w:rPr>
   </w:style>
-  <w:style w:type="character" w:customStyle="1" w:styleId="Heading2Char">
-    <w:name w:val="Heading 2 Char"/>
-    <w:link w:val="Heading2"/>
+  <w:style w:type="character" w:customStyle="1" w:styleId="Cmsor2Char">
+    <w:name w:val="Címsor 2 Char"/>
+    <w:link w:val="Cmsor2"/>
     <w:rsid w:val="007763DF"/>
     <w:rPr>
       <w:rFonts w:ascii="Arial" w:hAnsi="Arial" w:cs="Arial"/>
@@ -14826,9 +14865,9 @@
       <w:lang w:val="en-US" w:eastAsia="en-US"/>
     </w:rPr>
   </w:style>
-  <w:style w:type="character" w:customStyle="1" w:styleId="Heading3Char">
-    <w:name w:val="Heading 3 Char"/>
-    <w:link w:val="Heading3"/>
+  <w:style w:type="character" w:customStyle="1" w:styleId="Cmsor3Char">
+    <w:name w:val="Címsor 3 Char"/>
+    <w:link w:val="Cmsor3"/>
     <w:rsid w:val="007763DF"/>
     <w:rPr>
       <w:rFonts w:ascii="Arial" w:hAnsi="Arial" w:cs="Arial"/>
@@ -14839,9 +14878,9 @@
       <w:lang w:val="en-US" w:eastAsia="en-US"/>
     </w:rPr>
   </w:style>
-  <w:style w:type="character" w:customStyle="1" w:styleId="Heading5Char">
-    <w:name w:val="Heading 5 Char"/>
-    <w:link w:val="Heading5"/>
+  <w:style w:type="character" w:customStyle="1" w:styleId="Cmsor5Char">
+    <w:name w:val="Címsor 5 Char"/>
+    <w:link w:val="Cmsor5"/>
     <w:rsid w:val="007763DF"/>
     <w:rPr>
       <w:b/>
@@ -14855,7 +14894,7 @@
   </w:style>
   <w:style w:type="paragraph" w:customStyle="1" w:styleId="msonormal0">
     <w:name w:val="msonormal"/>
-    <w:basedOn w:val="Normal"/>
+    <w:basedOn w:val="Norml"/>
     <w:rsid w:val="004427E4"/>
     <w:pPr>
       <w:spacing w:before="100" w:beforeAutospacing="1" w:after="100" w:afterAutospacing="1"/>
@@ -14863,7 +14902,7 @@
   </w:style>
   <w:style w:type="paragraph" w:customStyle="1" w:styleId="paragraph">
     <w:name w:val="paragraph"/>
-    <w:basedOn w:val="Normal"/>
+    <w:basedOn w:val="Norml"/>
     <w:rsid w:val="004427E4"/>
     <w:pPr>
       <w:spacing w:before="100" w:beforeAutospacing="1" w:after="100" w:afterAutospacing="1"/>
@@ -14871,57 +14910,57 @@
   </w:style>
   <w:style w:type="character" w:customStyle="1" w:styleId="textrun">
     <w:name w:val="textrun"/>
-    <w:basedOn w:val="DefaultParagraphFont"/>
+    <w:basedOn w:val="Bekezdsalapbettpusa"/>
     <w:rsid w:val="004427E4"/>
   </w:style>
   <w:style w:type="character" w:customStyle="1" w:styleId="normaltextrun">
     <w:name w:val="normaltextrun"/>
-    <w:basedOn w:val="DefaultParagraphFont"/>
+    <w:basedOn w:val="Bekezdsalapbettpusa"/>
     <w:rsid w:val="004427E4"/>
   </w:style>
   <w:style w:type="character" w:customStyle="1" w:styleId="eop">
     <w:name w:val="eop"/>
-    <w:basedOn w:val="DefaultParagraphFont"/>
+    <w:basedOn w:val="Bekezdsalapbettpusa"/>
     <w:rsid w:val="004427E4"/>
   </w:style>
   <w:style w:type="character" w:customStyle="1" w:styleId="pagebreakblob">
     <w:name w:val="pagebreakblob"/>
-    <w:basedOn w:val="DefaultParagraphFont"/>
+    <w:basedOn w:val="Bekezdsalapbettpusa"/>
     <w:rsid w:val="004427E4"/>
   </w:style>
   <w:style w:type="character" w:customStyle="1" w:styleId="pagebreakborderspan">
     <w:name w:val="pagebreakborderspan"/>
-    <w:basedOn w:val="DefaultParagraphFont"/>
+    <w:basedOn w:val="Bekezdsalapbettpusa"/>
     <w:rsid w:val="004427E4"/>
   </w:style>
   <w:style w:type="character" w:customStyle="1" w:styleId="pagebreaktextspan">
     <w:name w:val="pagebreaktextspan"/>
-    <w:basedOn w:val="DefaultParagraphFont"/>
+    <w:basedOn w:val="Bekezdsalapbettpusa"/>
     <w:rsid w:val="004427E4"/>
   </w:style>
   <w:style w:type="character" w:customStyle="1" w:styleId="spellingerror">
     <w:name w:val="spellingerror"/>
-    <w:basedOn w:val="DefaultParagraphFont"/>
+    <w:basedOn w:val="Bekezdsalapbettpusa"/>
     <w:rsid w:val="004427E4"/>
   </w:style>
   <w:style w:type="character" w:customStyle="1" w:styleId="wacimagecontainer">
     <w:name w:val="wacimagecontainer"/>
-    <w:basedOn w:val="DefaultParagraphFont"/>
+    <w:basedOn w:val="Bekezdsalapbettpusa"/>
     <w:rsid w:val="004427E4"/>
   </w:style>
   <w:style w:type="character" w:customStyle="1" w:styleId="wacalttextdescribedby">
     <w:name w:val="wacalttextdescribedby"/>
-    <w:basedOn w:val="DefaultParagraphFont"/>
+    <w:basedOn w:val="Bekezdsalapbettpusa"/>
     <w:rsid w:val="004427E4"/>
   </w:style>
   <w:style w:type="character" w:customStyle="1" w:styleId="wacimagegroupcontainer">
     <w:name w:val="wacimagegroupcontainer"/>
-    <w:basedOn w:val="DefaultParagraphFont"/>
+    <w:basedOn w:val="Bekezdsalapbettpusa"/>
     <w:rsid w:val="004427E4"/>
   </w:style>
-  <w:style w:type="character" w:styleId="Emphasis">
+  <w:style w:type="character" w:styleId="Kiemels">
     <w:name w:val="Emphasis"/>
-    <w:basedOn w:val="DefaultParagraphFont"/>
+    <w:basedOn w:val="Bekezdsalapbettpusa"/>
     <w:qFormat/>
     <w:rsid w:val="004D0E26"/>
     <w:rPr>
@@ -14939,9 +14978,9 @@
       </w:numPr>
     </w:pPr>
   </w:style>
-  <w:style w:type="paragraph" w:styleId="ListParagraph">
+  <w:style w:type="paragraph" w:styleId="Listaszerbekezds">
     <w:name w:val="List Paragraph"/>
-    <w:basedOn w:val="Normal"/>
+    <w:basedOn w:val="Norml"/>
     <w:uiPriority w:val="34"/>
     <w:qFormat/>
     <w:rsid w:val="00822A7F"/>
@@ -15265,7 +15304,7 @@
 </file>
 
 <file path=customXml/itemProps1.xml><?xml version="1.0" encoding="utf-8"?>
-<ds:datastoreItem xmlns:ds="http://schemas.openxmlformats.org/officeDocument/2006/customXml" ds:itemID="{4EADD8FD-E1B4-4466-8895-D0FF629AB6C2}">
+<ds:datastoreItem xmlns:ds="http://schemas.openxmlformats.org/officeDocument/2006/customXml" ds:itemID="{D7F5AD47-7F01-422A-9F32-515CE6596DA9}">
   <ds:schemaRefs>
     <ds:schemaRef ds:uri="http://schemas.openxmlformats.org/officeDocument/2006/bibliography"/>
   </ds:schemaRefs>

</xml_diff>

<commit_message>
Modify the Documentation according to the previous commit.
</commit_message>
<xml_diff>
--- a/Design.docx
+++ b/Design.docx
@@ -2,1403 +2,6 @@
 <file path=word/document.xml><?xml version="1.0" encoding="utf-8"?>
 <w:document xmlns:wpc="http://schemas.microsoft.com/office/word/2010/wordprocessingCanvas" xmlns:cx="http://schemas.microsoft.com/office/drawing/2014/chartex" xmlns:cx1="http://schemas.microsoft.com/office/drawing/2015/9/8/chartex" xmlns:mc="http://schemas.openxmlformats.org/markup-compatibility/2006" xmlns:o="urn:schemas-microsoft-com:office:office" xmlns:r="http://schemas.openxmlformats.org/officeDocument/2006/relationships" xmlns:m="http://schemas.openxmlformats.org/officeDocument/2006/math" xmlns:v="urn:schemas-microsoft-com:vml" xmlns:wp14="http://schemas.microsoft.com/office/word/2010/wordprocessingDrawing" xmlns:wp="http://schemas.openxmlformats.org/drawingml/2006/wordprocessingDrawing" xmlns:w10="urn:schemas-microsoft-com:office:word" xmlns:w="http://schemas.openxmlformats.org/wordprocessingml/2006/main" xmlns:w14="http://schemas.microsoft.com/office/word/2010/wordml" xmlns:w15="http://schemas.microsoft.com/office/word/2012/wordml" xmlns:w16se="http://schemas.microsoft.com/office/word/2015/wordml/symex" xmlns:wpg="http://schemas.microsoft.com/office/word/2010/wordprocessingGroup" xmlns:wpi="http://schemas.microsoft.com/office/word/2010/wordprocessingInk" xmlns:wne="http://schemas.microsoft.com/office/word/2006/wordml" xmlns:wps="http://schemas.microsoft.com/office/word/2010/wordprocessingShape" mc:Ignorable="w14 w15 w16se wp14">
   <w:body>
-    <w:p>
-      <w:pPr>
-        <w:pStyle w:val="paragraph"/>
-        <w:textAlignment w:val="baseline"/>
-        <w:rPr>
-          <w:b/>
-          <w:bCs/>
-        </w:rPr>
-      </w:pPr>
-      <w:r>
-        <w:rPr>
-          <w:rStyle w:val="normaltextrun"/>
-          <w:rFonts w:ascii="Arial" w:hAnsi="Arial" w:cs="Arial"/>
-          <w:b/>
-          <w:bCs/>
-          <w:sz w:val="32"/>
-          <w:szCs w:val="32"/>
-        </w:rPr>
-        <w:t>Requirements Analysis and Design Document Template</w:t>
-      </w:r>
-      <w:r>
-        <w:rPr>
-          <w:rStyle w:val="eop"/>
-          <w:rFonts w:ascii="Arial" w:hAnsi="Arial" w:cs="Arial"/>
-          <w:b/>
-          <w:bCs/>
-          <w:sz w:val="32"/>
-          <w:szCs w:val="32"/>
-        </w:rPr>
-        <w:t> </w:t>
-      </w:r>
-    </w:p>
-    <w:p>
-      <w:pPr>
-        <w:pStyle w:val="paragraph"/>
-        <w:textAlignment w:val="baseline"/>
-      </w:pPr>
-      <w:r>
-        <w:rPr>
-          <w:rStyle w:val="normaltextrun"/>
-          <w:rFonts w:ascii="Verdana" w:hAnsi="Verdana"/>
-          <w:b/>
-          <w:bCs/>
-          <w:sz w:val="20"/>
-          <w:szCs w:val="20"/>
-          <w:shd w:val="clear" w:color="auto" w:fill="FFFF00"/>
-        </w:rPr>
-        <w:t>(The requirements and design document template is given at the end of this document)</w:t>
-      </w:r>
-      <w:r>
-        <w:rPr>
-          <w:rStyle w:val="eop"/>
-          <w:rFonts w:ascii="Verdana" w:hAnsi="Verdana"/>
-          <w:sz w:val="20"/>
-          <w:szCs w:val="20"/>
-        </w:rPr>
-        <w:t> </w:t>
-      </w:r>
-    </w:p>
-    <w:p>
-      <w:pPr>
-        <w:pStyle w:val="paragraph"/>
-        <w:textAlignment w:val="baseline"/>
-      </w:pPr>
-      <w:r>
-        <w:rPr>
-          <w:rStyle w:val="normaltextrun"/>
-          <w:rFonts w:ascii="Verdana" w:hAnsi="Verdana"/>
-          <w:sz w:val="20"/>
-          <w:szCs w:val="20"/>
-        </w:rPr>
-        <w:t>Why do it?  The requirements analysis which you perform and document before you start designing and writing a computer program is useful for two very good reasons:</w:t>
-      </w:r>
-      <w:r>
-        <w:rPr>
-          <w:rStyle w:val="eop"/>
-          <w:rFonts w:ascii="Verdana" w:hAnsi="Verdana"/>
-          <w:sz w:val="20"/>
-          <w:szCs w:val="20"/>
-        </w:rPr>
-        <w:t> </w:t>
-      </w:r>
-    </w:p>
-    <w:p>
-      <w:pPr>
-        <w:pStyle w:val="paragraph"/>
-        <w:textAlignment w:val="baseline"/>
-      </w:pPr>
-      <w:r>
-        <w:rPr>
-          <w:rStyle w:val="eop"/>
-          <w:rFonts w:ascii="Verdana" w:hAnsi="Verdana"/>
-          <w:sz w:val="20"/>
-          <w:szCs w:val="20"/>
-        </w:rPr>
-        <w:t> </w:t>
-      </w:r>
-    </w:p>
-    <w:p>
-      <w:pPr>
-        <w:pStyle w:val="paragraph"/>
-        <w:numPr>
-          <w:ilvl w:val="0"/>
-          <w:numId w:val="5"/>
-        </w:numPr>
-        <w:ind w:left="1155" w:firstLine="0"/>
-        <w:textAlignment w:val="baseline"/>
-        <w:rPr>
-          <w:rFonts w:ascii="Verdana" w:hAnsi="Verdana"/>
-          <w:sz w:val="20"/>
-          <w:szCs w:val="20"/>
-        </w:rPr>
-      </w:pPr>
-      <w:r>
-        <w:rPr>
-          <w:rStyle w:val="normaltextrun"/>
-          <w:rFonts w:ascii="Verdana" w:hAnsi="Verdana"/>
-          <w:sz w:val="20"/>
-          <w:szCs w:val="20"/>
-        </w:rPr>
-        <w:t>It provides you with a means of confirming and agreeing with the person who commissioned you to develop your program (your client) that you have an appropriate understanding of what is needed.</w:t>
-      </w:r>
-      <w:r>
-        <w:rPr>
-          <w:rStyle w:val="eop"/>
-          <w:rFonts w:ascii="Verdana" w:hAnsi="Verdana"/>
-          <w:sz w:val="20"/>
-          <w:szCs w:val="20"/>
-        </w:rPr>
-        <w:t> </w:t>
-      </w:r>
-    </w:p>
-    <w:p>
-      <w:pPr>
-        <w:pStyle w:val="paragraph"/>
-        <w:numPr>
-          <w:ilvl w:val="0"/>
-          <w:numId w:val="6"/>
-        </w:numPr>
-        <w:ind w:left="1155" w:firstLine="0"/>
-        <w:textAlignment w:val="baseline"/>
-        <w:rPr>
-          <w:rFonts w:ascii="Verdana" w:hAnsi="Verdana"/>
-          <w:sz w:val="20"/>
-          <w:szCs w:val="20"/>
-        </w:rPr>
-      </w:pPr>
-      <w:r>
-        <w:rPr>
-          <w:rStyle w:val="normaltextrun"/>
-          <w:rFonts w:ascii="Verdana" w:hAnsi="Verdana"/>
-          <w:sz w:val="20"/>
-          <w:szCs w:val="20"/>
-        </w:rPr>
-        <w:t>Once you have agreed with the client that the analysis is correct, it provides you with a working document, against which, at any time, you can check if your design and/or program is meeting requirements.</w:t>
-      </w:r>
-      <w:r>
-        <w:rPr>
-          <w:rStyle w:val="eop"/>
-          <w:rFonts w:ascii="Verdana" w:hAnsi="Verdana"/>
-          <w:sz w:val="20"/>
-          <w:szCs w:val="20"/>
-        </w:rPr>
-        <w:t> </w:t>
-      </w:r>
-    </w:p>
-    <w:p>
-      <w:pPr>
-        <w:pStyle w:val="paragraph"/>
-        <w:textAlignment w:val="baseline"/>
-      </w:pPr>
-      <w:r>
-        <w:rPr>
-          <w:rStyle w:val="eop"/>
-          <w:rFonts w:ascii="Verdana" w:hAnsi="Verdana"/>
-          <w:sz w:val="20"/>
-          <w:szCs w:val="20"/>
-        </w:rPr>
-        <w:t> </w:t>
-      </w:r>
-    </w:p>
-    <w:p>
-      <w:pPr>
-        <w:pStyle w:val="paragraph"/>
-        <w:textAlignment w:val="baseline"/>
-      </w:pPr>
-      <w:r>
-        <w:rPr>
-          <w:rStyle w:val="normaltextrun"/>
-          <w:rFonts w:ascii="Verdana" w:hAnsi="Verdana"/>
-          <w:sz w:val="20"/>
-          <w:szCs w:val="20"/>
-        </w:rPr>
-        <w:t>Requirements analysis is a topic which you will learn more about in detail if you study Software Engineering in later years but there are some basic principles which are usefully adopted right from the start.  The sections which should be present in the requirements analysis which you do should be based on the following headings:</w:t>
-      </w:r>
-      <w:r>
-        <w:rPr>
-          <w:rStyle w:val="eop"/>
-          <w:rFonts w:ascii="Verdana" w:hAnsi="Verdana"/>
-          <w:sz w:val="20"/>
-          <w:szCs w:val="20"/>
-        </w:rPr>
-        <w:t> </w:t>
-      </w:r>
-    </w:p>
-    <w:p>
-      <w:pPr>
-        <w:pStyle w:val="paragraph"/>
-        <w:textAlignment w:val="baseline"/>
-      </w:pPr>
-      <w:r>
-        <w:rPr>
-          <w:rStyle w:val="eop"/>
-          <w:rFonts w:ascii="Verdana" w:hAnsi="Verdana"/>
-          <w:sz w:val="20"/>
-          <w:szCs w:val="20"/>
-        </w:rPr>
-        <w:t> </w:t>
-      </w:r>
-    </w:p>
-    <w:p>
-      <w:pPr>
-        <w:pStyle w:val="paragraph"/>
-        <w:textAlignment w:val="baseline"/>
-      </w:pPr>
-      <w:r>
-        <w:rPr>
-          <w:rStyle w:val="normaltextrun"/>
-          <w:rFonts w:ascii="Verdana" w:hAnsi="Verdana"/>
-          <w:b/>
-          <w:bCs/>
-          <w:sz w:val="20"/>
-          <w:szCs w:val="20"/>
-        </w:rPr>
-        <w:t>Statement of the problem</w:t>
-      </w:r>
-      <w:r>
-        <w:rPr>
-          <w:rStyle w:val="eop"/>
-          <w:rFonts w:ascii="Verdana" w:hAnsi="Verdana"/>
-          <w:sz w:val="20"/>
-          <w:szCs w:val="20"/>
-        </w:rPr>
-        <w:t> </w:t>
-      </w:r>
-    </w:p>
-    <w:p>
-      <w:pPr>
-        <w:pStyle w:val="paragraph"/>
-        <w:textAlignment w:val="baseline"/>
-      </w:pPr>
-      <w:r>
-        <w:rPr>
-          <w:rStyle w:val="normaltextrun"/>
-          <w:rFonts w:ascii="Verdana" w:hAnsi="Verdana"/>
-          <w:sz w:val="20"/>
-          <w:szCs w:val="20"/>
-        </w:rPr>
-        <w:t>Make a clear statement of the problem which you are trying to solve at a very high level – in other words, unambiguously but with only the essential detail.  In other words, say what your program sets out to do.</w:t>
-      </w:r>
-      <w:r>
-        <w:rPr>
-          <w:rStyle w:val="eop"/>
-          <w:rFonts w:ascii="Verdana" w:hAnsi="Verdana"/>
-          <w:sz w:val="20"/>
-          <w:szCs w:val="20"/>
-        </w:rPr>
-        <w:t> </w:t>
-      </w:r>
-    </w:p>
-    <w:p>
-      <w:pPr>
-        <w:pStyle w:val="paragraph"/>
-        <w:textAlignment w:val="baseline"/>
-      </w:pPr>
-      <w:r>
-        <w:rPr>
-          <w:rStyle w:val="eop"/>
-          <w:rFonts w:ascii="Verdana" w:hAnsi="Verdana"/>
-          <w:sz w:val="20"/>
-          <w:szCs w:val="20"/>
-        </w:rPr>
-        <w:t> </w:t>
-      </w:r>
-    </w:p>
-    <w:p>
-      <w:pPr>
-        <w:pStyle w:val="paragraph"/>
-        <w:textAlignment w:val="baseline"/>
-      </w:pPr>
-      <w:r>
-        <w:rPr>
-          <w:rStyle w:val="normaltextrun"/>
-          <w:rFonts w:ascii="Verdana" w:hAnsi="Verdana"/>
-          <w:sz w:val="20"/>
-          <w:szCs w:val="20"/>
-        </w:rPr>
-        <w:t xml:space="preserve">In the assignments you will do as programming exercises, this will often be a repetition of the set problem.  For example, you might be set the following problem: “Write a program to find the average of a series of numbers”.  Your </w:t>
-      </w:r>
-      <w:r>
-        <w:rPr>
-          <w:rStyle w:val="normaltextrun"/>
-          <w:rFonts w:ascii="Verdana" w:hAnsi="Verdana"/>
-          <w:iCs/>
-          <w:sz w:val="20"/>
-          <w:szCs w:val="20"/>
-        </w:rPr>
-        <w:t>Statement of the Problem</w:t>
-      </w:r>
-      <w:r>
-        <w:rPr>
-          <w:rStyle w:val="normaltextrun"/>
-          <w:rFonts w:ascii="Verdana" w:hAnsi="Verdana"/>
-          <w:sz w:val="20"/>
-          <w:szCs w:val="20"/>
-        </w:rPr>
-        <w:t xml:space="preserve"> might simply say: “A program to calculate the arithmetic mean of a series of numbers”.  This statement stands on its own but it doesn’t say very much about your program </w:t>
-      </w:r>
-      <w:r>
-        <w:rPr>
-          <w:rStyle w:val="normaltextrun"/>
-          <w:rFonts w:ascii="Verdana" w:hAnsi="Verdana"/>
-          <w:b/>
-          <w:bCs/>
-          <w:sz w:val="20"/>
-          <w:szCs w:val="20"/>
-        </w:rPr>
-        <w:t>except</w:t>
-      </w:r>
-      <w:r>
-        <w:rPr>
-          <w:rStyle w:val="normaltextrun"/>
-          <w:rFonts w:ascii="Verdana" w:hAnsi="Verdana"/>
-          <w:sz w:val="20"/>
-          <w:szCs w:val="20"/>
-        </w:rPr>
-        <w:t xml:space="preserve"> what it does.  Notice also that even at this stage it says a bit more than the set problem – “average” has been redefined to mean “arithmetic mean”, not mode or median, so the process of refinement has already begun.</w:t>
-      </w:r>
-      <w:r>
-        <w:rPr>
-          <w:rStyle w:val="eop"/>
-          <w:rFonts w:ascii="Verdana" w:hAnsi="Verdana"/>
-          <w:sz w:val="20"/>
-          <w:szCs w:val="20"/>
-        </w:rPr>
-        <w:t> </w:t>
-      </w:r>
-    </w:p>
-    <w:p>
-      <w:pPr>
-        <w:pStyle w:val="paragraph"/>
-        <w:textAlignment w:val="baseline"/>
-      </w:pPr>
-      <w:r>
-        <w:rPr>
-          <w:rStyle w:val="eop"/>
-          <w:rFonts w:ascii="Verdana" w:hAnsi="Verdana"/>
-          <w:sz w:val="20"/>
-          <w:szCs w:val="20"/>
-        </w:rPr>
-        <w:t> </w:t>
-      </w:r>
-    </w:p>
-    <w:p>
-      <w:pPr>
-        <w:pStyle w:val="paragraph"/>
-        <w:textAlignment w:val="baseline"/>
-      </w:pPr>
-      <w:r>
-        <w:rPr>
-          <w:rStyle w:val="normaltextrun"/>
-          <w:rFonts w:ascii="Verdana" w:hAnsi="Verdana"/>
-          <w:sz w:val="20"/>
-          <w:szCs w:val="20"/>
-        </w:rPr>
-        <w:t>In real life, requirements are likely to be derived from extensive consultation with users.</w:t>
-      </w:r>
-      <w:r>
-        <w:rPr>
-          <w:rStyle w:val="eop"/>
-          <w:rFonts w:ascii="Verdana" w:hAnsi="Verdana"/>
-          <w:sz w:val="20"/>
-          <w:szCs w:val="20"/>
-        </w:rPr>
-        <w:t> </w:t>
-      </w:r>
-    </w:p>
-    <w:p>
-      <w:pPr>
-        <w:pStyle w:val="paragraph"/>
-        <w:textAlignment w:val="baseline"/>
-      </w:pPr>
-      <w:r>
-        <w:rPr>
-          <w:rStyle w:val="eop"/>
-          <w:rFonts w:ascii="Verdana" w:hAnsi="Verdana"/>
-          <w:sz w:val="20"/>
-          <w:szCs w:val="20"/>
-        </w:rPr>
-        <w:t> </w:t>
-      </w:r>
-    </w:p>
-    <w:p>
-      <w:pPr>
-        <w:pStyle w:val="paragraph"/>
-        <w:textAlignment w:val="baseline"/>
-      </w:pPr>
-      <w:r>
-        <w:rPr>
-          <w:rStyle w:val="normaltextrun"/>
-          <w:rFonts w:ascii="Verdana" w:hAnsi="Verdana"/>
-          <w:b/>
-          <w:bCs/>
-          <w:sz w:val="20"/>
-          <w:szCs w:val="20"/>
-        </w:rPr>
-        <w:lastRenderedPageBreak/>
-        <w:t>Users</w:t>
-      </w:r>
-      <w:r>
-        <w:rPr>
-          <w:rStyle w:val="eop"/>
-          <w:rFonts w:ascii="Verdana" w:hAnsi="Verdana"/>
-          <w:sz w:val="20"/>
-          <w:szCs w:val="20"/>
-        </w:rPr>
-        <w:t> </w:t>
-      </w:r>
-    </w:p>
-    <w:p>
-      <w:pPr>
-        <w:pStyle w:val="paragraph"/>
-        <w:textAlignment w:val="baseline"/>
-      </w:pPr>
-      <w:r>
-        <w:rPr>
-          <w:rStyle w:val="normaltextrun"/>
-          <w:rFonts w:ascii="Verdana" w:hAnsi="Verdana"/>
-          <w:sz w:val="20"/>
-          <w:szCs w:val="20"/>
-        </w:rPr>
-        <w:t>Often, especially in programming exercises, it will be obvious who the users are.  You should still make it clear who they are.  For example, “The program will be used by primary school children to help them to understand the concept of arithmetic mean” implies a very different solution from “The program will form a module within a financial package which is used by accountants for assessing clients’ tax liabilities”.</w:t>
-      </w:r>
-      <w:r>
-        <w:rPr>
-          <w:rStyle w:val="eop"/>
-          <w:rFonts w:ascii="Verdana" w:hAnsi="Verdana"/>
-          <w:sz w:val="20"/>
-          <w:szCs w:val="20"/>
-        </w:rPr>
-        <w:t> </w:t>
-      </w:r>
-    </w:p>
-    <w:p>
-      <w:pPr>
-        <w:pStyle w:val="paragraph"/>
-        <w:textAlignment w:val="baseline"/>
-      </w:pPr>
-      <w:r>
-        <w:rPr>
-          <w:rStyle w:val="eop"/>
-          <w:rFonts w:ascii="Verdana" w:hAnsi="Verdana"/>
-          <w:sz w:val="20"/>
-          <w:szCs w:val="20"/>
-        </w:rPr>
-        <w:t> </w:t>
-      </w:r>
-    </w:p>
-    <w:p>
-      <w:pPr>
-        <w:pStyle w:val="paragraph"/>
-        <w:textAlignment w:val="baseline"/>
-      </w:pPr>
-      <w:r>
-        <w:rPr>
-          <w:rStyle w:val="normaltextrun"/>
-          <w:rFonts w:ascii="Verdana" w:hAnsi="Verdana"/>
-          <w:sz w:val="20"/>
-          <w:szCs w:val="20"/>
-        </w:rPr>
-        <w:t>Both are equally legitimate reasons for writing the program to calculate means, yet the tasks involved in designing the two programs are likely to be completely different.  In what ways do they differ?</w:t>
-      </w:r>
-      <w:r>
-        <w:rPr>
-          <w:rStyle w:val="eop"/>
-          <w:rFonts w:ascii="Verdana" w:hAnsi="Verdana"/>
-          <w:sz w:val="20"/>
-          <w:szCs w:val="20"/>
-        </w:rPr>
-        <w:t> </w:t>
-      </w:r>
-    </w:p>
-    <w:p>
-      <w:pPr>
-        <w:pStyle w:val="paragraph"/>
-        <w:textAlignment w:val="baseline"/>
-      </w:pPr>
-      <w:r>
-        <w:rPr>
-          <w:rStyle w:val="eop"/>
-          <w:rFonts w:ascii="Verdana" w:hAnsi="Verdana"/>
-          <w:sz w:val="20"/>
-          <w:szCs w:val="20"/>
-        </w:rPr>
-        <w:t> </w:t>
-      </w:r>
-    </w:p>
-    <w:p>
-      <w:pPr>
-        <w:pStyle w:val="paragraph"/>
-        <w:textAlignment w:val="baseline"/>
-      </w:pPr>
-      <w:r>
-        <w:rPr>
-          <w:rStyle w:val="normaltextrun"/>
-          <w:rFonts w:ascii="Verdana" w:hAnsi="Verdana"/>
-          <w:sz w:val="20"/>
-          <w:szCs w:val="20"/>
-        </w:rPr>
-        <w:t>You should also identify the range of users: will any have special needs?  In what way?  What prior experience with computers do they have?  How motivated will they be to use the program?  (Can you think of any other questions?)</w:t>
-      </w:r>
-      <w:r>
-        <w:rPr>
-          <w:rStyle w:val="eop"/>
-          <w:rFonts w:ascii="Verdana" w:hAnsi="Verdana"/>
-          <w:sz w:val="20"/>
-          <w:szCs w:val="20"/>
-        </w:rPr>
-        <w:t> </w:t>
-      </w:r>
-    </w:p>
-    <w:p>
-      <w:pPr>
-        <w:pStyle w:val="paragraph"/>
-        <w:textAlignment w:val="baseline"/>
-      </w:pPr>
-      <w:r>
-        <w:rPr>
-          <w:rStyle w:val="eop"/>
-          <w:rFonts w:ascii="Verdana" w:hAnsi="Verdana"/>
-          <w:sz w:val="20"/>
-          <w:szCs w:val="20"/>
-        </w:rPr>
-        <w:t> </w:t>
-      </w:r>
-    </w:p>
-    <w:p>
-      <w:pPr>
-        <w:pStyle w:val="paragraph"/>
-        <w:textAlignment w:val="baseline"/>
-      </w:pPr>
-      <w:r>
-        <w:rPr>
-          <w:rStyle w:val="pagebreaktextspan"/>
-        </w:rPr>
-        <w:t xml:space="preserve">Page </w:t>
-      </w:r>
-      <w:proofErr w:type="spellStart"/>
-      <w:r>
-        <w:rPr>
-          <w:rStyle w:val="pagebreaktextspan"/>
-        </w:rPr>
-        <w:t>Break</w:t>
-      </w:r>
-      <w:r>
-        <w:rPr>
-          <w:rStyle w:val="normaltextrun"/>
-          <w:rFonts w:ascii="Verdana" w:hAnsi="Verdana"/>
-          <w:b/>
-          <w:bCs/>
-          <w:sz w:val="20"/>
-          <w:szCs w:val="20"/>
-        </w:rPr>
-        <w:t>Details</w:t>
-      </w:r>
-      <w:proofErr w:type="spellEnd"/>
-      <w:r>
-        <w:rPr>
-          <w:rStyle w:val="eop"/>
-          <w:rFonts w:ascii="Verdana" w:hAnsi="Verdana"/>
-          <w:sz w:val="20"/>
-          <w:szCs w:val="20"/>
-        </w:rPr>
-        <w:t> </w:t>
-      </w:r>
-    </w:p>
-    <w:p>
-      <w:pPr>
-        <w:pStyle w:val="paragraph"/>
-        <w:numPr>
-          <w:ilvl w:val="0"/>
-          <w:numId w:val="7"/>
-        </w:numPr>
-        <w:ind w:left="1080" w:firstLine="0"/>
-        <w:textAlignment w:val="baseline"/>
-        <w:rPr>
-          <w:rFonts w:ascii="Verdana" w:hAnsi="Verdana"/>
-          <w:sz w:val="20"/>
-          <w:szCs w:val="20"/>
-        </w:rPr>
-      </w:pPr>
-      <w:r>
-        <w:rPr>
-          <w:rStyle w:val="normaltextrun"/>
-          <w:rFonts w:ascii="Verdana" w:hAnsi="Verdana"/>
-          <w:b/>
-          <w:bCs/>
-          <w:sz w:val="20"/>
-          <w:szCs w:val="20"/>
-        </w:rPr>
-        <w:t>Assumptions</w:t>
-      </w:r>
-      <w:r>
-        <w:rPr>
-          <w:rStyle w:val="eop"/>
-          <w:rFonts w:ascii="Verdana" w:hAnsi="Verdana"/>
-          <w:sz w:val="20"/>
-          <w:szCs w:val="20"/>
-        </w:rPr>
-        <w:t> </w:t>
-      </w:r>
-    </w:p>
-    <w:p>
-      <w:pPr>
-        <w:pStyle w:val="paragraph"/>
-        <w:ind w:left="1080"/>
-        <w:textAlignment w:val="baseline"/>
-      </w:pPr>
-      <w:r>
-        <w:rPr>
-          <w:rStyle w:val="normaltextrun"/>
-          <w:rFonts w:ascii="Verdana" w:hAnsi="Verdana"/>
-          <w:sz w:val="20"/>
-          <w:szCs w:val="20"/>
-        </w:rPr>
-        <w:t xml:space="preserve">State the assumptions you are making (and why if necessary).  For example, </w:t>
-      </w:r>
-      <w:r>
-        <w:rPr>
-          <w:rStyle w:val="normaltextrun"/>
-          <w:rFonts w:ascii="Verdana" w:hAnsi="Verdana"/>
-          <w:iCs/>
-          <w:sz w:val="20"/>
-          <w:szCs w:val="20"/>
-        </w:rPr>
-        <w:t>“the numbers input are integers”</w:t>
-      </w:r>
-      <w:r>
-        <w:rPr>
-          <w:rStyle w:val="normaltextrun"/>
-          <w:rFonts w:ascii="Verdana" w:hAnsi="Verdana"/>
-          <w:sz w:val="20"/>
-          <w:szCs w:val="20"/>
-        </w:rPr>
-        <w:t xml:space="preserve"> or </w:t>
-      </w:r>
-      <w:r>
-        <w:rPr>
-          <w:rStyle w:val="normaltextrun"/>
-          <w:rFonts w:ascii="Verdana" w:hAnsi="Verdana"/>
-          <w:iCs/>
-          <w:sz w:val="20"/>
-          <w:szCs w:val="20"/>
-        </w:rPr>
-        <w:t>“the numbers are real and will be given to 2 decimal places”</w:t>
-      </w:r>
-      <w:r>
-        <w:rPr>
-          <w:rStyle w:val="normaltextrun"/>
-          <w:rFonts w:ascii="Verdana" w:hAnsi="Verdana"/>
-          <w:sz w:val="20"/>
-          <w:szCs w:val="20"/>
-        </w:rPr>
-        <w:t xml:space="preserve">; </w:t>
-      </w:r>
-      <w:r>
-        <w:rPr>
-          <w:rStyle w:val="normaltextrun"/>
-          <w:rFonts w:ascii="Verdana" w:hAnsi="Verdana"/>
-          <w:iCs/>
-          <w:sz w:val="20"/>
-          <w:szCs w:val="20"/>
-        </w:rPr>
-        <w:t>“users will understand the concept of arithmetic mean”</w:t>
-      </w:r>
-      <w:r>
-        <w:rPr>
-          <w:rStyle w:val="normaltextrun"/>
-          <w:rFonts w:ascii="Verdana" w:hAnsi="Verdana"/>
-          <w:sz w:val="20"/>
-          <w:szCs w:val="20"/>
-        </w:rPr>
-        <w:t xml:space="preserve">; </w:t>
-      </w:r>
-      <w:r>
-        <w:rPr>
-          <w:rStyle w:val="normaltextrun"/>
-          <w:rFonts w:ascii="Verdana" w:hAnsi="Verdana"/>
-          <w:iCs/>
-          <w:sz w:val="20"/>
-          <w:szCs w:val="20"/>
-        </w:rPr>
-        <w:t>“no more than 50 numbers will be input in any run of the program”</w:t>
-      </w:r>
-      <w:r>
-        <w:rPr>
-          <w:rStyle w:val="normaltextrun"/>
-          <w:rFonts w:ascii="Verdana" w:hAnsi="Verdana"/>
-          <w:sz w:val="20"/>
-          <w:szCs w:val="20"/>
-        </w:rPr>
-        <w:t xml:space="preserve">; </w:t>
-      </w:r>
-      <w:r>
-        <w:rPr>
-          <w:rStyle w:val="normaltextrun"/>
-          <w:rFonts w:ascii="Verdana" w:hAnsi="Verdana"/>
-          <w:iCs/>
-          <w:sz w:val="20"/>
-          <w:szCs w:val="20"/>
-        </w:rPr>
-        <w:t>“some users will be visually impaired”</w:t>
-      </w:r>
-      <w:r>
-        <w:rPr>
-          <w:rStyle w:val="normaltextrun"/>
-          <w:rFonts w:ascii="Verdana" w:hAnsi="Verdana"/>
-          <w:sz w:val="20"/>
-          <w:szCs w:val="20"/>
-        </w:rPr>
-        <w:t>.  These are all assumptions about the requirements of the program which have implications for its design.</w:t>
-      </w:r>
-      <w:r>
-        <w:rPr>
-          <w:rStyle w:val="eop"/>
-          <w:rFonts w:ascii="Verdana" w:hAnsi="Verdana"/>
-          <w:sz w:val="20"/>
-          <w:szCs w:val="20"/>
-        </w:rPr>
-        <w:t> </w:t>
-      </w:r>
-    </w:p>
-    <w:p>
-      <w:pPr>
-        <w:pStyle w:val="paragraph"/>
-        <w:ind w:left="1080"/>
-        <w:textAlignment w:val="baseline"/>
-      </w:pPr>
-      <w:r>
-        <w:rPr>
-          <w:rStyle w:val="eop"/>
-          <w:rFonts w:ascii="Verdana" w:hAnsi="Verdana"/>
-          <w:sz w:val="20"/>
-          <w:szCs w:val="20"/>
-        </w:rPr>
-        <w:t> </w:t>
-      </w:r>
-    </w:p>
-    <w:p>
-      <w:pPr>
-        <w:pStyle w:val="paragraph"/>
-        <w:numPr>
-          <w:ilvl w:val="0"/>
-          <w:numId w:val="8"/>
-        </w:numPr>
-        <w:ind w:left="1080" w:firstLine="0"/>
-        <w:textAlignment w:val="baseline"/>
-        <w:rPr>
-          <w:rFonts w:ascii="Verdana" w:hAnsi="Verdana"/>
-          <w:sz w:val="20"/>
-          <w:szCs w:val="20"/>
-        </w:rPr>
-      </w:pPr>
-      <w:r>
-        <w:rPr>
-          <w:rStyle w:val="normaltextrun"/>
-          <w:rFonts w:ascii="Verdana" w:hAnsi="Verdana"/>
-          <w:b/>
-          <w:bCs/>
-          <w:sz w:val="20"/>
-          <w:szCs w:val="20"/>
-        </w:rPr>
-        <w:t>Input and Output</w:t>
-      </w:r>
-      <w:r>
-        <w:rPr>
-          <w:rStyle w:val="eop"/>
-          <w:rFonts w:ascii="Verdana" w:hAnsi="Verdana"/>
-          <w:sz w:val="20"/>
-          <w:szCs w:val="20"/>
-        </w:rPr>
-        <w:t> </w:t>
-      </w:r>
-    </w:p>
-    <w:p>
-      <w:pPr>
-        <w:pStyle w:val="paragraph"/>
-        <w:ind w:left="1080"/>
-        <w:textAlignment w:val="baseline"/>
-      </w:pPr>
-      <w:r>
-        <w:rPr>
-          <w:rStyle w:val="normaltextrun"/>
-          <w:rFonts w:ascii="Verdana" w:hAnsi="Verdana"/>
-          <w:sz w:val="20"/>
-          <w:szCs w:val="20"/>
-        </w:rPr>
-        <w:t xml:space="preserve">How is the computer to accept input and give output? For example, </w:t>
-      </w:r>
-      <w:r>
-        <w:rPr>
-          <w:rStyle w:val="normaltextrun"/>
-          <w:rFonts w:ascii="Verdana" w:hAnsi="Verdana"/>
-          <w:iCs/>
-          <w:sz w:val="20"/>
-          <w:szCs w:val="20"/>
-        </w:rPr>
-        <w:t>“errors in input will be handled by…”</w:t>
-      </w:r>
-      <w:r>
-        <w:rPr>
-          <w:rStyle w:val="normaltextrun"/>
-          <w:rFonts w:ascii="Verdana" w:hAnsi="Verdana"/>
-          <w:sz w:val="20"/>
-          <w:szCs w:val="20"/>
-        </w:rPr>
-        <w:t xml:space="preserve">; </w:t>
-      </w:r>
-      <w:r>
-        <w:rPr>
-          <w:rStyle w:val="normaltextrun"/>
-          <w:rFonts w:ascii="Verdana" w:hAnsi="Verdana"/>
-          <w:iCs/>
-          <w:sz w:val="20"/>
-          <w:szCs w:val="20"/>
-        </w:rPr>
-        <w:t xml:space="preserve">“input will be received from the </w:t>
-      </w:r>
-      <w:proofErr w:type="spellStart"/>
-      <w:r>
-        <w:rPr>
-          <w:rStyle w:val="spellingerror"/>
-          <w:rFonts w:ascii="Verdana" w:hAnsi="Verdana"/>
-          <w:iCs/>
-          <w:sz w:val="20"/>
-          <w:szCs w:val="20"/>
-        </w:rPr>
-        <w:t>rawdata</w:t>
-      </w:r>
-      <w:proofErr w:type="spellEnd"/>
-      <w:r>
-        <w:rPr>
-          <w:rStyle w:val="normaltextrun"/>
-          <w:rFonts w:ascii="Verdana" w:hAnsi="Verdana"/>
-          <w:iCs/>
-          <w:sz w:val="20"/>
-          <w:szCs w:val="20"/>
-        </w:rPr>
-        <w:t xml:space="preserve"> module as an array of 50 floating point numbers”</w:t>
-      </w:r>
-      <w:r>
-        <w:rPr>
-          <w:rStyle w:val="normaltextrun"/>
-          <w:rFonts w:ascii="Verdana" w:hAnsi="Verdana"/>
-          <w:sz w:val="20"/>
-          <w:szCs w:val="20"/>
-        </w:rPr>
-        <w:t xml:space="preserve">; </w:t>
-      </w:r>
-      <w:r>
-        <w:rPr>
-          <w:rStyle w:val="normaltextrun"/>
-          <w:rFonts w:ascii="Verdana" w:hAnsi="Verdana"/>
-          <w:iCs/>
-          <w:sz w:val="20"/>
-          <w:szCs w:val="20"/>
-        </w:rPr>
-        <w:t>“output will be to the screen with no explanatory message”</w:t>
-      </w:r>
-      <w:r>
-        <w:rPr>
-          <w:rStyle w:val="normaltextrun"/>
-          <w:rFonts w:ascii="Verdana" w:hAnsi="Verdana"/>
-          <w:sz w:val="20"/>
-          <w:szCs w:val="20"/>
-        </w:rPr>
-        <w:t xml:space="preserve">; </w:t>
-      </w:r>
-      <w:r>
-        <w:rPr>
-          <w:rStyle w:val="normaltextrun"/>
-          <w:rFonts w:ascii="Verdana" w:hAnsi="Verdana"/>
-          <w:iCs/>
-          <w:sz w:val="20"/>
-          <w:szCs w:val="20"/>
-        </w:rPr>
-        <w:t>“output will be to a speech synthesiser with an explanation of its meaning in non-technical terms”</w:t>
-      </w:r>
-      <w:r>
-        <w:rPr>
-          <w:rStyle w:val="normaltextrun"/>
-          <w:rFonts w:ascii="Verdana" w:hAnsi="Verdana"/>
-          <w:sz w:val="20"/>
-          <w:szCs w:val="20"/>
-        </w:rPr>
-        <w:t>.</w:t>
-      </w:r>
-      <w:r>
-        <w:rPr>
-          <w:rStyle w:val="eop"/>
-          <w:rFonts w:ascii="Verdana" w:hAnsi="Verdana"/>
-          <w:sz w:val="20"/>
-          <w:szCs w:val="20"/>
-        </w:rPr>
-        <w:t> </w:t>
-      </w:r>
-    </w:p>
-    <w:p>
-      <w:pPr>
-        <w:pStyle w:val="paragraph"/>
-        <w:ind w:left="1080"/>
-        <w:textAlignment w:val="baseline"/>
-      </w:pPr>
-      <w:r>
-        <w:rPr>
-          <w:rStyle w:val="eop"/>
-          <w:rFonts w:ascii="Verdana" w:hAnsi="Verdana"/>
-          <w:sz w:val="20"/>
-          <w:szCs w:val="20"/>
-        </w:rPr>
-        <w:t> </w:t>
-      </w:r>
-    </w:p>
-    <w:p>
-      <w:pPr>
-        <w:pStyle w:val="paragraph"/>
-        <w:ind w:left="1080"/>
-        <w:textAlignment w:val="baseline"/>
-      </w:pPr>
-      <w:r>
-        <w:rPr>
-          <w:rStyle w:val="normaltextrun"/>
-          <w:rFonts w:ascii="Verdana" w:hAnsi="Verdana"/>
-          <w:sz w:val="20"/>
-          <w:szCs w:val="20"/>
-        </w:rPr>
-        <w:t>All of these are requirements for input and output which will emerge from a requirements analysis and which should be specified in the requirements analysis document.</w:t>
-      </w:r>
-      <w:r>
-        <w:rPr>
-          <w:rStyle w:val="eop"/>
-          <w:rFonts w:ascii="Verdana" w:hAnsi="Verdana"/>
-          <w:sz w:val="20"/>
-          <w:szCs w:val="20"/>
-        </w:rPr>
-        <w:t> </w:t>
-      </w:r>
-    </w:p>
-    <w:p>
-      <w:pPr>
-        <w:pStyle w:val="paragraph"/>
-        <w:ind w:left="1080"/>
-        <w:textAlignment w:val="baseline"/>
-      </w:pPr>
-      <w:r>
-        <w:rPr>
-          <w:rStyle w:val="eop"/>
-          <w:rFonts w:ascii="Verdana" w:hAnsi="Verdana"/>
-          <w:sz w:val="20"/>
-          <w:szCs w:val="20"/>
-        </w:rPr>
-        <w:t> </w:t>
-      </w:r>
-    </w:p>
-    <w:p>
-      <w:pPr>
-        <w:pStyle w:val="paragraph"/>
-        <w:numPr>
-          <w:ilvl w:val="0"/>
-          <w:numId w:val="9"/>
-        </w:numPr>
-        <w:ind w:left="1080" w:firstLine="0"/>
-        <w:textAlignment w:val="baseline"/>
-        <w:rPr>
-          <w:rFonts w:ascii="Verdana" w:hAnsi="Verdana"/>
-          <w:sz w:val="20"/>
-          <w:szCs w:val="20"/>
-        </w:rPr>
-      </w:pPr>
-      <w:r>
-        <w:rPr>
-          <w:rStyle w:val="normaltextrun"/>
-          <w:rFonts w:ascii="Verdana" w:hAnsi="Verdana"/>
-          <w:b/>
-          <w:bCs/>
-          <w:sz w:val="20"/>
-          <w:szCs w:val="20"/>
-        </w:rPr>
-        <w:lastRenderedPageBreak/>
-        <w:t>Standards</w:t>
-      </w:r>
-      <w:r>
-        <w:rPr>
-          <w:rStyle w:val="eop"/>
-          <w:rFonts w:ascii="Verdana" w:hAnsi="Verdana"/>
-          <w:sz w:val="20"/>
-          <w:szCs w:val="20"/>
-        </w:rPr>
-        <w:t> </w:t>
-      </w:r>
-    </w:p>
-    <w:p>
-      <w:pPr>
-        <w:pStyle w:val="paragraph"/>
-        <w:ind w:left="1080"/>
-        <w:textAlignment w:val="baseline"/>
-      </w:pPr>
-      <w:r>
-        <w:rPr>
-          <w:rStyle w:val="normaltextrun"/>
-          <w:rFonts w:ascii="Verdana" w:hAnsi="Verdana"/>
-          <w:sz w:val="20"/>
-          <w:szCs w:val="20"/>
-        </w:rPr>
-        <w:t xml:space="preserve">State any relevant standards.  For example, </w:t>
-      </w:r>
-      <w:r>
-        <w:rPr>
-          <w:rStyle w:val="normaltextrun"/>
-          <w:rFonts w:ascii="Verdana" w:hAnsi="Verdana"/>
-          <w:iCs/>
-          <w:sz w:val="20"/>
-          <w:szCs w:val="20"/>
-        </w:rPr>
-        <w:t>“The program will be implemented in Microsoft Windows and will meet all interface guidelines for Windows programs”</w:t>
-      </w:r>
-      <w:r>
-        <w:rPr>
-          <w:rStyle w:val="normaltextrun"/>
-          <w:rFonts w:ascii="Verdana" w:hAnsi="Verdana"/>
-          <w:sz w:val="20"/>
-          <w:szCs w:val="20"/>
-        </w:rPr>
-        <w:t>.</w:t>
-      </w:r>
-      <w:r>
-        <w:rPr>
-          <w:rStyle w:val="eop"/>
-          <w:rFonts w:ascii="Verdana" w:hAnsi="Verdana"/>
-          <w:sz w:val="20"/>
-          <w:szCs w:val="20"/>
-        </w:rPr>
-        <w:t> </w:t>
-      </w:r>
-    </w:p>
-    <w:p>
-      <w:pPr>
-        <w:pStyle w:val="paragraph"/>
-        <w:ind w:left="1080"/>
-        <w:textAlignment w:val="baseline"/>
-      </w:pPr>
-      <w:r>
-        <w:rPr>
-          <w:rStyle w:val="eop"/>
-          <w:rFonts w:ascii="Verdana" w:hAnsi="Verdana"/>
-          <w:sz w:val="20"/>
-          <w:szCs w:val="20"/>
-        </w:rPr>
-        <w:t> </w:t>
-      </w:r>
-    </w:p>
-    <w:p>
-      <w:pPr>
-        <w:pStyle w:val="paragraph"/>
-        <w:ind w:left="1080"/>
-        <w:textAlignment w:val="baseline"/>
-      </w:pPr>
-      <w:r>
-        <w:rPr>
-          <w:rStyle w:val="eop"/>
-          <w:rFonts w:ascii="Verdana" w:hAnsi="Verdana"/>
-          <w:sz w:val="20"/>
-          <w:szCs w:val="20"/>
-        </w:rPr>
-        <w:t> </w:t>
-      </w:r>
-    </w:p>
-    <w:p>
-      <w:pPr>
-        <w:pStyle w:val="paragraph"/>
-        <w:textAlignment w:val="baseline"/>
-      </w:pPr>
-      <w:r>
-        <w:rPr>
-          <w:rStyle w:val="normaltextrun"/>
-          <w:rFonts w:ascii="Verdana" w:hAnsi="Verdana"/>
-          <w:b/>
-          <w:bCs/>
-          <w:sz w:val="20"/>
-          <w:szCs w:val="20"/>
-        </w:rPr>
-        <w:t>Performance</w:t>
-      </w:r>
-      <w:r>
-        <w:rPr>
-          <w:rStyle w:val="eop"/>
-          <w:rFonts w:ascii="Verdana" w:hAnsi="Verdana"/>
-          <w:sz w:val="20"/>
-          <w:szCs w:val="20"/>
-        </w:rPr>
-        <w:t> </w:t>
-      </w:r>
-    </w:p>
-    <w:p>
-      <w:pPr>
-        <w:pStyle w:val="paragraph"/>
-        <w:textAlignment w:val="baseline"/>
-      </w:pPr>
-      <w:r>
-        <w:rPr>
-          <w:rStyle w:val="normaltextrun"/>
-          <w:rFonts w:ascii="Verdana" w:hAnsi="Verdana"/>
-          <w:sz w:val="20"/>
-          <w:szCs w:val="20"/>
-        </w:rPr>
-        <w:t xml:space="preserve">Measurable performance requirements should be noted at this stage.  These may be </w:t>
-      </w:r>
-      <w:r>
-        <w:rPr>
-          <w:rStyle w:val="normaltextrun"/>
-          <w:rFonts w:ascii="Verdana" w:hAnsi="Verdana"/>
-          <w:b/>
-          <w:bCs/>
-          <w:sz w:val="20"/>
-          <w:szCs w:val="20"/>
-        </w:rPr>
-        <w:t>system</w:t>
-      </w:r>
-      <w:r>
-        <w:rPr>
-          <w:rStyle w:val="normaltextrun"/>
-          <w:rFonts w:ascii="Verdana" w:hAnsi="Verdana"/>
-          <w:sz w:val="20"/>
-          <w:szCs w:val="20"/>
-        </w:rPr>
-        <w:t xml:space="preserve"> or </w:t>
-      </w:r>
-      <w:r>
-        <w:rPr>
-          <w:rStyle w:val="normaltextrun"/>
-          <w:rFonts w:ascii="Verdana" w:hAnsi="Verdana"/>
-          <w:b/>
-          <w:bCs/>
-          <w:sz w:val="20"/>
-          <w:szCs w:val="20"/>
-        </w:rPr>
-        <w:t>usability</w:t>
-      </w:r>
-      <w:r>
-        <w:rPr>
-          <w:rStyle w:val="normaltextrun"/>
-          <w:rFonts w:ascii="Verdana" w:hAnsi="Verdana"/>
-          <w:sz w:val="20"/>
-          <w:szCs w:val="20"/>
-        </w:rPr>
-        <w:t xml:space="preserve"> performance targets, for example, </w:t>
-      </w:r>
-      <w:r>
-        <w:rPr>
-          <w:rStyle w:val="normaltextrun"/>
-          <w:rFonts w:ascii="Verdana" w:hAnsi="Verdana"/>
-          <w:iCs/>
-          <w:sz w:val="20"/>
-          <w:szCs w:val="20"/>
-        </w:rPr>
-        <w:t xml:space="preserve">“The program must calculate the result accurately to 35 decimal places 100% of the time; 90% of the target user group will be able to calculate an average of five numbers after 2 minutes training.”  </w:t>
-      </w:r>
-      <w:r>
-        <w:rPr>
-          <w:rStyle w:val="normaltextrun"/>
-          <w:rFonts w:ascii="Verdana" w:hAnsi="Verdana"/>
-          <w:sz w:val="20"/>
-          <w:szCs w:val="20"/>
-        </w:rPr>
-        <w:t>Setting measurable performance targets like these enables you to test the system later on to see if it is good enough for its stated purpose.  If your client has already agreed the performance standards then it also protects you from statements like “oh it’s very good but we expected it to be a bit faster”.</w:t>
-      </w:r>
-      <w:r>
-        <w:rPr>
-          <w:rStyle w:val="eop"/>
-          <w:rFonts w:ascii="Verdana" w:hAnsi="Verdana"/>
-          <w:sz w:val="20"/>
-          <w:szCs w:val="20"/>
-        </w:rPr>
-        <w:t> </w:t>
-      </w:r>
-    </w:p>
-    <w:p>
-      <w:pPr>
-        <w:pStyle w:val="paragraph"/>
-        <w:textAlignment w:val="baseline"/>
-      </w:pPr>
-      <w:r>
-        <w:rPr>
-          <w:rStyle w:val="eop"/>
-          <w:rFonts w:ascii="Verdana" w:hAnsi="Verdana"/>
-          <w:sz w:val="20"/>
-          <w:szCs w:val="20"/>
-        </w:rPr>
-        <w:t> </w:t>
-      </w:r>
-    </w:p>
-    <w:p>
-      <w:pPr>
-        <w:pStyle w:val="paragraph"/>
-        <w:textAlignment w:val="baseline"/>
-      </w:pPr>
-      <w:r>
-        <w:rPr>
-          <w:rStyle w:val="normaltextrun"/>
-          <w:rFonts w:ascii="Verdana" w:hAnsi="Verdana"/>
-          <w:b/>
-          <w:bCs/>
-          <w:sz w:val="20"/>
-          <w:szCs w:val="20"/>
-        </w:rPr>
-        <w:t>Functional and Non-functional Requirements</w:t>
-      </w:r>
-      <w:r>
-        <w:rPr>
-          <w:rStyle w:val="eop"/>
-          <w:rFonts w:ascii="Verdana" w:hAnsi="Verdana"/>
-          <w:sz w:val="20"/>
-          <w:szCs w:val="20"/>
-        </w:rPr>
-        <w:t> </w:t>
-      </w:r>
-    </w:p>
-    <w:p>
-      <w:pPr>
-        <w:pStyle w:val="paragraph"/>
-        <w:textAlignment w:val="baseline"/>
-      </w:pPr>
-      <w:r>
-        <w:rPr>
-          <w:rStyle w:val="normaltextrun"/>
-          <w:rFonts w:ascii="Verdana" w:hAnsi="Verdana"/>
-          <w:sz w:val="20"/>
-          <w:szCs w:val="20"/>
-        </w:rPr>
-        <w:t>Most of the ideas above are to do with functional requirements – what the system is to do and not to do; how the system should react in situations and so on.</w:t>
-      </w:r>
-      <w:r>
-        <w:rPr>
-          <w:rStyle w:val="eop"/>
-          <w:rFonts w:ascii="Verdana" w:hAnsi="Verdana"/>
-          <w:sz w:val="20"/>
-          <w:szCs w:val="20"/>
-        </w:rPr>
-        <w:t> </w:t>
-      </w:r>
-    </w:p>
-    <w:p>
-      <w:pPr>
-        <w:pStyle w:val="paragraph"/>
-        <w:textAlignment w:val="baseline"/>
-      </w:pPr>
-      <w:r>
-        <w:rPr>
-          <w:rStyle w:val="eop"/>
-          <w:rFonts w:ascii="Verdana" w:hAnsi="Verdana"/>
-          <w:sz w:val="20"/>
-          <w:szCs w:val="20"/>
-        </w:rPr>
-        <w:t> </w:t>
-      </w:r>
-    </w:p>
-    <w:p>
-      <w:pPr>
-        <w:pStyle w:val="paragraph"/>
-        <w:textAlignment w:val="baseline"/>
-      </w:pPr>
-      <w:r>
-        <w:rPr>
-          <w:rStyle w:val="normaltextrun"/>
-          <w:rFonts w:ascii="Verdana" w:hAnsi="Verdana"/>
-          <w:sz w:val="20"/>
-          <w:szCs w:val="20"/>
-        </w:rPr>
-        <w:t>Equally important, the system needs put in a context.  To some developers, these aspects are much more interesting and are known as non-functional requirements.  Non-functional considerations include product usability, the user experience, the portability and reliability of the system.  They also include process considerations, such as delivery, how the implementation is done and to what standards.</w:t>
-      </w:r>
-      <w:r>
-        <w:rPr>
-          <w:rStyle w:val="eop"/>
-          <w:rFonts w:ascii="Verdana" w:hAnsi="Verdana"/>
-          <w:sz w:val="20"/>
-          <w:szCs w:val="20"/>
-        </w:rPr>
-        <w:t> </w:t>
-      </w:r>
-    </w:p>
-    <w:p>
-      <w:pPr>
-        <w:pStyle w:val="paragraph"/>
-        <w:textAlignment w:val="baseline"/>
-      </w:pPr>
-      <w:r>
-        <w:rPr>
-          <w:rStyle w:val="eop"/>
-          <w:rFonts w:ascii="Verdana" w:hAnsi="Verdana"/>
-          <w:sz w:val="20"/>
-          <w:szCs w:val="20"/>
-        </w:rPr>
-        <w:t> </w:t>
-      </w:r>
-    </w:p>
-    <w:p>
-      <w:pPr>
-        <w:pStyle w:val="paragraph"/>
-        <w:textAlignment w:val="baseline"/>
-      </w:pPr>
-      <w:r>
-        <w:rPr>
-          <w:rStyle w:val="normaltextrun"/>
-          <w:rFonts w:ascii="Verdana" w:hAnsi="Verdana"/>
-          <w:sz w:val="20"/>
-          <w:szCs w:val="20"/>
-        </w:rPr>
-        <w:t>Finally, there are external non-functional requirements such as other programs, ethical and legal considerations and safety.</w:t>
-      </w:r>
-      <w:r>
-        <w:rPr>
-          <w:rStyle w:val="eop"/>
-          <w:rFonts w:ascii="Verdana" w:hAnsi="Verdana"/>
-          <w:sz w:val="20"/>
-          <w:szCs w:val="20"/>
-        </w:rPr>
-        <w:t> </w:t>
-      </w:r>
-    </w:p>
-    <w:p>
-      <w:pPr>
-        <w:pStyle w:val="paragraph"/>
-        <w:textAlignment w:val="baseline"/>
-      </w:pPr>
-      <w:r>
-        <w:rPr>
-          <w:rStyle w:val="eop"/>
-          <w:rFonts w:ascii="Verdana" w:hAnsi="Verdana"/>
-          <w:sz w:val="20"/>
-          <w:szCs w:val="20"/>
-        </w:rPr>
-        <w:t> </w:t>
-      </w:r>
-    </w:p>
-    <w:p>
-      <w:pPr>
-        <w:pStyle w:val="paragraph"/>
-        <w:textAlignment w:val="baseline"/>
-      </w:pPr>
-      <w:r>
-        <w:rPr>
-          <w:rStyle w:val="normaltextrun"/>
-          <w:rFonts w:ascii="Verdana" w:hAnsi="Verdana"/>
-          <w:sz w:val="20"/>
-          <w:szCs w:val="20"/>
-        </w:rPr>
-        <w:t>Given that modern software products (such as games) often succeed or fail on the basis of the quality of the user experience, some of these non-functional requirements can be very important.  You will consider functional and non-functional requirements much more in years to come; for now, just be aware of them when you are thinking about software requirements and design.</w:t>
-      </w:r>
-      <w:r>
-        <w:rPr>
-          <w:rStyle w:val="eop"/>
-          <w:rFonts w:ascii="Verdana" w:hAnsi="Verdana"/>
-          <w:sz w:val="20"/>
-          <w:szCs w:val="20"/>
-        </w:rPr>
-        <w:t> </w:t>
-      </w:r>
-    </w:p>
-    <w:p>
-      <w:pPr>
-        <w:pStyle w:val="paragraph"/>
-        <w:textAlignment w:val="baseline"/>
-      </w:pPr>
-      <w:r>
-        <w:rPr>
-          <w:rStyle w:val="normaltextrun"/>
-          <w:iCs/>
-        </w:rPr>
-        <w:t>This is a template for an object-oriented design document. It provides an outline with headings. You do not have to follow this template, but it can provide you with a guide. The notes in [italics] are to help you and should be removed. Please delete the instructions on the first two pages of this document before submitting it!</w:t>
-      </w:r>
-      <w:r>
-        <w:rPr>
-          <w:rStyle w:val="eop"/>
-        </w:rPr>
-        <w:t> </w:t>
-      </w:r>
-    </w:p>
     <w:p>
       <w:pPr>
         <w:pStyle w:val="paragraph"/>
@@ -2462,6 +1065,7 @@
           <w:sz w:val="20"/>
           <w:szCs w:val="20"/>
         </w:rPr>
+        <w:lastRenderedPageBreak/>
         <w:t xml:space="preserve">The system shall save the </w:t>
       </w:r>
       <w:r>
@@ -5691,14 +4295,7 @@
                 <w:rStyle w:val="normaltextrun"/>
                 <w:iCs/>
               </w:rPr>
-              <w:t>Type in</w:t>
-            </w:r>
-            <w:r>
-              <w:rPr>
-                <w:rStyle w:val="normaltextrun"/>
-                <w:iCs/>
-              </w:rPr>
-              <w:t xml:space="preserve"> ‘Exit’</w:t>
+              <w:t>Type in ‘Exit’</w:t>
             </w:r>
             <w:r>
               <w:rPr>
@@ -10814,93 +9411,23 @@
         <w:pStyle w:val="paragraph"/>
         <w:textAlignment w:val="baseline"/>
         <w:rPr>
+          <w:rStyle w:val="Emphasis"/>
+          <w:i/>
+        </w:rPr>
+      </w:pPr>
+      <w:r>
+        <w:rPr>
           <w:rStyle w:val="normaltextrun"/>
           <w:iCs/>
         </w:rPr>
-      </w:pPr>
+        <w:t>But the program flow is the same as I planned on the Activity Diagram. This was the first I programmed, only with placeholder</w:t>
+      </w:r>
       <w:r>
         <w:rPr>
           <w:rStyle w:val="normaltextrun"/>
           <w:iCs/>
         </w:rPr>
-        <w:t>But the program flow is the same as I planned on the Activity Diagram. This was the first I programmed, only with placeholder</w:t>
-      </w:r>
-      <w:r>
-        <w:rPr>
-          <w:rStyle w:val="normaltextrun"/>
-          <w:iCs/>
-        </w:rPr>
         <w:t xml:space="preserve"> outputs and inputs with error handling. I have an empty game without any developed game logic, but I could navigate from the Main Menu to the end of the game. I did not have to modify this flow during the development and it prevented any future refactoring apart from debugging the logical errors inside my methods.</w:t>
-      </w:r>
-    </w:p>
-    <w:p>
-      <w:pPr>
-        <w:pStyle w:val="paragraph"/>
-        <w:textAlignment w:val="baseline"/>
-        <w:rPr>
-          <w:rStyle w:val="Emphasis"/>
-        </w:rPr>
-      </w:pPr>
-      <w:r>
-        <w:rPr>
-          <w:rStyle w:val="normaltextrun"/>
-          <w:iCs/>
-        </w:rPr>
-        <w:t>Note</w:t>
-      </w:r>
-      <w:proofErr w:type="gramStart"/>
-      <w:r>
-        <w:rPr>
-          <w:rStyle w:val="normaltextrun"/>
-          <w:iCs/>
-        </w:rPr>
-        <w:t>:</w:t>
-      </w:r>
-      <w:proofErr w:type="gramEnd"/>
-      <w:r>
-        <w:rPr>
-          <w:rStyle w:val="normaltextrun"/>
-          <w:iCs/>
-        </w:rPr>
-        <w:br/>
-        <w:t>I used the ‘</w:t>
-      </w:r>
-      <w:proofErr w:type="spellStart"/>
-      <w:r>
-        <w:rPr>
-          <w:rStyle w:val="normaltextrun"/>
-          <w:iCs/>
-        </w:rPr>
-        <w:t>em</w:t>
-      </w:r>
-      <w:proofErr w:type="spellEnd"/>
-      <w:r>
-        <w:rPr>
-          <w:rStyle w:val="normaltextrun"/>
-          <w:iCs/>
-        </w:rPr>
-        <w:t xml:space="preserve"> dash’ character in my program. When I switched from one IDE from another</w:t>
-      </w:r>
-      <w:r>
-        <w:rPr>
-          <w:rStyle w:val="normaltextrun"/>
-          <w:iCs/>
-        </w:rPr>
-        <w:t xml:space="preserve"> then back</w:t>
-      </w:r>
-      <w:r>
-        <w:rPr>
-          <w:rStyle w:val="normaltextrun"/>
-          <w:iCs/>
-        </w:rPr>
-        <w:t>, it</w:t>
-      </w:r>
-      <w:r>
-        <w:rPr>
-          <w:rStyle w:val="normaltextrun"/>
-          <w:iCs/>
-        </w:rPr>
-        <w:t xml:space="preserve"> messed up this character. In this case the program became pretty ugly in the console, with question marks in squares in the place of the dashes. If that happens during the marking, I apologise. It’s the fault of the different character codings.</w:t>
       </w:r>
       <w:bookmarkStart w:id="0" w:name="_GoBack"/>
       <w:bookmarkEnd w:id="0"/>
@@ -15002,7 +13529,7 @@
 </file>
 
 <file path=customXml/itemProps1.xml><?xml version="1.0" encoding="utf-8"?>
-<ds:datastoreItem xmlns:ds="http://schemas.openxmlformats.org/officeDocument/2006/customXml" ds:itemID="{943D4B72-8B25-42F7-A7E9-D49D854A817B}">
+<ds:datastoreItem xmlns:ds="http://schemas.openxmlformats.org/officeDocument/2006/customXml" ds:itemID="{22FCD28A-007F-4B85-8412-7228AD1F6B69}">
   <ds:schemaRefs>
     <ds:schemaRef ds:uri="http://schemas.openxmlformats.org/officeDocument/2006/bibliography"/>
   </ds:schemaRefs>

</xml_diff>